<commit_message>
Includes changes within the documentation including debugging, and pictures.
</commit_message>
<xml_diff>
--- a/NetworkArithmeticGame/Documents/Documentation.docx
+++ b/NetworkArithmeticGame/Documents/Documentation.docx
@@ -4388,7 +4388,7 @@
           <w:sz w:val="44"/>
           <w:vertAlign w:val="superscript"/>
         </w:rPr>
-        <w:t>r</w:t>
+        <w:t>rd</w:t>
       </w:r>
       <w:r>
         <w:rPr>
@@ -4396,16 +4396,6 @@
           <w:b/>
           <w:color w:val="FFFFFF" w:themeColor="background1"/>
           <w:sz w:val="44"/>
-          <w:vertAlign w:val="superscript"/>
-        </w:rPr>
-        <w:t>d</w:t>
-      </w:r>
-      <w:r>
-        <w:rPr>
-          <w:rFonts w:ascii="Century Gothic" w:hAnsi="Century Gothic"/>
-          <w:b/>
-          <w:color w:val="FFFFFF" w:themeColor="background1"/>
-          <w:sz w:val="44"/>
         </w:rPr>
         <w:t xml:space="preserve"> Party use</w:t>
       </w:r>
@@ -4454,16 +4444,7 @@
           <w:rFonts w:cstheme="minorHAnsi"/>
           <w:sz w:val="24"/>
         </w:rPr>
-        <w:t xml:space="preserve"> li</w:t>
-      </w:r>
-      <w:bookmarkStart w:id="5" w:name="_GoBack"/>
-      <w:bookmarkEnd w:id="5"/>
-      <w:r>
-        <w:rPr>
-          <w:rFonts w:cstheme="minorHAnsi"/>
-          <w:sz w:val="24"/>
-        </w:rPr>
-        <w:t>brary in the construction of the application</w:t>
+        <w:t xml:space="preserve"> library in the construction of the application</w:t>
       </w:r>
       <w:r>
         <w:rPr>
@@ -4520,7 +4501,7 @@
         <w:t xml:space="preserve"> party auto documentation software which has been used throughout the development of the application.</w:t>
       </w:r>
     </w:p>
-    <w:bookmarkStart w:id="6" w:name="_Toc522900909"/>
+    <w:bookmarkStart w:id="5" w:name="_Toc522900909"/>
     <w:p>
       <w:pPr>
         <w:pStyle w:val="Heading1"/>
@@ -4711,7 +4692,7 @@
         </w:rPr>
         <w:t>TOE charts</w:t>
       </w:r>
-      <w:bookmarkEnd w:id="6"/>
+      <w:bookmarkEnd w:id="5"/>
     </w:p>
     <w:p>
       <w:pPr>
@@ -4952,27 +4933,14 @@
                             <w:r>
                               <w:t xml:space="preserve">Figure </w:t>
                             </w:r>
-                            <w:r>
-                              <w:fldChar w:fldCharType="begin"/>
-                            </w:r>
-                            <w:r>
-                              <w:instrText xml:space="preserve"> SEQ Figure \* ARABIC </w:instrText>
-                            </w:r>
-                            <w:r>
-                              <w:fldChar w:fldCharType="separate"/>
-                            </w:r>
-                            <w:r>
-                              <w:rPr>
-                                <w:noProof/>
-                              </w:rPr>
-                              <w:t>1</w:t>
-                            </w:r>
-                            <w:r>
-                              <w:rPr>
-                                <w:noProof/>
-                              </w:rPr>
-                              <w:fldChar w:fldCharType="end"/>
-                            </w:r>
+                            <w:fldSimple w:instr=" SEQ Figure \* ARABIC ">
+                              <w:r>
+                                <w:rPr>
+                                  <w:noProof/>
+                                </w:rPr>
+                                <w:t>1</w:t>
+                              </w:r>
+                            </w:fldSimple>
                             <w:r>
                               <w:t>: Layout and Design of GUI</w:t>
                             </w:r>
@@ -5059,11 +5027,13 @@
           <w:u w:val="single"/>
         </w:rPr>
         <w:pict>
-          <v:shape id="_x0000_i1025" type="#_x0000_t75" style="width:367.5pt;height:303pt">
+          <v:shape id="_x0000_i1025" type="#_x0000_t75" style="width:366pt;height:301.5pt">
             <v:imagedata r:id="rId9" o:title="Main2"/>
           </v:shape>
         </w:pict>
       </w:r>
+      <w:bookmarkStart w:id="6" w:name="_GoBack"/>
+      <w:bookmarkEnd w:id="6"/>
     </w:p>
     <w:tbl>
       <w:tblPr>
@@ -8615,6 +8585,7 @@
       </w:r>
       <w:bookmarkEnd w:id="9"/>
     </w:p>
+    <w:bookmarkStart w:id="10" w:name="_Toc522900913"/>
     <w:p>
       <w:pPr>
         <w:pStyle w:val="Heading1"/>
@@ -8623,7 +8594,6 @@
           <w:b/>
         </w:rPr>
       </w:pPr>
-      <w:bookmarkStart w:id="10" w:name="_Toc522900913"/>
       <w:r>
         <w:rPr>
           <w:rFonts w:ascii="Century Gothic" w:hAnsi="Century Gothic"/>
@@ -9368,27 +9338,14 @@
                             <w:r>
                               <w:t xml:space="preserve">Figure </w:t>
                             </w:r>
-                            <w:r>
-                              <w:fldChar w:fldCharType="begin"/>
-                            </w:r>
-                            <w:r>
-                              <w:instrText xml:space="preserve"> SEQ Figure \* ARABIC </w:instrText>
-                            </w:r>
-                            <w:r>
-                              <w:fldChar w:fldCharType="separate"/>
-                            </w:r>
-                            <w:r>
-                              <w:rPr>
-                                <w:noProof/>
-                              </w:rPr>
-                              <w:t>2</w:t>
-                            </w:r>
-                            <w:r>
-                              <w:rPr>
-                                <w:noProof/>
-                              </w:rPr>
-                              <w:fldChar w:fldCharType="end"/>
-                            </w:r>
+                            <w:fldSimple w:instr=" SEQ Figure \* ARABIC ">
+                              <w:r>
+                                <w:rPr>
+                                  <w:noProof/>
+                                </w:rPr>
+                                <w:t>2</w:t>
+                              </w:r>
+                            </w:fldSimple>
                             <w:r>
                               <w:t>: Button and textbox properties and functions</w:t>
                             </w:r>
@@ -11268,27 +11225,14 @@
                             <w:r>
                               <w:t xml:space="preserve">Figure </w:t>
                             </w:r>
-                            <w:r>
-                              <w:fldChar w:fldCharType="begin"/>
-                            </w:r>
-                            <w:r>
-                              <w:instrText xml:space="preserve"> SEQ Figure \* ARABIC </w:instrText>
-                            </w:r>
-                            <w:r>
-                              <w:fldChar w:fldCharType="separate"/>
-                            </w:r>
-                            <w:r>
-                              <w:rPr>
-                                <w:noProof/>
-                              </w:rPr>
-                              <w:t>3</w:t>
-                            </w:r>
-                            <w:r>
-                              <w:rPr>
-                                <w:noProof/>
-                              </w:rPr>
-                              <w:fldChar w:fldCharType="end"/>
-                            </w:r>
+                            <w:fldSimple w:instr=" SEQ Figure \* ARABIC ">
+                              <w:r>
+                                <w:rPr>
+                                  <w:noProof/>
+                                </w:rPr>
+                                <w:t>3</w:t>
+                              </w:r>
+                            </w:fldSimple>
                             <w:r>
                               <w:t xml:space="preserve">: Before </w:t>
                             </w:r>
@@ -11434,27 +11378,14 @@
                             <w:r>
                               <w:t xml:space="preserve">Figure </w:t>
                             </w:r>
-                            <w:r>
-                              <w:fldChar w:fldCharType="begin"/>
-                            </w:r>
-                            <w:r>
-                              <w:instrText xml:space="preserve"> SEQ Figure \* ARABIC </w:instrText>
-                            </w:r>
-                            <w:r>
-                              <w:fldChar w:fldCharType="separate"/>
-                            </w:r>
-                            <w:r>
-                              <w:rPr>
-                                <w:noProof/>
-                              </w:rPr>
-                              <w:t>4</w:t>
-                            </w:r>
-                            <w:r>
-                              <w:rPr>
-                                <w:noProof/>
-                              </w:rPr>
-                              <w:fldChar w:fldCharType="end"/>
-                            </w:r>
+                            <w:fldSimple w:instr=" SEQ Figure \* ARABIC ">
+                              <w:r>
+                                <w:rPr>
+                                  <w:noProof/>
+                                </w:rPr>
+                                <w:t>4</w:t>
+                              </w:r>
+                            </w:fldSimple>
                             <w:r>
                               <w:t>: After</w:t>
                             </w:r>
@@ -11638,6 +11569,7 @@
         </w:rPr>
       </w:pPr>
     </w:p>
+    <w:bookmarkStart w:id="13" w:name="_Toc522900916"/>
     <w:p>
       <w:pPr>
         <w:pStyle w:val="Heading2"/>
@@ -11646,7 +11578,6 @@
           <w:b/>
         </w:rPr>
       </w:pPr>
-      <w:bookmarkStart w:id="13" w:name="_Toc522900916"/>
       <w:r>
         <w:rPr>
           <w:rFonts w:ascii="Century Gothic" w:hAnsi="Century Gothic"/>
@@ -11705,27 +11636,14 @@
                             <w:r>
                               <w:t xml:space="preserve">Figure </w:t>
                             </w:r>
-                            <w:r>
-                              <w:fldChar w:fldCharType="begin"/>
-                            </w:r>
-                            <w:r>
-                              <w:instrText xml:space="preserve"> SEQ Figure \* ARABIC </w:instrText>
-                            </w:r>
-                            <w:r>
-                              <w:fldChar w:fldCharType="separate"/>
-                            </w:r>
-                            <w:r>
-                              <w:rPr>
-                                <w:noProof/>
-                              </w:rPr>
-                              <w:t>5</w:t>
-                            </w:r>
-                            <w:r>
-                              <w:rPr>
-                                <w:noProof/>
-                              </w:rPr>
-                              <w:fldChar w:fldCharType="end"/>
-                            </w:r>
+                            <w:fldSimple w:instr=" SEQ Figure \* ARABIC ">
+                              <w:r>
+                                <w:rPr>
+                                  <w:noProof/>
+                                </w:rPr>
+                                <w:t>5</w:t>
+                              </w:r>
+                            </w:fldSimple>
                             <w:r>
                               <w:t xml:space="preserve">: Before </w:t>
                             </w:r>
@@ -12083,27 +12001,14 @@
                             <w:r>
                               <w:t xml:space="preserve">Figure </w:t>
                             </w:r>
-                            <w:r>
-                              <w:fldChar w:fldCharType="begin"/>
-                            </w:r>
-                            <w:r>
-                              <w:instrText xml:space="preserve"> SEQ Figure \* ARABIC </w:instrText>
-                            </w:r>
-                            <w:r>
-                              <w:fldChar w:fldCharType="separate"/>
-                            </w:r>
-                            <w:r>
-                              <w:rPr>
-                                <w:noProof/>
-                              </w:rPr>
-                              <w:t>6</w:t>
-                            </w:r>
-                            <w:r>
-                              <w:rPr>
-                                <w:noProof/>
-                              </w:rPr>
-                              <w:fldChar w:fldCharType="end"/>
-                            </w:r>
+                            <w:fldSimple w:instr=" SEQ Figure \* ARABIC ">
+                              <w:r>
+                                <w:rPr>
+                                  <w:noProof/>
+                                </w:rPr>
+                                <w:t>6</w:t>
+                              </w:r>
+                            </w:fldSimple>
                             <w:r>
                               <w:t xml:space="preserve">: After </w:t>
                             </w:r>
@@ -12708,27 +12613,14 @@
                             <w:r>
                               <w:t xml:space="preserve">Figure </w:t>
                             </w:r>
-                            <w:r>
-                              <w:fldChar w:fldCharType="begin"/>
-                            </w:r>
-                            <w:r>
-                              <w:instrText xml:space="preserve"> SEQ Figure \* ARABIC </w:instrText>
-                            </w:r>
-                            <w:r>
-                              <w:fldChar w:fldCharType="separate"/>
-                            </w:r>
-                            <w:r>
-                              <w:rPr>
-                                <w:noProof/>
-                              </w:rPr>
-                              <w:t>7</w:t>
-                            </w:r>
-                            <w:r>
-                              <w:rPr>
-                                <w:noProof/>
-                              </w:rPr>
-                              <w:fldChar w:fldCharType="end"/>
-                            </w:r>
+                            <w:fldSimple w:instr=" SEQ Figure \* ARABIC ">
+                              <w:r>
+                                <w:rPr>
+                                  <w:noProof/>
+                                </w:rPr>
+                                <w:t>7</w:t>
+                              </w:r>
+                            </w:fldSimple>
                             <w:r>
                               <w:t xml:space="preserve">: Before </w:t>
                             </w:r>
@@ -12855,27 +12747,14 @@
                             <w:r>
                               <w:t xml:space="preserve">Figure </w:t>
                             </w:r>
-                            <w:r>
-                              <w:fldChar w:fldCharType="begin"/>
-                            </w:r>
-                            <w:r>
-                              <w:instrText xml:space="preserve"> SEQ Figure \* ARABIC </w:instrText>
-                            </w:r>
-                            <w:r>
-                              <w:fldChar w:fldCharType="separate"/>
-                            </w:r>
-                            <w:r>
-                              <w:rPr>
-                                <w:noProof/>
-                              </w:rPr>
-                              <w:t>8</w:t>
-                            </w:r>
-                            <w:r>
-                              <w:rPr>
-                                <w:noProof/>
-                              </w:rPr>
-                              <w:fldChar w:fldCharType="end"/>
-                            </w:r>
+                            <w:fldSimple w:instr=" SEQ Figure \* ARABIC ">
+                              <w:r>
+                                <w:rPr>
+                                  <w:noProof/>
+                                </w:rPr>
+                                <w:t>8</w:t>
+                              </w:r>
+                            </w:fldSimple>
                             <w:r>
                               <w:t xml:space="preserve">: After </w:t>
                             </w:r>
@@ -13402,27 +13281,14 @@
                             <w:r>
                               <w:t xml:space="preserve">Figure </w:t>
                             </w:r>
-                            <w:r>
-                              <w:fldChar w:fldCharType="begin"/>
-                            </w:r>
-                            <w:r>
-                              <w:instrText xml:space="preserve"> SEQ Figure \* ARABIC </w:instrText>
-                            </w:r>
-                            <w:r>
-                              <w:fldChar w:fldCharType="separate"/>
-                            </w:r>
-                            <w:r>
-                              <w:rPr>
-                                <w:noProof/>
-                              </w:rPr>
-                              <w:t>9</w:t>
-                            </w:r>
-                            <w:r>
-                              <w:rPr>
-                                <w:noProof/>
-                              </w:rPr>
-                              <w:fldChar w:fldCharType="end"/>
-                            </w:r>
+                            <w:fldSimple w:instr=" SEQ Figure \* ARABIC ">
+                              <w:r>
+                                <w:rPr>
+                                  <w:noProof/>
+                                </w:rPr>
+                                <w:t>9</w:t>
+                              </w:r>
+                            </w:fldSimple>
                             <w:r>
                               <w:t xml:space="preserve">: Before </w:t>
                             </w:r>
@@ -13550,27 +13416,14 @@
                             <w:r>
                               <w:t xml:space="preserve">Figure </w:t>
                             </w:r>
-                            <w:r>
-                              <w:fldChar w:fldCharType="begin"/>
-                            </w:r>
-                            <w:r>
-                              <w:instrText xml:space="preserve"> SEQ Figure \* ARABIC </w:instrText>
-                            </w:r>
-                            <w:r>
-                              <w:fldChar w:fldCharType="separate"/>
-                            </w:r>
-                            <w:r>
-                              <w:rPr>
-                                <w:noProof/>
-                              </w:rPr>
-                              <w:t>10</w:t>
-                            </w:r>
-                            <w:r>
-                              <w:rPr>
-                                <w:noProof/>
-                              </w:rPr>
-                              <w:fldChar w:fldCharType="end"/>
-                            </w:r>
+                            <w:fldSimple w:instr=" SEQ Figure \* ARABIC ">
+                              <w:r>
+                                <w:rPr>
+                                  <w:noProof/>
+                                </w:rPr>
+                                <w:t>10</w:t>
+                              </w:r>
+                            </w:fldSimple>
                             <w:r>
                               <w:t>: After sending to teacher</w:t>
                             </w:r>
@@ -13748,6 +13601,7 @@
         </w:rPr>
       </w:pPr>
     </w:p>
+    <w:bookmarkStart w:id="16" w:name="_Toc522900919"/>
     <w:p>
       <w:pPr>
         <w:pStyle w:val="Heading2"/>
@@ -13756,7 +13610,6 @@
           <w:b/>
         </w:rPr>
       </w:pPr>
-      <w:bookmarkStart w:id="16" w:name="_Toc522900919"/>
       <w:r>
         <w:rPr>
           <w:rFonts w:ascii="Century Gothic" w:hAnsi="Century Gothic"/>
@@ -13815,27 +13668,14 @@
                             <w:r>
                               <w:t xml:space="preserve">Figure </w:t>
                             </w:r>
-                            <w:r>
-                              <w:fldChar w:fldCharType="begin"/>
-                            </w:r>
-                            <w:r>
-                              <w:instrText xml:space="preserve"> SEQ Figure \* ARABIC </w:instrText>
-                            </w:r>
-                            <w:r>
-                              <w:fldChar w:fldCharType="separate"/>
-                            </w:r>
-                            <w:r>
-                              <w:rPr>
-                                <w:noProof/>
-                              </w:rPr>
-                              <w:t>11</w:t>
-                            </w:r>
-                            <w:r>
-                              <w:rPr>
-                                <w:noProof/>
-                              </w:rPr>
-                              <w:fldChar w:fldCharType="end"/>
-                            </w:r>
+                            <w:fldSimple w:instr=" SEQ Figure \* ARABIC ">
+                              <w:r>
+                                <w:rPr>
+                                  <w:noProof/>
+                                </w:rPr>
+                                <w:t>11</w:t>
+                              </w:r>
+                            </w:fldSimple>
                             <w:r>
                               <w:t xml:space="preserve">: Before </w:t>
                             </w:r>
@@ -13986,27 +13826,14 @@
                             <w:r>
                               <w:t xml:space="preserve">Figure </w:t>
                             </w:r>
-                            <w:r>
-                              <w:fldChar w:fldCharType="begin"/>
-                            </w:r>
-                            <w:r>
-                              <w:instrText xml:space="preserve"> SEQ Figure \* ARABIC </w:instrText>
-                            </w:r>
-                            <w:r>
-                              <w:fldChar w:fldCharType="separate"/>
-                            </w:r>
-                            <w:r>
-                              <w:rPr>
-                                <w:noProof/>
-                              </w:rPr>
-                              <w:t>12</w:t>
-                            </w:r>
-                            <w:r>
-                              <w:rPr>
-                                <w:noProof/>
-                              </w:rPr>
-                              <w:fldChar w:fldCharType="end"/>
-                            </w:r>
+                            <w:fldSimple w:instr=" SEQ Figure \* ARABIC ">
+                              <w:r>
+                                <w:rPr>
+                                  <w:noProof/>
+                                </w:rPr>
+                                <w:t>12</w:t>
+                              </w:r>
+                            </w:fldSimple>
                             <w:r>
                               <w:t xml:space="preserve">: After </w:t>
                             </w:r>
@@ -14456,6 +14283,7 @@
         </mc:AlternateContent>
       </w:r>
     </w:p>
+    <w:bookmarkStart w:id="17" w:name="_Toc522900920"/>
     <w:p>
       <w:pPr>
         <w:pStyle w:val="Heading2"/>
@@ -14464,7 +14292,6 @@
           <w:b/>
         </w:rPr>
       </w:pPr>
-      <w:bookmarkStart w:id="17" w:name="_Toc522900920"/>
       <w:r>
         <w:rPr>
           <w:rFonts w:ascii="Century Gothic" w:hAnsi="Century Gothic"/>
@@ -14524,27 +14351,14 @@
                             <w:r>
                               <w:t xml:space="preserve">Figure </w:t>
                             </w:r>
-                            <w:r>
-                              <w:fldChar w:fldCharType="begin"/>
-                            </w:r>
-                            <w:r>
-                              <w:instrText xml:space="preserve"> SEQ Figure \* ARABIC </w:instrText>
-                            </w:r>
-                            <w:r>
-                              <w:fldChar w:fldCharType="separate"/>
-                            </w:r>
-                            <w:r>
-                              <w:rPr>
-                                <w:noProof/>
-                              </w:rPr>
-                              <w:t>13</w:t>
-                            </w:r>
-                            <w:r>
-                              <w:rPr>
-                                <w:noProof/>
-                              </w:rPr>
-                              <w:fldChar w:fldCharType="end"/>
-                            </w:r>
+                            <w:fldSimple w:instr=" SEQ Figure \* ARABIC ">
+                              <w:r>
+                                <w:rPr>
+                                  <w:noProof/>
+                                </w:rPr>
+                                <w:t>13</w:t>
+                              </w:r>
+                            </w:fldSimple>
                             <w:r>
                               <w:t xml:space="preserve">: After </w:t>
                             </w:r>
@@ -14679,27 +14493,14 @@
                             <w:r>
                               <w:t xml:space="preserve">Figure </w:t>
                             </w:r>
-                            <w:r>
-                              <w:fldChar w:fldCharType="begin"/>
-                            </w:r>
-                            <w:r>
-                              <w:instrText xml:space="preserve"> SEQ Figure \* ARABIC </w:instrText>
-                            </w:r>
-                            <w:r>
-                              <w:fldChar w:fldCharType="separate"/>
-                            </w:r>
-                            <w:r>
-                              <w:rPr>
-                                <w:noProof/>
-                              </w:rPr>
-                              <w:t>14</w:t>
-                            </w:r>
-                            <w:r>
-                              <w:rPr>
-                                <w:noProof/>
-                              </w:rPr>
-                              <w:fldChar w:fldCharType="end"/>
-                            </w:r>
+                            <w:fldSimple w:instr=" SEQ Figure \* ARABIC ">
+                              <w:r>
+                                <w:rPr>
+                                  <w:noProof/>
+                                </w:rPr>
+                                <w:t>14</w:t>
+                              </w:r>
+                            </w:fldSimple>
                             <w:r>
                               <w:t xml:space="preserve">: Before </w:t>
                             </w:r>
@@ -15257,6 +15058,8 @@
         </mc:AlternateContent>
       </w:r>
     </w:p>
+    <w:bookmarkStart w:id="18" w:name="_Toc522900928"/>
+    <w:bookmarkStart w:id="19" w:name="_Toc522900929"/>
     <w:p>
       <w:pPr>
         <w:pStyle w:val="Heading1"/>
@@ -15265,8 +15068,6 @@
           <w:b/>
         </w:rPr>
       </w:pPr>
-      <w:bookmarkStart w:id="18" w:name="_Toc522900929"/>
-      <w:bookmarkStart w:id="19" w:name="_Toc522900928"/>
       <w:r>
         <w:rPr>
           <w:rFonts w:ascii="Century Gothic" w:hAnsi="Century Gothic" w:cs="Segoe UI"/>
@@ -15354,7 +15155,7 @@
           </mc:Fallback>
         </mc:AlternateContent>
       </w:r>
-      <w:bookmarkEnd w:id="19"/>
+      <w:bookmarkEnd w:id="18"/>
       <w:r>
         <w:rPr>
           <w:rFonts w:ascii="Century Gothic" w:hAnsi="Century Gothic"/>
@@ -16332,7 +16133,7 @@
         </w:rPr>
         <w:t>Debugging</w:t>
       </w:r>
-      <w:bookmarkEnd w:id="18"/>
+      <w:bookmarkEnd w:id="19"/>
     </w:p>
     <w:p>
       <w:pPr>
@@ -16677,27 +16478,14 @@
                             <w:r>
                               <w:t xml:space="preserve">Figure </w:t>
                             </w:r>
-                            <w:r>
-                              <w:fldChar w:fldCharType="begin"/>
-                            </w:r>
-                            <w:r>
-                              <w:instrText xml:space="preserve"> SEQ Figure \* ARABIC </w:instrText>
-                            </w:r>
-                            <w:r>
-                              <w:fldChar w:fldCharType="separate"/>
-                            </w:r>
-                            <w:r>
-                              <w:rPr>
-                                <w:noProof/>
-                              </w:rPr>
-                              <w:t>26</w:t>
-                            </w:r>
-                            <w:r>
-                              <w:rPr>
-                                <w:noProof/>
-                              </w:rPr>
-                              <w:fldChar w:fldCharType="end"/>
-                            </w:r>
+                            <w:fldSimple w:instr=" SEQ Figure \* ARABIC ">
+                              <w:r>
+                                <w:rPr>
+                                  <w:noProof/>
+                                </w:rPr>
+                                <w:t>26</w:t>
+                              </w:r>
+                            </w:fldSimple>
                             <w:r>
                               <w:t>: Example of t</w:t>
                             </w:r>
@@ -17004,27 +16792,14 @@
                             <w:r>
                               <w:t xml:space="preserve">Figure </w:t>
                             </w:r>
-                            <w:r>
-                              <w:fldChar w:fldCharType="begin"/>
-                            </w:r>
-                            <w:r>
-                              <w:instrText xml:space="preserve"> SEQ Figure \* ARABIC </w:instrText>
-                            </w:r>
-                            <w:r>
-                              <w:fldChar w:fldCharType="separate"/>
-                            </w:r>
-                            <w:r>
-                              <w:rPr>
-                                <w:noProof/>
-                              </w:rPr>
-                              <w:t>27</w:t>
-                            </w:r>
-                            <w:r>
-                              <w:rPr>
-                                <w:noProof/>
-                              </w:rPr>
-                              <w:fldChar w:fldCharType="end"/>
-                            </w:r>
+                            <w:fldSimple w:instr=" SEQ Figure \* ARABIC ">
+                              <w:r>
+                                <w:rPr>
+                                  <w:noProof/>
+                                </w:rPr>
+                                <w:t>27</w:t>
+                              </w:r>
+                            </w:fldSimple>
                             <w:r>
                               <w:t>: Example of watches being use during debugging</w:t>
                             </w:r>
@@ -17530,27 +17305,14 @@
                             <w:r>
                               <w:t xml:space="preserve">Figure </w:t>
                             </w:r>
-                            <w:r>
-                              <w:fldChar w:fldCharType="begin"/>
-                            </w:r>
-                            <w:r>
-                              <w:instrText xml:space="preserve"> SEQ Figure \* ARABIC </w:instrText>
-                            </w:r>
-                            <w:r>
-                              <w:fldChar w:fldCharType="separate"/>
-                            </w:r>
-                            <w:r>
-                              <w:rPr>
-                                <w:noProof/>
-                              </w:rPr>
-                              <w:t>28</w:t>
-                            </w:r>
-                            <w:r>
-                              <w:rPr>
-                                <w:noProof/>
-                              </w:rPr>
-                              <w:fldChar w:fldCharType="end"/>
-                            </w:r>
+                            <w:fldSimple w:instr=" SEQ Figure \* ARABIC ">
+                              <w:r>
+                                <w:rPr>
+                                  <w:noProof/>
+                                </w:rPr>
+                                <w:t>28</w:t>
+                              </w:r>
+                            </w:fldSimple>
                             <w:r>
                               <w:t>: Example of breakpoints being use during debugging</w:t>
                             </w:r>
@@ -18105,27 +17867,14 @@
                             <w:r>
                               <w:t xml:space="preserve">Figure </w:t>
                             </w:r>
-                            <w:r>
-                              <w:fldChar w:fldCharType="begin"/>
-                            </w:r>
-                            <w:r>
-                              <w:instrText xml:space="preserve"> SEQ Figure \* ARABIC </w:instrText>
-                            </w:r>
-                            <w:r>
-                              <w:fldChar w:fldCharType="separate"/>
-                            </w:r>
-                            <w:r>
-                              <w:rPr>
-                                <w:noProof/>
-                              </w:rPr>
-                              <w:t>29</w:t>
-                            </w:r>
-                            <w:r>
-                              <w:rPr>
-                                <w:noProof/>
-                              </w:rPr>
-                              <w:fldChar w:fldCharType="end"/>
-                            </w:r>
+                            <w:fldSimple w:instr=" SEQ Figure \* ARABIC ">
+                              <w:r>
+                                <w:rPr>
+                                  <w:noProof/>
+                                </w:rPr>
+                                <w:t>29</w:t>
+                              </w:r>
+                            </w:fldSimple>
                             <w:r>
                               <w:t>: Final UML Class diagram</w:t>
                             </w:r>
@@ -18320,19 +18069,7 @@
                               <w:t xml:space="preserve"> </w:t>
                             </w:r>
                             <w:r>
-                              <w:t xml:space="preserve">The </w:t>
-                            </w:r>
-                            <w:r>
-                              <w:t>Teacher</w:t>
-                            </w:r>
-                            <w:r>
-                              <w:t xml:space="preserve"> UML uses the </w:t>
-                            </w:r>
-                            <w:r>
-                              <w:t>TeacherForm</w:t>
-                            </w:r>
-                            <w:r>
-                              <w:t xml:space="preserve"> class to link all the buttons, functions and GUI together.</w:t>
+                              <w:t>The Teacher UML uses the TeacherForm class to link all the buttons, functions and GUI together.</w:t>
                             </w:r>
                           </w:p>
                         </w:txbxContent>
@@ -18522,10 +18259,7 @@
                           </w:p>
                           <w:p>
                             <w:r>
-                              <w:t xml:space="preserve">The </w:t>
-                            </w:r>
-                            <w:r>
-                              <w:t xml:space="preserve">Student UML uses the client and listener classes to get the values sent from the teacher form. The student UML uses the StudentForm class to link all the buttons, functions and GUI together. </w:t>
+                              <w:t xml:space="preserve">The Student UML uses the client and listener classes to get the values sent from the teacher form. The student UML uses the StudentForm class to link all the buttons, functions and GUI together. </w:t>
                             </w:r>
                           </w:p>
                         </w:txbxContent>
@@ -18983,14 +18717,14 @@
         <v:path o:extrusionok="f" gradientshapeok="t" o:connecttype="rect"/>
         <o:lock v:ext="edit" aspectratio="t"/>
       </v:shapetype>
-      <v:shape id="_x0000_i1130" type="#_x0000_t75" style="width:29.05pt;height:27.95pt;visibility:visible;mso-wrap-style:square" o:bullet="t">
+      <v:shape id="_x0000_i1030" type="#_x0000_t75" style="width:29.05pt;height:27.95pt;visibility:visible;mso-wrap-style:square" o:bullet="t">
         <v:imagedata r:id="rId1" o:title=""/>
       </v:shape>
     </w:pict>
   </w:numPicBullet>
   <w:numPicBullet w:numPicBulletId="1">
     <w:pict>
-      <v:shape id="_x0000_i1131" type="#_x0000_t75" style="width:29.05pt;height:27.95pt;visibility:visible;mso-wrap-style:square" o:bullet="t">
+      <v:shape id="_x0000_i1031" type="#_x0000_t75" style="width:29.05pt;height:27.95pt;visibility:visible;mso-wrap-style:square" o:bullet="t">
         <v:imagedata r:id="rId2" o:title=""/>
       </v:shape>
     </w:pict>
@@ -20840,7 +20574,7 @@
 </file>
 
 <file path=customXml/itemProps1.xml><?xml version="1.0" encoding="utf-8"?>
-<ds:datastoreItem xmlns:ds="http://schemas.openxmlformats.org/officeDocument/2006/customXml" ds:itemID="{F19AB12A-0B65-4F7C-896A-8C1277620755}">
+<ds:datastoreItem xmlns:ds="http://schemas.openxmlformats.org/officeDocument/2006/customXml" ds:itemID="{6D4DC6A8-9712-40DC-87B2-6DE3E9FB3276}">
   <ds:schemaRefs>
     <ds:schemaRef ds:uri="http://schemas.openxmlformats.org/officeDocument/2006/bibliography"/>
   </ds:schemaRefs>

</xml_diff>

<commit_message>
Added hashing techniques to save data
</commit_message>
<xml_diff>
--- a/NetworkArithmeticGame/Documents/Documentation.docx
+++ b/NetworkArithmeticGame/Documents/Documentation.docx
@@ -4388,7 +4388,7 @@
           <w:sz w:val="44"/>
           <w:vertAlign w:val="superscript"/>
         </w:rPr>
-        <w:t>rd</w:t>
+        <w:t>r</w:t>
       </w:r>
       <w:r>
         <w:rPr>
@@ -4396,6 +4396,16 @@
           <w:b/>
           <w:color w:val="FFFFFF" w:themeColor="background1"/>
           <w:sz w:val="44"/>
+          <w:vertAlign w:val="superscript"/>
+        </w:rPr>
+        <w:t>d</w:t>
+      </w:r>
+      <w:r>
+        <w:rPr>
+          <w:rFonts w:ascii="Century Gothic" w:hAnsi="Century Gothic"/>
+          <w:b/>
+          <w:color w:val="FFFFFF" w:themeColor="background1"/>
+          <w:sz w:val="44"/>
         </w:rPr>
         <w:t xml:space="preserve"> Party use</w:t>
       </w:r>
@@ -4444,7 +4454,16 @@
           <w:rFonts w:cstheme="minorHAnsi"/>
           <w:sz w:val="24"/>
         </w:rPr>
-        <w:t xml:space="preserve"> library in the construction of the application</w:t>
+        <w:t xml:space="preserve"> li</w:t>
+      </w:r>
+      <w:bookmarkStart w:id="5" w:name="_GoBack"/>
+      <w:bookmarkEnd w:id="5"/>
+      <w:r>
+        <w:rPr>
+          <w:rFonts w:cstheme="minorHAnsi"/>
+          <w:sz w:val="24"/>
+        </w:rPr>
+        <w:t>brary in the construction of the application</w:t>
       </w:r>
       <w:r>
         <w:rPr>
@@ -4501,7 +4520,7 @@
         <w:t xml:space="preserve"> party auto documentation software which has been used throughout the development of the application.</w:t>
       </w:r>
     </w:p>
-    <w:bookmarkStart w:id="5" w:name="_Toc522900909"/>
+    <w:bookmarkStart w:id="6" w:name="_Toc522900909"/>
     <w:p>
       <w:pPr>
         <w:pStyle w:val="Heading1"/>
@@ -4692,7 +4711,7 @@
         </w:rPr>
         <w:t>TOE charts</w:t>
       </w:r>
-      <w:bookmarkEnd w:id="5"/>
+      <w:bookmarkEnd w:id="6"/>
     </w:p>
     <w:p>
       <w:pPr>
@@ -4933,14 +4952,27 @@
                             <w:r>
                               <w:t xml:space="preserve">Figure </w:t>
                             </w:r>
-                            <w:fldSimple w:instr=" SEQ Figure \* ARABIC ">
-                              <w:r>
-                                <w:rPr>
-                                  <w:noProof/>
-                                </w:rPr>
-                                <w:t>1</w:t>
-                              </w:r>
-                            </w:fldSimple>
+                            <w:r>
+                              <w:fldChar w:fldCharType="begin"/>
+                            </w:r>
+                            <w:r>
+                              <w:instrText xml:space="preserve"> SEQ Figure \* ARABIC </w:instrText>
+                            </w:r>
+                            <w:r>
+                              <w:fldChar w:fldCharType="separate"/>
+                            </w:r>
+                            <w:r>
+                              <w:rPr>
+                                <w:noProof/>
+                              </w:rPr>
+                              <w:t>1</w:t>
+                            </w:r>
+                            <w:r>
+                              <w:rPr>
+                                <w:noProof/>
+                              </w:rPr>
+                              <w:fldChar w:fldCharType="end"/>
+                            </w:r>
                             <w:r>
                               <w:t>: Layout and Design of GUI</w:t>
                             </w:r>
@@ -5027,13 +5059,11 @@
           <w:u w:val="single"/>
         </w:rPr>
         <w:pict>
-          <v:shape id="_x0000_i1025" type="#_x0000_t75" style="width:366pt;height:301.5pt">
+          <v:shape id="_x0000_i1025" type="#_x0000_t75" style="width:367.5pt;height:303pt">
             <v:imagedata r:id="rId9" o:title="Main2"/>
           </v:shape>
         </w:pict>
       </w:r>
-      <w:bookmarkStart w:id="6" w:name="_GoBack"/>
-      <w:bookmarkEnd w:id="6"/>
     </w:p>
     <w:tbl>
       <w:tblPr>
@@ -8585,7 +8615,6 @@
       </w:r>
       <w:bookmarkEnd w:id="9"/>
     </w:p>
-    <w:bookmarkStart w:id="10" w:name="_Toc522900913"/>
     <w:p>
       <w:pPr>
         <w:pStyle w:val="Heading1"/>
@@ -8594,6 +8623,7 @@
           <w:b/>
         </w:rPr>
       </w:pPr>
+      <w:bookmarkStart w:id="10" w:name="_Toc522900913"/>
       <w:r>
         <w:rPr>
           <w:rFonts w:ascii="Century Gothic" w:hAnsi="Century Gothic"/>
@@ -9338,14 +9368,27 @@
                             <w:r>
                               <w:t xml:space="preserve">Figure </w:t>
                             </w:r>
-                            <w:fldSimple w:instr=" SEQ Figure \* ARABIC ">
-                              <w:r>
-                                <w:rPr>
-                                  <w:noProof/>
-                                </w:rPr>
-                                <w:t>2</w:t>
-                              </w:r>
-                            </w:fldSimple>
+                            <w:r>
+                              <w:fldChar w:fldCharType="begin"/>
+                            </w:r>
+                            <w:r>
+                              <w:instrText xml:space="preserve"> SEQ Figure \* ARABIC </w:instrText>
+                            </w:r>
+                            <w:r>
+                              <w:fldChar w:fldCharType="separate"/>
+                            </w:r>
+                            <w:r>
+                              <w:rPr>
+                                <w:noProof/>
+                              </w:rPr>
+                              <w:t>2</w:t>
+                            </w:r>
+                            <w:r>
+                              <w:rPr>
+                                <w:noProof/>
+                              </w:rPr>
+                              <w:fldChar w:fldCharType="end"/>
+                            </w:r>
                             <w:r>
                               <w:t>: Button and textbox properties and functions</w:t>
                             </w:r>
@@ -11225,14 +11268,27 @@
                             <w:r>
                               <w:t xml:space="preserve">Figure </w:t>
                             </w:r>
-                            <w:fldSimple w:instr=" SEQ Figure \* ARABIC ">
-                              <w:r>
-                                <w:rPr>
-                                  <w:noProof/>
-                                </w:rPr>
-                                <w:t>3</w:t>
-                              </w:r>
-                            </w:fldSimple>
+                            <w:r>
+                              <w:fldChar w:fldCharType="begin"/>
+                            </w:r>
+                            <w:r>
+                              <w:instrText xml:space="preserve"> SEQ Figure \* ARABIC </w:instrText>
+                            </w:r>
+                            <w:r>
+                              <w:fldChar w:fldCharType="separate"/>
+                            </w:r>
+                            <w:r>
+                              <w:rPr>
+                                <w:noProof/>
+                              </w:rPr>
+                              <w:t>3</w:t>
+                            </w:r>
+                            <w:r>
+                              <w:rPr>
+                                <w:noProof/>
+                              </w:rPr>
+                              <w:fldChar w:fldCharType="end"/>
+                            </w:r>
                             <w:r>
                               <w:t xml:space="preserve">: Before </w:t>
                             </w:r>
@@ -11378,14 +11434,27 @@
                             <w:r>
                               <w:t xml:space="preserve">Figure </w:t>
                             </w:r>
-                            <w:fldSimple w:instr=" SEQ Figure \* ARABIC ">
-                              <w:r>
-                                <w:rPr>
-                                  <w:noProof/>
-                                </w:rPr>
-                                <w:t>4</w:t>
-                              </w:r>
-                            </w:fldSimple>
+                            <w:r>
+                              <w:fldChar w:fldCharType="begin"/>
+                            </w:r>
+                            <w:r>
+                              <w:instrText xml:space="preserve"> SEQ Figure \* ARABIC </w:instrText>
+                            </w:r>
+                            <w:r>
+                              <w:fldChar w:fldCharType="separate"/>
+                            </w:r>
+                            <w:r>
+                              <w:rPr>
+                                <w:noProof/>
+                              </w:rPr>
+                              <w:t>4</w:t>
+                            </w:r>
+                            <w:r>
+                              <w:rPr>
+                                <w:noProof/>
+                              </w:rPr>
+                              <w:fldChar w:fldCharType="end"/>
+                            </w:r>
                             <w:r>
                               <w:t>: After</w:t>
                             </w:r>
@@ -11569,7 +11638,6 @@
         </w:rPr>
       </w:pPr>
     </w:p>
-    <w:bookmarkStart w:id="13" w:name="_Toc522900916"/>
     <w:p>
       <w:pPr>
         <w:pStyle w:val="Heading2"/>
@@ -11578,6 +11646,7 @@
           <w:b/>
         </w:rPr>
       </w:pPr>
+      <w:bookmarkStart w:id="13" w:name="_Toc522900916"/>
       <w:r>
         <w:rPr>
           <w:rFonts w:ascii="Century Gothic" w:hAnsi="Century Gothic"/>
@@ -11636,14 +11705,27 @@
                             <w:r>
                               <w:t xml:space="preserve">Figure </w:t>
                             </w:r>
-                            <w:fldSimple w:instr=" SEQ Figure \* ARABIC ">
-                              <w:r>
-                                <w:rPr>
-                                  <w:noProof/>
-                                </w:rPr>
-                                <w:t>5</w:t>
-                              </w:r>
-                            </w:fldSimple>
+                            <w:r>
+                              <w:fldChar w:fldCharType="begin"/>
+                            </w:r>
+                            <w:r>
+                              <w:instrText xml:space="preserve"> SEQ Figure \* ARABIC </w:instrText>
+                            </w:r>
+                            <w:r>
+                              <w:fldChar w:fldCharType="separate"/>
+                            </w:r>
+                            <w:r>
+                              <w:rPr>
+                                <w:noProof/>
+                              </w:rPr>
+                              <w:t>5</w:t>
+                            </w:r>
+                            <w:r>
+                              <w:rPr>
+                                <w:noProof/>
+                              </w:rPr>
+                              <w:fldChar w:fldCharType="end"/>
+                            </w:r>
                             <w:r>
                               <w:t xml:space="preserve">: Before </w:t>
                             </w:r>
@@ -12001,14 +12083,27 @@
                             <w:r>
                               <w:t xml:space="preserve">Figure </w:t>
                             </w:r>
-                            <w:fldSimple w:instr=" SEQ Figure \* ARABIC ">
-                              <w:r>
-                                <w:rPr>
-                                  <w:noProof/>
-                                </w:rPr>
-                                <w:t>6</w:t>
-                              </w:r>
-                            </w:fldSimple>
+                            <w:r>
+                              <w:fldChar w:fldCharType="begin"/>
+                            </w:r>
+                            <w:r>
+                              <w:instrText xml:space="preserve"> SEQ Figure \* ARABIC </w:instrText>
+                            </w:r>
+                            <w:r>
+                              <w:fldChar w:fldCharType="separate"/>
+                            </w:r>
+                            <w:r>
+                              <w:rPr>
+                                <w:noProof/>
+                              </w:rPr>
+                              <w:t>6</w:t>
+                            </w:r>
+                            <w:r>
+                              <w:rPr>
+                                <w:noProof/>
+                              </w:rPr>
+                              <w:fldChar w:fldCharType="end"/>
+                            </w:r>
                             <w:r>
                               <w:t xml:space="preserve">: After </w:t>
                             </w:r>
@@ -12613,14 +12708,27 @@
                             <w:r>
                               <w:t xml:space="preserve">Figure </w:t>
                             </w:r>
-                            <w:fldSimple w:instr=" SEQ Figure \* ARABIC ">
-                              <w:r>
-                                <w:rPr>
-                                  <w:noProof/>
-                                </w:rPr>
-                                <w:t>7</w:t>
-                              </w:r>
-                            </w:fldSimple>
+                            <w:r>
+                              <w:fldChar w:fldCharType="begin"/>
+                            </w:r>
+                            <w:r>
+                              <w:instrText xml:space="preserve"> SEQ Figure \* ARABIC </w:instrText>
+                            </w:r>
+                            <w:r>
+                              <w:fldChar w:fldCharType="separate"/>
+                            </w:r>
+                            <w:r>
+                              <w:rPr>
+                                <w:noProof/>
+                              </w:rPr>
+                              <w:t>7</w:t>
+                            </w:r>
+                            <w:r>
+                              <w:rPr>
+                                <w:noProof/>
+                              </w:rPr>
+                              <w:fldChar w:fldCharType="end"/>
+                            </w:r>
                             <w:r>
                               <w:t xml:space="preserve">: Before </w:t>
                             </w:r>
@@ -12747,14 +12855,27 @@
                             <w:r>
                               <w:t xml:space="preserve">Figure </w:t>
                             </w:r>
-                            <w:fldSimple w:instr=" SEQ Figure \* ARABIC ">
-                              <w:r>
-                                <w:rPr>
-                                  <w:noProof/>
-                                </w:rPr>
-                                <w:t>8</w:t>
-                              </w:r>
-                            </w:fldSimple>
+                            <w:r>
+                              <w:fldChar w:fldCharType="begin"/>
+                            </w:r>
+                            <w:r>
+                              <w:instrText xml:space="preserve"> SEQ Figure \* ARABIC </w:instrText>
+                            </w:r>
+                            <w:r>
+                              <w:fldChar w:fldCharType="separate"/>
+                            </w:r>
+                            <w:r>
+                              <w:rPr>
+                                <w:noProof/>
+                              </w:rPr>
+                              <w:t>8</w:t>
+                            </w:r>
+                            <w:r>
+                              <w:rPr>
+                                <w:noProof/>
+                              </w:rPr>
+                              <w:fldChar w:fldCharType="end"/>
+                            </w:r>
                             <w:r>
                               <w:t xml:space="preserve">: After </w:t>
                             </w:r>
@@ -13281,14 +13402,27 @@
                             <w:r>
                               <w:t xml:space="preserve">Figure </w:t>
                             </w:r>
-                            <w:fldSimple w:instr=" SEQ Figure \* ARABIC ">
-                              <w:r>
-                                <w:rPr>
-                                  <w:noProof/>
-                                </w:rPr>
-                                <w:t>9</w:t>
-                              </w:r>
-                            </w:fldSimple>
+                            <w:r>
+                              <w:fldChar w:fldCharType="begin"/>
+                            </w:r>
+                            <w:r>
+                              <w:instrText xml:space="preserve"> SEQ Figure \* ARABIC </w:instrText>
+                            </w:r>
+                            <w:r>
+                              <w:fldChar w:fldCharType="separate"/>
+                            </w:r>
+                            <w:r>
+                              <w:rPr>
+                                <w:noProof/>
+                              </w:rPr>
+                              <w:t>9</w:t>
+                            </w:r>
+                            <w:r>
+                              <w:rPr>
+                                <w:noProof/>
+                              </w:rPr>
+                              <w:fldChar w:fldCharType="end"/>
+                            </w:r>
                             <w:r>
                               <w:t xml:space="preserve">: Before </w:t>
                             </w:r>
@@ -13416,14 +13550,27 @@
                             <w:r>
                               <w:t xml:space="preserve">Figure </w:t>
                             </w:r>
-                            <w:fldSimple w:instr=" SEQ Figure \* ARABIC ">
-                              <w:r>
-                                <w:rPr>
-                                  <w:noProof/>
-                                </w:rPr>
-                                <w:t>10</w:t>
-                              </w:r>
-                            </w:fldSimple>
+                            <w:r>
+                              <w:fldChar w:fldCharType="begin"/>
+                            </w:r>
+                            <w:r>
+                              <w:instrText xml:space="preserve"> SEQ Figure \* ARABIC </w:instrText>
+                            </w:r>
+                            <w:r>
+                              <w:fldChar w:fldCharType="separate"/>
+                            </w:r>
+                            <w:r>
+                              <w:rPr>
+                                <w:noProof/>
+                              </w:rPr>
+                              <w:t>10</w:t>
+                            </w:r>
+                            <w:r>
+                              <w:rPr>
+                                <w:noProof/>
+                              </w:rPr>
+                              <w:fldChar w:fldCharType="end"/>
+                            </w:r>
                             <w:r>
                               <w:t>: After sending to teacher</w:t>
                             </w:r>
@@ -13601,7 +13748,6 @@
         </w:rPr>
       </w:pPr>
     </w:p>
-    <w:bookmarkStart w:id="16" w:name="_Toc522900919"/>
     <w:p>
       <w:pPr>
         <w:pStyle w:val="Heading2"/>
@@ -13610,6 +13756,7 @@
           <w:b/>
         </w:rPr>
       </w:pPr>
+      <w:bookmarkStart w:id="16" w:name="_Toc522900919"/>
       <w:r>
         <w:rPr>
           <w:rFonts w:ascii="Century Gothic" w:hAnsi="Century Gothic"/>
@@ -13668,14 +13815,27 @@
                             <w:r>
                               <w:t xml:space="preserve">Figure </w:t>
                             </w:r>
-                            <w:fldSimple w:instr=" SEQ Figure \* ARABIC ">
-                              <w:r>
-                                <w:rPr>
-                                  <w:noProof/>
-                                </w:rPr>
-                                <w:t>11</w:t>
-                              </w:r>
-                            </w:fldSimple>
+                            <w:r>
+                              <w:fldChar w:fldCharType="begin"/>
+                            </w:r>
+                            <w:r>
+                              <w:instrText xml:space="preserve"> SEQ Figure \* ARABIC </w:instrText>
+                            </w:r>
+                            <w:r>
+                              <w:fldChar w:fldCharType="separate"/>
+                            </w:r>
+                            <w:r>
+                              <w:rPr>
+                                <w:noProof/>
+                              </w:rPr>
+                              <w:t>11</w:t>
+                            </w:r>
+                            <w:r>
+                              <w:rPr>
+                                <w:noProof/>
+                              </w:rPr>
+                              <w:fldChar w:fldCharType="end"/>
+                            </w:r>
                             <w:r>
                               <w:t xml:space="preserve">: Before </w:t>
                             </w:r>
@@ -13826,14 +13986,27 @@
                             <w:r>
                               <w:t xml:space="preserve">Figure </w:t>
                             </w:r>
-                            <w:fldSimple w:instr=" SEQ Figure \* ARABIC ">
-                              <w:r>
-                                <w:rPr>
-                                  <w:noProof/>
-                                </w:rPr>
-                                <w:t>12</w:t>
-                              </w:r>
-                            </w:fldSimple>
+                            <w:r>
+                              <w:fldChar w:fldCharType="begin"/>
+                            </w:r>
+                            <w:r>
+                              <w:instrText xml:space="preserve"> SEQ Figure \* ARABIC </w:instrText>
+                            </w:r>
+                            <w:r>
+                              <w:fldChar w:fldCharType="separate"/>
+                            </w:r>
+                            <w:r>
+                              <w:rPr>
+                                <w:noProof/>
+                              </w:rPr>
+                              <w:t>12</w:t>
+                            </w:r>
+                            <w:r>
+                              <w:rPr>
+                                <w:noProof/>
+                              </w:rPr>
+                              <w:fldChar w:fldCharType="end"/>
+                            </w:r>
                             <w:r>
                               <w:t xml:space="preserve">: After </w:t>
                             </w:r>
@@ -14283,7 +14456,6 @@
         </mc:AlternateContent>
       </w:r>
     </w:p>
-    <w:bookmarkStart w:id="17" w:name="_Toc522900920"/>
     <w:p>
       <w:pPr>
         <w:pStyle w:val="Heading2"/>
@@ -14292,6 +14464,7 @@
           <w:b/>
         </w:rPr>
       </w:pPr>
+      <w:bookmarkStart w:id="17" w:name="_Toc522900920"/>
       <w:r>
         <w:rPr>
           <w:rFonts w:ascii="Century Gothic" w:hAnsi="Century Gothic"/>
@@ -14351,14 +14524,27 @@
                             <w:r>
                               <w:t xml:space="preserve">Figure </w:t>
                             </w:r>
-                            <w:fldSimple w:instr=" SEQ Figure \* ARABIC ">
-                              <w:r>
-                                <w:rPr>
-                                  <w:noProof/>
-                                </w:rPr>
-                                <w:t>13</w:t>
-                              </w:r>
-                            </w:fldSimple>
+                            <w:r>
+                              <w:fldChar w:fldCharType="begin"/>
+                            </w:r>
+                            <w:r>
+                              <w:instrText xml:space="preserve"> SEQ Figure \* ARABIC </w:instrText>
+                            </w:r>
+                            <w:r>
+                              <w:fldChar w:fldCharType="separate"/>
+                            </w:r>
+                            <w:r>
+                              <w:rPr>
+                                <w:noProof/>
+                              </w:rPr>
+                              <w:t>13</w:t>
+                            </w:r>
+                            <w:r>
+                              <w:rPr>
+                                <w:noProof/>
+                              </w:rPr>
+                              <w:fldChar w:fldCharType="end"/>
+                            </w:r>
                             <w:r>
                               <w:t xml:space="preserve">: After </w:t>
                             </w:r>
@@ -14493,14 +14679,27 @@
                             <w:r>
                               <w:t xml:space="preserve">Figure </w:t>
                             </w:r>
-                            <w:fldSimple w:instr=" SEQ Figure \* ARABIC ">
-                              <w:r>
-                                <w:rPr>
-                                  <w:noProof/>
-                                </w:rPr>
-                                <w:t>14</w:t>
-                              </w:r>
-                            </w:fldSimple>
+                            <w:r>
+                              <w:fldChar w:fldCharType="begin"/>
+                            </w:r>
+                            <w:r>
+                              <w:instrText xml:space="preserve"> SEQ Figure \* ARABIC </w:instrText>
+                            </w:r>
+                            <w:r>
+                              <w:fldChar w:fldCharType="separate"/>
+                            </w:r>
+                            <w:r>
+                              <w:rPr>
+                                <w:noProof/>
+                              </w:rPr>
+                              <w:t>14</w:t>
+                            </w:r>
+                            <w:r>
+                              <w:rPr>
+                                <w:noProof/>
+                              </w:rPr>
+                              <w:fldChar w:fldCharType="end"/>
+                            </w:r>
                             <w:r>
                               <w:t xml:space="preserve">: Before </w:t>
                             </w:r>
@@ -15058,8 +15257,6 @@
         </mc:AlternateContent>
       </w:r>
     </w:p>
-    <w:bookmarkStart w:id="18" w:name="_Toc522900928"/>
-    <w:bookmarkStart w:id="19" w:name="_Toc522900929"/>
     <w:p>
       <w:pPr>
         <w:pStyle w:val="Heading1"/>
@@ -15068,6 +15265,8 @@
           <w:b/>
         </w:rPr>
       </w:pPr>
+      <w:bookmarkStart w:id="18" w:name="_Toc522900929"/>
+      <w:bookmarkStart w:id="19" w:name="_Toc522900928"/>
       <w:r>
         <w:rPr>
           <w:rFonts w:ascii="Century Gothic" w:hAnsi="Century Gothic" w:cs="Segoe UI"/>
@@ -15155,7 +15354,7 @@
           </mc:Fallback>
         </mc:AlternateContent>
       </w:r>
-      <w:bookmarkEnd w:id="18"/>
+      <w:bookmarkEnd w:id="19"/>
       <w:r>
         <w:rPr>
           <w:rFonts w:ascii="Century Gothic" w:hAnsi="Century Gothic"/>
@@ -16133,7 +16332,7 @@
         </w:rPr>
         <w:t>Debugging</w:t>
       </w:r>
-      <w:bookmarkEnd w:id="19"/>
+      <w:bookmarkEnd w:id="18"/>
     </w:p>
     <w:p>
       <w:pPr>
@@ -16478,14 +16677,27 @@
                             <w:r>
                               <w:t xml:space="preserve">Figure </w:t>
                             </w:r>
-                            <w:fldSimple w:instr=" SEQ Figure \* ARABIC ">
-                              <w:r>
-                                <w:rPr>
-                                  <w:noProof/>
-                                </w:rPr>
-                                <w:t>26</w:t>
-                              </w:r>
-                            </w:fldSimple>
+                            <w:r>
+                              <w:fldChar w:fldCharType="begin"/>
+                            </w:r>
+                            <w:r>
+                              <w:instrText xml:space="preserve"> SEQ Figure \* ARABIC </w:instrText>
+                            </w:r>
+                            <w:r>
+                              <w:fldChar w:fldCharType="separate"/>
+                            </w:r>
+                            <w:r>
+                              <w:rPr>
+                                <w:noProof/>
+                              </w:rPr>
+                              <w:t>26</w:t>
+                            </w:r>
+                            <w:r>
+                              <w:rPr>
+                                <w:noProof/>
+                              </w:rPr>
+                              <w:fldChar w:fldCharType="end"/>
+                            </w:r>
                             <w:r>
                               <w:t>: Example of t</w:t>
                             </w:r>
@@ -16792,14 +17004,27 @@
                             <w:r>
                               <w:t xml:space="preserve">Figure </w:t>
                             </w:r>
-                            <w:fldSimple w:instr=" SEQ Figure \* ARABIC ">
-                              <w:r>
-                                <w:rPr>
-                                  <w:noProof/>
-                                </w:rPr>
-                                <w:t>27</w:t>
-                              </w:r>
-                            </w:fldSimple>
+                            <w:r>
+                              <w:fldChar w:fldCharType="begin"/>
+                            </w:r>
+                            <w:r>
+                              <w:instrText xml:space="preserve"> SEQ Figure \* ARABIC </w:instrText>
+                            </w:r>
+                            <w:r>
+                              <w:fldChar w:fldCharType="separate"/>
+                            </w:r>
+                            <w:r>
+                              <w:rPr>
+                                <w:noProof/>
+                              </w:rPr>
+                              <w:t>27</w:t>
+                            </w:r>
+                            <w:r>
+                              <w:rPr>
+                                <w:noProof/>
+                              </w:rPr>
+                              <w:fldChar w:fldCharType="end"/>
+                            </w:r>
                             <w:r>
                               <w:t>: Example of watches being use during debugging</w:t>
                             </w:r>
@@ -17305,14 +17530,27 @@
                             <w:r>
                               <w:t xml:space="preserve">Figure </w:t>
                             </w:r>
-                            <w:fldSimple w:instr=" SEQ Figure \* ARABIC ">
-                              <w:r>
-                                <w:rPr>
-                                  <w:noProof/>
-                                </w:rPr>
-                                <w:t>28</w:t>
-                              </w:r>
-                            </w:fldSimple>
+                            <w:r>
+                              <w:fldChar w:fldCharType="begin"/>
+                            </w:r>
+                            <w:r>
+                              <w:instrText xml:space="preserve"> SEQ Figure \* ARABIC </w:instrText>
+                            </w:r>
+                            <w:r>
+                              <w:fldChar w:fldCharType="separate"/>
+                            </w:r>
+                            <w:r>
+                              <w:rPr>
+                                <w:noProof/>
+                              </w:rPr>
+                              <w:t>28</w:t>
+                            </w:r>
+                            <w:r>
+                              <w:rPr>
+                                <w:noProof/>
+                              </w:rPr>
+                              <w:fldChar w:fldCharType="end"/>
+                            </w:r>
                             <w:r>
                               <w:t>: Example of breakpoints being use during debugging</w:t>
                             </w:r>
@@ -17867,14 +18105,27 @@
                             <w:r>
                               <w:t xml:space="preserve">Figure </w:t>
                             </w:r>
-                            <w:fldSimple w:instr=" SEQ Figure \* ARABIC ">
-                              <w:r>
-                                <w:rPr>
-                                  <w:noProof/>
-                                </w:rPr>
-                                <w:t>29</w:t>
-                              </w:r>
-                            </w:fldSimple>
+                            <w:r>
+                              <w:fldChar w:fldCharType="begin"/>
+                            </w:r>
+                            <w:r>
+                              <w:instrText xml:space="preserve"> SEQ Figure \* ARABIC </w:instrText>
+                            </w:r>
+                            <w:r>
+                              <w:fldChar w:fldCharType="separate"/>
+                            </w:r>
+                            <w:r>
+                              <w:rPr>
+                                <w:noProof/>
+                              </w:rPr>
+                              <w:t>29</w:t>
+                            </w:r>
+                            <w:r>
+                              <w:rPr>
+                                <w:noProof/>
+                              </w:rPr>
+                              <w:fldChar w:fldCharType="end"/>
+                            </w:r>
                             <w:r>
                               <w:t>: Final UML Class diagram</w:t>
                             </w:r>
@@ -18069,7 +18320,19 @@
                               <w:t xml:space="preserve"> </w:t>
                             </w:r>
                             <w:r>
-                              <w:t>The Teacher UML uses the TeacherForm class to link all the buttons, functions and GUI together.</w:t>
+                              <w:t xml:space="preserve">The </w:t>
+                            </w:r>
+                            <w:r>
+                              <w:t>Teacher</w:t>
+                            </w:r>
+                            <w:r>
+                              <w:t xml:space="preserve"> UML uses the </w:t>
+                            </w:r>
+                            <w:r>
+                              <w:t>TeacherForm</w:t>
+                            </w:r>
+                            <w:r>
+                              <w:t xml:space="preserve"> class to link all the buttons, functions and GUI together.</w:t>
                             </w:r>
                           </w:p>
                         </w:txbxContent>
@@ -18259,7 +18522,10 @@
                           </w:p>
                           <w:p>
                             <w:r>
-                              <w:t xml:space="preserve">The Student UML uses the client and listener classes to get the values sent from the teacher form. The student UML uses the StudentForm class to link all the buttons, functions and GUI together. </w:t>
+                              <w:t xml:space="preserve">The </w:t>
+                            </w:r>
+                            <w:r>
+                              <w:t xml:space="preserve">Student UML uses the client and listener classes to get the values sent from the teacher form. The student UML uses the StudentForm class to link all the buttons, functions and GUI together. </w:t>
                             </w:r>
                           </w:p>
                         </w:txbxContent>
@@ -18717,14 +18983,14 @@
         <v:path o:extrusionok="f" gradientshapeok="t" o:connecttype="rect"/>
         <o:lock v:ext="edit" aspectratio="t"/>
       </v:shapetype>
-      <v:shape id="_x0000_i1030" type="#_x0000_t75" style="width:29.05pt;height:27.95pt;visibility:visible;mso-wrap-style:square" o:bullet="t">
+      <v:shape id="_x0000_i1130" type="#_x0000_t75" style="width:29.05pt;height:27.95pt;visibility:visible;mso-wrap-style:square" o:bullet="t">
         <v:imagedata r:id="rId1" o:title=""/>
       </v:shape>
     </w:pict>
   </w:numPicBullet>
   <w:numPicBullet w:numPicBulletId="1">
     <w:pict>
-      <v:shape id="_x0000_i1031" type="#_x0000_t75" style="width:29.05pt;height:27.95pt;visibility:visible;mso-wrap-style:square" o:bullet="t">
+      <v:shape id="_x0000_i1131" type="#_x0000_t75" style="width:29.05pt;height:27.95pt;visibility:visible;mso-wrap-style:square" o:bullet="t">
         <v:imagedata r:id="rId2" o:title=""/>
       </v:shape>
     </w:pict>
@@ -20574,7 +20840,7 @@
 </file>
 
 <file path=customXml/itemProps1.xml><?xml version="1.0" encoding="utf-8"?>
-<ds:datastoreItem xmlns:ds="http://schemas.openxmlformats.org/officeDocument/2006/customXml" ds:itemID="{6D4DC6A8-9712-40DC-87B2-6DE3E9FB3276}">
+<ds:datastoreItem xmlns:ds="http://schemas.openxmlformats.org/officeDocument/2006/customXml" ds:itemID="{F19AB12A-0B65-4F7C-896A-8C1277620755}">
   <ds:schemaRefs>
     <ds:schemaRef ds:uri="http://schemas.openxmlformats.org/officeDocument/2006/bibliography"/>
   </ds:schemaRefs>

</xml_diff>

<commit_message>
Finished Binary Saves and fixed hash Save error.
</commit_message>
<xml_diff>
--- a/NetworkArithmeticGame/Documents/Documentation.docx
+++ b/NetworkArithmeticGame/Documents/Documentation.docx
@@ -662,7 +662,7 @@
           <w:sz w:val="44"/>
         </w:rPr>
       </w:pPr>
-      <w:bookmarkStart w:id="0" w:name="_Toc522900904"/>
+      <w:bookmarkStart w:id="0" w:name="_Toc524882585"/>
       <w:r>
         <w:rPr>
           <w:rFonts w:ascii="Century Gothic" w:hAnsi="Century Gothic"/>
@@ -746,7 +746,7 @@
           <w:r>
             <w:fldChar w:fldCharType="separate"/>
           </w:r>
-          <w:hyperlink w:anchor="_Toc522900904" w:history="1">
+          <w:hyperlink w:anchor="_Toc524882585" w:history="1">
             <w:r>
               <w:rPr>
                 <w:rStyle w:val="Hyperlink"/>
@@ -775,7 +775,7 @@
                 <w:noProof/>
                 <w:webHidden/>
               </w:rPr>
-              <w:instrText xml:space="preserve"> PAGEREF _Toc522900904 \h </w:instrText>
+              <w:instrText xml:space="preserve"> PAGEREF _Toc524882585 \h </w:instrText>
             </w:r>
             <w:r>
               <w:rPr>
@@ -818,7 +818,7 @@
               <w:lang w:eastAsia="en-AU"/>
             </w:rPr>
           </w:pPr>
-          <w:hyperlink w:anchor="_Toc522900905" w:history="1">
+          <w:hyperlink w:anchor="_Toc524882586" w:history="1">
             <w:r>
               <w:rPr>
                 <w:rStyle w:val="Hyperlink"/>
@@ -847,7 +847,7 @@
                 <w:noProof/>
                 <w:webHidden/>
               </w:rPr>
-              <w:instrText xml:space="preserve"> PAGEREF _Toc522900905 \h </w:instrText>
+              <w:instrText xml:space="preserve"> PAGEREF _Toc524882586 \h </w:instrText>
             </w:r>
             <w:r>
               <w:rPr>
@@ -890,11 +890,12 @@
               <w:lang w:eastAsia="en-AU"/>
             </w:rPr>
           </w:pPr>
-          <w:hyperlink w:anchor="_Toc522900906" w:history="1">
+          <w:hyperlink w:anchor="_Toc524882587" w:history="1">
             <w:r>
               <w:rPr>
                 <w:rStyle w:val="Hyperlink"/>
                 <w:rFonts w:ascii="Century Gothic" w:hAnsi="Century Gothic"/>
+                <w:b/>
                 <w:noProof/>
               </w:rPr>
               <w:t>Hardware &amp; Software</w:t>
@@ -918,7 +919,7 @@
                 <w:noProof/>
                 <w:webHidden/>
               </w:rPr>
-              <w:instrText xml:space="preserve"> PAGEREF _Toc522900906 \h </w:instrText>
+              <w:instrText xml:space="preserve"> PAGEREF _Toc524882587 \h </w:instrText>
             </w:r>
             <w:r>
               <w:rPr>
@@ -961,11 +962,12 @@
               <w:lang w:eastAsia="en-AU"/>
             </w:rPr>
           </w:pPr>
-          <w:hyperlink w:anchor="_Toc522900907" w:history="1">
+          <w:hyperlink w:anchor="_Toc524882588" w:history="1">
             <w:r>
               <w:rPr>
                 <w:rStyle w:val="Hyperlink"/>
                 <w:rFonts w:ascii="Century Gothic" w:hAnsi="Century Gothic"/>
+                <w:b/>
                 <w:noProof/>
               </w:rPr>
               <w:t>Processes</w:t>
@@ -989,7 +991,7 @@
                 <w:noProof/>
                 <w:webHidden/>
               </w:rPr>
-              <w:instrText xml:space="preserve"> PAGEREF _Toc522900907 \h </w:instrText>
+              <w:instrText xml:space="preserve"> PAGEREF _Toc524882588 \h </w:instrText>
             </w:r>
             <w:r>
               <w:rPr>
@@ -1032,11 +1034,12 @@
               <w:lang w:eastAsia="en-AU"/>
             </w:rPr>
           </w:pPr>
-          <w:hyperlink w:anchor="_Toc522900908" w:history="1">
+          <w:hyperlink w:anchor="_Toc524882589" w:history="1">
             <w:r>
               <w:rPr>
                 <w:rStyle w:val="Hyperlink"/>
                 <w:rFonts w:ascii="Century Gothic" w:hAnsi="Century Gothic"/>
+                <w:b/>
                 <w:noProof/>
               </w:rPr>
               <w:t>Features</w:t>
@@ -1060,7 +1063,98 @@
                 <w:noProof/>
                 <w:webHidden/>
               </w:rPr>
-              <w:instrText xml:space="preserve"> PAGEREF _Toc522900908 \h </w:instrText>
+              <w:instrText xml:space="preserve"> PAGEREF _Toc524882589 \h </w:instrText>
+            </w:r>
+            <w:r>
+              <w:rPr>
+                <w:noProof/>
+                <w:webHidden/>
+              </w:rPr>
+            </w:r>
+            <w:r>
+              <w:rPr>
+                <w:noProof/>
+                <w:webHidden/>
+              </w:rPr>
+              <w:fldChar w:fldCharType="separate"/>
+            </w:r>
+            <w:r>
+              <w:rPr>
+                <w:noProof/>
+                <w:webHidden/>
+              </w:rPr>
+              <w:t>3</w:t>
+            </w:r>
+            <w:r>
+              <w:rPr>
+                <w:noProof/>
+                <w:webHidden/>
+              </w:rPr>
+              <w:fldChar w:fldCharType="end"/>
+            </w:r>
+          </w:hyperlink>
+        </w:p>
+        <w:p>
+          <w:pPr>
+            <w:pStyle w:val="TOC2"/>
+            <w:tabs>
+              <w:tab w:val="right" w:leader="dot" w:pos="9016"/>
+            </w:tabs>
+            <w:rPr>
+              <w:rFonts w:eastAsiaTheme="minorEastAsia"/>
+              <w:noProof/>
+              <w:lang w:eastAsia="en-AU"/>
+            </w:rPr>
+          </w:pPr>
+          <w:hyperlink w:anchor="_Toc524882590" w:history="1">
+            <w:r>
+              <w:rPr>
+                <w:rStyle w:val="Hyperlink"/>
+                <w:rFonts w:ascii="Century Gothic" w:hAnsi="Century Gothic"/>
+                <w:b/>
+                <w:noProof/>
+              </w:rPr>
+              <w:t>3</w:t>
+            </w:r>
+            <w:r>
+              <w:rPr>
+                <w:rStyle w:val="Hyperlink"/>
+                <w:rFonts w:ascii="Century Gothic" w:hAnsi="Century Gothic"/>
+                <w:b/>
+                <w:noProof/>
+                <w:vertAlign w:val="superscript"/>
+              </w:rPr>
+              <w:t>rd</w:t>
+            </w:r>
+            <w:r>
+              <w:rPr>
+                <w:rStyle w:val="Hyperlink"/>
+                <w:rFonts w:ascii="Century Gothic" w:hAnsi="Century Gothic"/>
+                <w:b/>
+                <w:noProof/>
+              </w:rPr>
+              <w:t xml:space="preserve"> Party use</w:t>
+            </w:r>
+            <w:r>
+              <w:rPr>
+                <w:noProof/>
+                <w:webHidden/>
+              </w:rPr>
+              <w:tab/>
+            </w:r>
+            <w:r>
+              <w:rPr>
+                <w:noProof/>
+                <w:webHidden/>
+              </w:rPr>
+              <w:fldChar w:fldCharType="begin"/>
+            </w:r>
+            <w:r>
+              <w:rPr>
+                <w:noProof/>
+                <w:webHidden/>
+              </w:rPr>
+              <w:instrText xml:space="preserve"> PAGEREF _Toc524882590 \h </w:instrText>
             </w:r>
             <w:r>
               <w:rPr>
@@ -1103,7 +1197,7 @@
               <w:lang w:eastAsia="en-AU"/>
             </w:rPr>
           </w:pPr>
-          <w:hyperlink w:anchor="_Toc522900909" w:history="1">
+          <w:hyperlink w:anchor="_Toc524882591" w:history="1">
             <w:r>
               <w:rPr>
                 <w:rStyle w:val="Hyperlink"/>
@@ -1132,7 +1226,7 @@
                 <w:noProof/>
                 <w:webHidden/>
               </w:rPr>
-              <w:instrText xml:space="preserve"> PAGEREF _Toc522900909 \h </w:instrText>
+              <w:instrText xml:space="preserve"> PAGEREF _Toc524882591 \h </w:instrText>
             </w:r>
             <w:r>
               <w:rPr>
@@ -1175,11 +1269,12 @@
               <w:lang w:eastAsia="en-AU"/>
             </w:rPr>
           </w:pPr>
-          <w:hyperlink w:anchor="_Toc522900910" w:history="1">
+          <w:hyperlink w:anchor="_Toc524882592" w:history="1">
             <w:r>
               <w:rPr>
                 <w:rStyle w:val="Hyperlink"/>
                 <w:rFonts w:ascii="Century Gothic" w:hAnsi="Century Gothic"/>
+                <w:b/>
                 <w:noProof/>
               </w:rPr>
               <w:t>Buttons</w:t>
@@ -1203,7 +1298,7 @@
                 <w:noProof/>
                 <w:webHidden/>
               </w:rPr>
-              <w:instrText xml:space="preserve"> PAGEREF _Toc522900910 \h </w:instrText>
+              <w:instrText xml:space="preserve"> PAGEREF _Toc524882592 \h </w:instrText>
             </w:r>
             <w:r>
               <w:rPr>
@@ -1246,11 +1341,12 @@
               <w:lang w:eastAsia="en-AU"/>
             </w:rPr>
           </w:pPr>
-          <w:hyperlink w:anchor="_Toc522900911" w:history="1">
+          <w:hyperlink w:anchor="_Toc524882593" w:history="1">
             <w:r>
               <w:rPr>
                 <w:rStyle w:val="Hyperlink"/>
                 <w:rFonts w:ascii="Century Gothic" w:hAnsi="Century Gothic"/>
+                <w:b/>
                 <w:noProof/>
               </w:rPr>
               <w:t>Labels</w:t>
@@ -1274,7 +1370,7 @@
                 <w:noProof/>
                 <w:webHidden/>
               </w:rPr>
-              <w:instrText xml:space="preserve"> PAGEREF _Toc522900911 \h </w:instrText>
+              <w:instrText xml:space="preserve"> PAGEREF _Toc524882593 \h </w:instrText>
             </w:r>
             <w:r>
               <w:rPr>
@@ -1317,11 +1413,12 @@
               <w:lang w:eastAsia="en-AU"/>
             </w:rPr>
           </w:pPr>
-          <w:hyperlink w:anchor="_Toc522900912" w:history="1">
+          <w:hyperlink w:anchor="_Toc524882594" w:history="1">
             <w:r>
               <w:rPr>
                 <w:rStyle w:val="Hyperlink"/>
                 <w:rFonts w:ascii="Century Gothic" w:hAnsi="Century Gothic"/>
+                <w:b/>
                 <w:noProof/>
               </w:rPr>
               <w:t>Textboxes &amp; Data Grid</w:t>
@@ -1345,7 +1442,7 @@
                 <w:noProof/>
                 <w:webHidden/>
               </w:rPr>
-              <w:instrText xml:space="preserve"> PAGEREF _Toc522900912 \h </w:instrText>
+              <w:instrText xml:space="preserve"> PAGEREF _Toc524882594 \h </w:instrText>
             </w:r>
             <w:r>
               <w:rPr>
@@ -1366,6 +1463,80 @@
                 <w:webHidden/>
               </w:rPr>
               <w:t>5</w:t>
+            </w:r>
+            <w:r>
+              <w:rPr>
+                <w:noProof/>
+                <w:webHidden/>
+              </w:rPr>
+              <w:fldChar w:fldCharType="end"/>
+            </w:r>
+          </w:hyperlink>
+          <w:bookmarkStart w:id="1" w:name="_GoBack"/>
+          <w:bookmarkEnd w:id="1"/>
+        </w:p>
+        <w:p>
+          <w:pPr>
+            <w:pStyle w:val="TOC1"/>
+            <w:tabs>
+              <w:tab w:val="right" w:leader="dot" w:pos="9016"/>
+            </w:tabs>
+            <w:rPr>
+              <w:rFonts w:eastAsiaTheme="minorEastAsia"/>
+              <w:noProof/>
+              <w:lang w:eastAsia="en-AU"/>
+            </w:rPr>
+          </w:pPr>
+          <w:hyperlink w:anchor="_Toc524882595" w:history="1">
+            <w:r>
+              <w:rPr>
+                <w:rStyle w:val="Hyperlink"/>
+                <w:rFonts w:ascii="Century Gothic" w:hAnsi="Century Gothic"/>
+                <w:b/>
+                <w:noProof/>
+              </w:rPr>
+              <w:t>User Manual</w:t>
+            </w:r>
+            <w:r>
+              <w:rPr>
+                <w:noProof/>
+                <w:webHidden/>
+              </w:rPr>
+              <w:tab/>
+            </w:r>
+            <w:r>
+              <w:rPr>
+                <w:noProof/>
+                <w:webHidden/>
+              </w:rPr>
+              <w:fldChar w:fldCharType="begin"/>
+            </w:r>
+            <w:r>
+              <w:rPr>
+                <w:noProof/>
+                <w:webHidden/>
+              </w:rPr>
+              <w:instrText xml:space="preserve"> PAGEREF _Toc524882595 \h </w:instrText>
+            </w:r>
+            <w:r>
+              <w:rPr>
+                <w:noProof/>
+                <w:webHidden/>
+              </w:rPr>
+            </w:r>
+            <w:r>
+              <w:rPr>
+                <w:noProof/>
+                <w:webHidden/>
+              </w:rPr>
+              <w:fldChar w:fldCharType="separate"/>
+            </w:r>
+            <w:r>
+              <w:rPr>
+                <w:noProof/>
+                <w:webHidden/>
+              </w:rPr>
+              <w:t>6</w:t>
             </w:r>
             <w:r>
               <w:rPr>
@@ -1388,7 +1559,7 @@
               <w:lang w:eastAsia="en-AU"/>
             </w:rPr>
           </w:pPr>
-          <w:hyperlink w:anchor="_Toc522900913" w:history="1">
+          <w:hyperlink w:anchor="_Toc524882596" w:history="1">
             <w:r>
               <w:rPr>
                 <w:rStyle w:val="Hyperlink"/>
@@ -1396,7 +1567,7 @@
                 <w:b/>
                 <w:noProof/>
               </w:rPr>
-              <w:t>User Manual</w:t>
+              <w:t>Testing Performed</w:t>
             </w:r>
             <w:r>
               <w:rPr>
@@ -1417,7 +1588,7 @@
                 <w:noProof/>
                 <w:webHidden/>
               </w:rPr>
-              <w:instrText xml:space="preserve"> PAGEREF _Toc522900913 \h </w:instrText>
+              <w:instrText xml:space="preserve"> PAGEREF _Toc524882596 \h </w:instrText>
             </w:r>
             <w:r>
               <w:rPr>
@@ -1437,7 +1608,439 @@
                 <w:noProof/>
                 <w:webHidden/>
               </w:rPr>
-              <w:t>6</w:t>
+              <w:t>7</w:t>
+            </w:r>
+            <w:r>
+              <w:rPr>
+                <w:noProof/>
+                <w:webHidden/>
+              </w:rPr>
+              <w:fldChar w:fldCharType="end"/>
+            </w:r>
+          </w:hyperlink>
+        </w:p>
+        <w:p>
+          <w:pPr>
+            <w:pStyle w:val="TOC2"/>
+            <w:tabs>
+              <w:tab w:val="right" w:leader="dot" w:pos="9016"/>
+            </w:tabs>
+            <w:rPr>
+              <w:rFonts w:eastAsiaTheme="minorEastAsia"/>
+              <w:noProof/>
+              <w:lang w:eastAsia="en-AU"/>
+            </w:rPr>
+          </w:pPr>
+          <w:hyperlink w:anchor="_Toc524882597" w:history="1">
+            <w:r>
+              <w:rPr>
+                <w:rStyle w:val="Hyperlink"/>
+                <w:rFonts w:ascii="Century Gothic" w:hAnsi="Century Gothic"/>
+                <w:b/>
+                <w:noProof/>
+              </w:rPr>
+              <w:t>Sending</w:t>
+            </w:r>
+            <w:r>
+              <w:rPr>
+                <w:noProof/>
+                <w:webHidden/>
+              </w:rPr>
+              <w:tab/>
+            </w:r>
+            <w:r>
+              <w:rPr>
+                <w:noProof/>
+                <w:webHidden/>
+              </w:rPr>
+              <w:fldChar w:fldCharType="begin"/>
+            </w:r>
+            <w:r>
+              <w:rPr>
+                <w:noProof/>
+                <w:webHidden/>
+              </w:rPr>
+              <w:instrText xml:space="preserve"> PAGEREF _Toc524882597 \h </w:instrText>
+            </w:r>
+            <w:r>
+              <w:rPr>
+                <w:noProof/>
+                <w:webHidden/>
+              </w:rPr>
+            </w:r>
+            <w:r>
+              <w:rPr>
+                <w:noProof/>
+                <w:webHidden/>
+              </w:rPr>
+              <w:fldChar w:fldCharType="separate"/>
+            </w:r>
+            <w:r>
+              <w:rPr>
+                <w:noProof/>
+                <w:webHidden/>
+              </w:rPr>
+              <w:t>7</w:t>
+            </w:r>
+            <w:r>
+              <w:rPr>
+                <w:noProof/>
+                <w:webHidden/>
+              </w:rPr>
+              <w:fldChar w:fldCharType="end"/>
+            </w:r>
+          </w:hyperlink>
+        </w:p>
+        <w:p>
+          <w:pPr>
+            <w:pStyle w:val="TOC2"/>
+            <w:tabs>
+              <w:tab w:val="right" w:leader="dot" w:pos="9016"/>
+            </w:tabs>
+            <w:rPr>
+              <w:rFonts w:eastAsiaTheme="minorEastAsia"/>
+              <w:noProof/>
+              <w:lang w:eastAsia="en-AU"/>
+            </w:rPr>
+          </w:pPr>
+          <w:hyperlink w:anchor="_Toc524882598" w:history="1">
+            <w:r>
+              <w:rPr>
+                <w:rStyle w:val="Hyperlink"/>
+                <w:rFonts w:ascii="Century Gothic" w:hAnsi="Century Gothic"/>
+                <w:b/>
+                <w:noProof/>
+              </w:rPr>
+              <w:t>Student submit</w:t>
+            </w:r>
+            <w:r>
+              <w:rPr>
+                <w:noProof/>
+                <w:webHidden/>
+              </w:rPr>
+              <w:tab/>
+            </w:r>
+            <w:r>
+              <w:rPr>
+                <w:noProof/>
+                <w:webHidden/>
+              </w:rPr>
+              <w:fldChar w:fldCharType="begin"/>
+            </w:r>
+            <w:r>
+              <w:rPr>
+                <w:noProof/>
+                <w:webHidden/>
+              </w:rPr>
+              <w:instrText xml:space="preserve"> PAGEREF _Toc524882598 \h </w:instrText>
+            </w:r>
+            <w:r>
+              <w:rPr>
+                <w:noProof/>
+                <w:webHidden/>
+              </w:rPr>
+            </w:r>
+            <w:r>
+              <w:rPr>
+                <w:noProof/>
+                <w:webHidden/>
+              </w:rPr>
+              <w:fldChar w:fldCharType="separate"/>
+            </w:r>
+            <w:r>
+              <w:rPr>
+                <w:noProof/>
+                <w:webHidden/>
+              </w:rPr>
+              <w:t>7</w:t>
+            </w:r>
+            <w:r>
+              <w:rPr>
+                <w:noProof/>
+                <w:webHidden/>
+              </w:rPr>
+              <w:fldChar w:fldCharType="end"/>
+            </w:r>
+          </w:hyperlink>
+        </w:p>
+        <w:p>
+          <w:pPr>
+            <w:pStyle w:val="TOC2"/>
+            <w:tabs>
+              <w:tab w:val="right" w:leader="dot" w:pos="9016"/>
+            </w:tabs>
+            <w:rPr>
+              <w:rFonts w:eastAsiaTheme="minorEastAsia"/>
+              <w:noProof/>
+              <w:lang w:eastAsia="en-AU"/>
+            </w:rPr>
+          </w:pPr>
+          <w:hyperlink w:anchor="_Toc524882599" w:history="1">
+            <w:r>
+              <w:rPr>
+                <w:rStyle w:val="Hyperlink"/>
+                <w:rFonts w:ascii="Century Gothic" w:hAnsi="Century Gothic"/>
+                <w:b/>
+                <w:noProof/>
+              </w:rPr>
+              <w:t>Sort</w:t>
+            </w:r>
+            <w:r>
+              <w:rPr>
+                <w:noProof/>
+                <w:webHidden/>
+              </w:rPr>
+              <w:tab/>
+            </w:r>
+            <w:r>
+              <w:rPr>
+                <w:noProof/>
+                <w:webHidden/>
+              </w:rPr>
+              <w:fldChar w:fldCharType="begin"/>
+            </w:r>
+            <w:r>
+              <w:rPr>
+                <w:noProof/>
+                <w:webHidden/>
+              </w:rPr>
+              <w:instrText xml:space="preserve"> PAGEREF _Toc524882599 \h </w:instrText>
+            </w:r>
+            <w:r>
+              <w:rPr>
+                <w:noProof/>
+                <w:webHidden/>
+              </w:rPr>
+            </w:r>
+            <w:r>
+              <w:rPr>
+                <w:noProof/>
+                <w:webHidden/>
+              </w:rPr>
+              <w:fldChar w:fldCharType="separate"/>
+            </w:r>
+            <w:r>
+              <w:rPr>
+                <w:noProof/>
+                <w:webHidden/>
+              </w:rPr>
+              <w:t>8</w:t>
+            </w:r>
+            <w:r>
+              <w:rPr>
+                <w:noProof/>
+                <w:webHidden/>
+              </w:rPr>
+              <w:fldChar w:fldCharType="end"/>
+            </w:r>
+          </w:hyperlink>
+        </w:p>
+        <w:p>
+          <w:pPr>
+            <w:pStyle w:val="TOC2"/>
+            <w:tabs>
+              <w:tab w:val="right" w:leader="dot" w:pos="9016"/>
+            </w:tabs>
+            <w:rPr>
+              <w:rFonts w:eastAsiaTheme="minorEastAsia"/>
+              <w:noProof/>
+              <w:lang w:eastAsia="en-AU"/>
+            </w:rPr>
+          </w:pPr>
+          <w:hyperlink w:anchor="_Toc524882600" w:history="1">
+            <w:r>
+              <w:rPr>
+                <w:rStyle w:val="Hyperlink"/>
+                <w:rFonts w:ascii="Century Gothic" w:hAnsi="Century Gothic"/>
+                <w:b/>
+                <w:noProof/>
+              </w:rPr>
+              <w:t>Sending to binary tree</w:t>
+            </w:r>
+            <w:r>
+              <w:rPr>
+                <w:noProof/>
+                <w:webHidden/>
+              </w:rPr>
+              <w:tab/>
+            </w:r>
+            <w:r>
+              <w:rPr>
+                <w:noProof/>
+                <w:webHidden/>
+              </w:rPr>
+              <w:fldChar w:fldCharType="begin"/>
+            </w:r>
+            <w:r>
+              <w:rPr>
+                <w:noProof/>
+                <w:webHidden/>
+              </w:rPr>
+              <w:instrText xml:space="preserve"> PAGEREF _Toc524882600 \h </w:instrText>
+            </w:r>
+            <w:r>
+              <w:rPr>
+                <w:noProof/>
+                <w:webHidden/>
+              </w:rPr>
+            </w:r>
+            <w:r>
+              <w:rPr>
+                <w:noProof/>
+                <w:webHidden/>
+              </w:rPr>
+              <w:fldChar w:fldCharType="separate"/>
+            </w:r>
+            <w:r>
+              <w:rPr>
+                <w:noProof/>
+                <w:webHidden/>
+              </w:rPr>
+              <w:t>8</w:t>
+            </w:r>
+            <w:r>
+              <w:rPr>
+                <w:noProof/>
+                <w:webHidden/>
+              </w:rPr>
+              <w:fldChar w:fldCharType="end"/>
+            </w:r>
+          </w:hyperlink>
+        </w:p>
+        <w:p>
+          <w:pPr>
+            <w:pStyle w:val="TOC2"/>
+            <w:tabs>
+              <w:tab w:val="right" w:leader="dot" w:pos="9016"/>
+            </w:tabs>
+            <w:rPr>
+              <w:rFonts w:eastAsiaTheme="minorEastAsia"/>
+              <w:noProof/>
+              <w:lang w:eastAsia="en-AU"/>
+            </w:rPr>
+          </w:pPr>
+          <w:hyperlink w:anchor="_Toc524882601" w:history="1">
+            <w:r>
+              <w:rPr>
+                <w:rStyle w:val="Hyperlink"/>
+                <w:rFonts w:ascii="Century Gothic" w:hAnsi="Century Gothic"/>
+                <w:b/>
+                <w:noProof/>
+              </w:rPr>
+              <w:t>Using Order Buttons</w:t>
+            </w:r>
+            <w:r>
+              <w:rPr>
+                <w:noProof/>
+                <w:webHidden/>
+              </w:rPr>
+              <w:tab/>
+            </w:r>
+            <w:r>
+              <w:rPr>
+                <w:noProof/>
+                <w:webHidden/>
+              </w:rPr>
+              <w:fldChar w:fldCharType="begin"/>
+            </w:r>
+            <w:r>
+              <w:rPr>
+                <w:noProof/>
+                <w:webHidden/>
+              </w:rPr>
+              <w:instrText xml:space="preserve"> PAGEREF _Toc524882601 \h </w:instrText>
+            </w:r>
+            <w:r>
+              <w:rPr>
+                <w:noProof/>
+                <w:webHidden/>
+              </w:rPr>
+            </w:r>
+            <w:r>
+              <w:rPr>
+                <w:noProof/>
+                <w:webHidden/>
+              </w:rPr>
+              <w:fldChar w:fldCharType="separate"/>
+            </w:r>
+            <w:r>
+              <w:rPr>
+                <w:noProof/>
+                <w:webHidden/>
+              </w:rPr>
+              <w:t>8</w:t>
+            </w:r>
+            <w:r>
+              <w:rPr>
+                <w:noProof/>
+                <w:webHidden/>
+              </w:rPr>
+              <w:fldChar w:fldCharType="end"/>
+            </w:r>
+          </w:hyperlink>
+        </w:p>
+        <w:p>
+          <w:pPr>
+            <w:pStyle w:val="TOC2"/>
+            <w:tabs>
+              <w:tab w:val="right" w:leader="dot" w:pos="9016"/>
+            </w:tabs>
+            <w:rPr>
+              <w:rFonts w:eastAsiaTheme="minorEastAsia"/>
+              <w:noProof/>
+              <w:lang w:eastAsia="en-AU"/>
+            </w:rPr>
+          </w:pPr>
+          <w:hyperlink w:anchor="_Toc524882602" w:history="1">
+            <w:r>
+              <w:rPr>
+                <w:rStyle w:val="Hyperlink"/>
+                <w:rFonts w:ascii="Century Gothic" w:hAnsi="Century Gothic"/>
+                <w:b/>
+                <w:noProof/>
+              </w:rPr>
+              <w:t>Saving</w:t>
+            </w:r>
+            <w:r>
+              <w:rPr>
+                <w:noProof/>
+                <w:webHidden/>
+              </w:rPr>
+              <w:tab/>
+            </w:r>
+            <w:r>
+              <w:rPr>
+                <w:noProof/>
+                <w:webHidden/>
+              </w:rPr>
+              <w:fldChar w:fldCharType="begin"/>
+            </w:r>
+            <w:r>
+              <w:rPr>
+                <w:noProof/>
+                <w:webHidden/>
+              </w:rPr>
+              <w:instrText xml:space="preserve"> PAGEREF _Toc524882602 \h </w:instrText>
+            </w:r>
+            <w:r>
+              <w:rPr>
+                <w:noProof/>
+                <w:webHidden/>
+              </w:rPr>
+            </w:r>
+            <w:r>
+              <w:rPr>
+                <w:noProof/>
+                <w:webHidden/>
+              </w:rPr>
+              <w:fldChar w:fldCharType="separate"/>
+            </w:r>
+            <w:r>
+              <w:rPr>
+                <w:noProof/>
+                <w:webHidden/>
+              </w:rPr>
+              <w:t>9</w:t>
             </w:r>
             <w:r>
               <w:rPr>
@@ -1460,7 +2063,7 @@
               <w:lang w:eastAsia="en-AU"/>
             </w:rPr>
           </w:pPr>
-          <w:hyperlink w:anchor="_Toc522900914" w:history="1">
+          <w:hyperlink w:anchor="_Toc524882603" w:history="1">
             <w:r>
               <w:rPr>
                 <w:rStyle w:val="Hyperlink"/>
@@ -1468,7 +2071,7 @@
                 <w:b/>
                 <w:noProof/>
               </w:rPr>
-              <w:t>Testing Performed</w:t>
+              <w:t>Communication</w:t>
             </w:r>
             <w:r>
               <w:rPr>
@@ -1489,7 +2092,7 @@
                 <w:noProof/>
                 <w:webHidden/>
               </w:rPr>
-              <w:instrText xml:space="preserve"> PAGEREF _Toc522900914 \h </w:instrText>
+              <w:instrText xml:space="preserve"> PAGEREF _Toc524882603 \h </w:instrText>
             </w:r>
             <w:r>
               <w:rPr>
@@ -1509,7 +2112,79 @@
                 <w:noProof/>
                 <w:webHidden/>
               </w:rPr>
-              <w:t>8</w:t>
+              <w:t>9</w:t>
+            </w:r>
+            <w:r>
+              <w:rPr>
+                <w:noProof/>
+                <w:webHidden/>
+              </w:rPr>
+              <w:fldChar w:fldCharType="end"/>
+            </w:r>
+          </w:hyperlink>
+        </w:p>
+        <w:p>
+          <w:pPr>
+            <w:pStyle w:val="TOC1"/>
+            <w:tabs>
+              <w:tab w:val="right" w:leader="dot" w:pos="9016"/>
+            </w:tabs>
+            <w:rPr>
+              <w:rFonts w:eastAsiaTheme="minorEastAsia"/>
+              <w:noProof/>
+              <w:lang w:eastAsia="en-AU"/>
+            </w:rPr>
+          </w:pPr>
+          <w:hyperlink w:anchor="_Toc524882604" w:history="1">
+            <w:r>
+              <w:rPr>
+                <w:rStyle w:val="Hyperlink"/>
+                <w:rFonts w:ascii="Century Gothic" w:hAnsi="Century Gothic"/>
+                <w:b/>
+                <w:noProof/>
+              </w:rPr>
+              <w:t>Sorting Algorithms</w:t>
+            </w:r>
+            <w:r>
+              <w:rPr>
+                <w:noProof/>
+                <w:webHidden/>
+              </w:rPr>
+              <w:tab/>
+            </w:r>
+            <w:r>
+              <w:rPr>
+                <w:noProof/>
+                <w:webHidden/>
+              </w:rPr>
+              <w:fldChar w:fldCharType="begin"/>
+            </w:r>
+            <w:r>
+              <w:rPr>
+                <w:noProof/>
+                <w:webHidden/>
+              </w:rPr>
+              <w:instrText xml:space="preserve"> PAGEREF _Toc524882604 \h </w:instrText>
+            </w:r>
+            <w:r>
+              <w:rPr>
+                <w:noProof/>
+                <w:webHidden/>
+              </w:rPr>
+            </w:r>
+            <w:r>
+              <w:rPr>
+                <w:noProof/>
+                <w:webHidden/>
+              </w:rPr>
+              <w:fldChar w:fldCharType="separate"/>
+            </w:r>
+            <w:r>
+              <w:rPr>
+                <w:noProof/>
+                <w:webHidden/>
+              </w:rPr>
+              <w:t>10</w:t>
             </w:r>
             <w:r>
               <w:rPr>
@@ -1532,14 +2207,14 @@
               <w:lang w:eastAsia="en-AU"/>
             </w:rPr>
           </w:pPr>
-          <w:hyperlink w:anchor="_Toc522900915" w:history="1">
+          <w:hyperlink w:anchor="_Toc524882605" w:history="1">
             <w:r>
               <w:rPr>
                 <w:rStyle w:val="Hyperlink"/>
-                <w:rFonts w:ascii="Century Gothic" w:hAnsi="Century Gothic"/>
-                <w:noProof/>
-              </w:rPr>
-              <w:t>Searching</w:t>
+                <w:rFonts w:cstheme="minorHAnsi"/>
+                <w:noProof/>
+              </w:rPr>
+              <w:t>Bubble</w:t>
             </w:r>
             <w:r>
               <w:rPr>
@@ -1560,7 +2235,7 @@
                 <w:noProof/>
                 <w:webHidden/>
               </w:rPr>
-              <w:instrText xml:space="preserve"> PAGEREF _Toc522900915 \h </w:instrText>
+              <w:instrText xml:space="preserve"> PAGEREF _Toc524882605 \h </w:instrText>
             </w:r>
             <w:r>
               <w:rPr>
@@ -1580,7 +2255,7 @@
                 <w:noProof/>
                 <w:webHidden/>
               </w:rPr>
-              <w:t>8</w:t>
+              <w:t>10</w:t>
             </w:r>
             <w:r>
               <w:rPr>
@@ -1603,14 +2278,14 @@
               <w:lang w:eastAsia="en-AU"/>
             </w:rPr>
           </w:pPr>
-          <w:hyperlink w:anchor="_Toc522900916" w:history="1">
+          <w:hyperlink w:anchor="_Toc524882606" w:history="1">
             <w:r>
               <w:rPr>
                 <w:rStyle w:val="Hyperlink"/>
-                <w:rFonts w:ascii="Century Gothic" w:hAnsi="Century Gothic"/>
-                <w:noProof/>
-              </w:rPr>
-              <w:t>Adding new person</w:t>
+                <w:rFonts w:cstheme="minorHAnsi"/>
+                <w:noProof/>
+              </w:rPr>
+              <w:t>Insertion</w:t>
             </w:r>
             <w:r>
               <w:rPr>
@@ -1631,7 +2306,7 @@
                 <w:noProof/>
                 <w:webHidden/>
               </w:rPr>
-              <w:instrText xml:space="preserve"> PAGEREF _Toc522900916 \h </w:instrText>
+              <w:instrText xml:space="preserve"> PAGEREF _Toc524882606 \h </w:instrText>
             </w:r>
             <w:r>
               <w:rPr>
@@ -1651,7 +2326,7 @@
                 <w:noProof/>
                 <w:webHidden/>
               </w:rPr>
-              <w:t>8</w:t>
+              <w:t>10</w:t>
             </w:r>
             <w:r>
               <w:rPr>
@@ -1674,14 +2349,86 @@
               <w:lang w:eastAsia="en-AU"/>
             </w:rPr>
           </w:pPr>
-          <w:hyperlink w:anchor="_Toc522900917" w:history="1">
+          <w:hyperlink w:anchor="_Toc524882607" w:history="1">
+            <w:r>
+              <w:rPr>
+                <w:rStyle w:val="Hyperlink"/>
+                <w:rFonts w:cstheme="minorHAnsi"/>
+                <w:noProof/>
+              </w:rPr>
+              <w:t>Selection</w:t>
+            </w:r>
+            <w:r>
+              <w:rPr>
+                <w:noProof/>
+                <w:webHidden/>
+              </w:rPr>
+              <w:tab/>
+            </w:r>
+            <w:r>
+              <w:rPr>
+                <w:noProof/>
+                <w:webHidden/>
+              </w:rPr>
+              <w:fldChar w:fldCharType="begin"/>
+            </w:r>
+            <w:r>
+              <w:rPr>
+                <w:noProof/>
+                <w:webHidden/>
+              </w:rPr>
+              <w:instrText xml:space="preserve"> PAGEREF _Toc524882607 \h </w:instrText>
+            </w:r>
+            <w:r>
+              <w:rPr>
+                <w:noProof/>
+                <w:webHidden/>
+              </w:rPr>
+            </w:r>
+            <w:r>
+              <w:rPr>
+                <w:noProof/>
+                <w:webHidden/>
+              </w:rPr>
+              <w:fldChar w:fldCharType="separate"/>
+            </w:r>
+            <w:r>
+              <w:rPr>
+                <w:noProof/>
+                <w:webHidden/>
+              </w:rPr>
+              <w:t>10</w:t>
+            </w:r>
+            <w:r>
+              <w:rPr>
+                <w:noProof/>
+                <w:webHidden/>
+              </w:rPr>
+              <w:fldChar w:fldCharType="end"/>
+            </w:r>
+          </w:hyperlink>
+        </w:p>
+        <w:p>
+          <w:pPr>
+            <w:pStyle w:val="TOC1"/>
+            <w:tabs>
+              <w:tab w:val="right" w:leader="dot" w:pos="9016"/>
+            </w:tabs>
+            <w:rPr>
+              <w:rFonts w:eastAsiaTheme="minorEastAsia"/>
+              <w:noProof/>
+              <w:lang w:eastAsia="en-AU"/>
+            </w:rPr>
+          </w:pPr>
+          <w:hyperlink w:anchor="_Toc524882608" w:history="1">
             <w:r>
               <w:rPr>
                 <w:rStyle w:val="Hyperlink"/>
                 <w:rFonts w:ascii="Century Gothic" w:hAnsi="Century Gothic"/>
-                <w:noProof/>
-              </w:rPr>
-              <w:t>Editing existing person</w:t>
+                <w:b/>
+                <w:noProof/>
+              </w:rPr>
+              <w:t>Version Control</w:t>
             </w:r>
             <w:r>
               <w:rPr>
@@ -1702,7 +2449,7 @@
                 <w:noProof/>
                 <w:webHidden/>
               </w:rPr>
-              <w:instrText xml:space="preserve"> PAGEREF _Toc522900917 \h </w:instrText>
+              <w:instrText xml:space="preserve"> PAGEREF _Toc524882608 \h </w:instrText>
             </w:r>
             <w:r>
               <w:rPr>
@@ -1722,7 +2469,79 @@
                 <w:noProof/>
                 <w:webHidden/>
               </w:rPr>
-              <w:t>9</w:t>
+              <w:t>11</w:t>
+            </w:r>
+            <w:r>
+              <w:rPr>
+                <w:noProof/>
+                <w:webHidden/>
+              </w:rPr>
+              <w:fldChar w:fldCharType="end"/>
+            </w:r>
+          </w:hyperlink>
+        </w:p>
+        <w:p>
+          <w:pPr>
+            <w:pStyle w:val="TOC1"/>
+            <w:tabs>
+              <w:tab w:val="right" w:leader="dot" w:pos="9016"/>
+            </w:tabs>
+            <w:rPr>
+              <w:rFonts w:eastAsiaTheme="minorEastAsia"/>
+              <w:noProof/>
+              <w:lang w:eastAsia="en-AU"/>
+            </w:rPr>
+          </w:pPr>
+          <w:hyperlink w:anchor="_Toc524882609" w:history="1">
+            <w:r>
+              <w:rPr>
+                <w:rStyle w:val="Hyperlink"/>
+                <w:rFonts w:ascii="Century Gothic" w:hAnsi="Century Gothic"/>
+                <w:b/>
+                <w:noProof/>
+              </w:rPr>
+              <w:t>Debugging</w:t>
+            </w:r>
+            <w:r>
+              <w:rPr>
+                <w:noProof/>
+                <w:webHidden/>
+              </w:rPr>
+              <w:tab/>
+            </w:r>
+            <w:r>
+              <w:rPr>
+                <w:noProof/>
+                <w:webHidden/>
+              </w:rPr>
+              <w:fldChar w:fldCharType="begin"/>
+            </w:r>
+            <w:r>
+              <w:rPr>
+                <w:noProof/>
+                <w:webHidden/>
+              </w:rPr>
+              <w:instrText xml:space="preserve"> PAGEREF _Toc524882609 \h </w:instrText>
+            </w:r>
+            <w:r>
+              <w:rPr>
+                <w:noProof/>
+                <w:webHidden/>
+              </w:rPr>
+            </w:r>
+            <w:r>
+              <w:rPr>
+                <w:noProof/>
+                <w:webHidden/>
+              </w:rPr>
+              <w:fldChar w:fldCharType="separate"/>
+            </w:r>
+            <w:r>
+              <w:rPr>
+                <w:noProof/>
+                <w:webHidden/>
+              </w:rPr>
+              <w:t>12</w:t>
             </w:r>
             <w:r>
               <w:rPr>
@@ -1745,14 +2564,15 @@
               <w:lang w:eastAsia="en-AU"/>
             </w:rPr>
           </w:pPr>
-          <w:hyperlink w:anchor="_Toc522900918" w:history="1">
+          <w:hyperlink w:anchor="_Toc524882610" w:history="1">
             <w:r>
               <w:rPr>
                 <w:rStyle w:val="Hyperlink"/>
                 <w:rFonts w:ascii="Century Gothic" w:hAnsi="Century Gothic"/>
-                <w:noProof/>
-              </w:rPr>
-              <w:t>Saving to csv</w:t>
+                <w:b/>
+                <w:noProof/>
+              </w:rPr>
+              <w:t>Tracing</w:t>
             </w:r>
             <w:r>
               <w:rPr>
@@ -1773,7 +2593,7 @@
                 <w:noProof/>
                 <w:webHidden/>
               </w:rPr>
-              <w:instrText xml:space="preserve"> PAGEREF _Toc522900918 \h </w:instrText>
+              <w:instrText xml:space="preserve"> PAGEREF _Toc524882610 \h </w:instrText>
             </w:r>
             <w:r>
               <w:rPr>
@@ -1793,7 +2613,7 @@
                 <w:noProof/>
                 <w:webHidden/>
               </w:rPr>
-              <w:t>9</w:t>
+              <w:t>12</w:t>
             </w:r>
             <w:r>
               <w:rPr>
@@ -1816,14 +2636,15 @@
               <w:lang w:eastAsia="en-AU"/>
             </w:rPr>
           </w:pPr>
-          <w:hyperlink w:anchor="_Toc522900919" w:history="1">
+          <w:hyperlink w:anchor="_Toc524882611" w:history="1">
             <w:r>
               <w:rPr>
                 <w:rStyle w:val="Hyperlink"/>
                 <w:rFonts w:ascii="Century Gothic" w:hAnsi="Century Gothic"/>
-                <w:noProof/>
-              </w:rPr>
-              <w:t>Deleting an existing person</w:t>
+                <w:b/>
+                <w:noProof/>
+              </w:rPr>
+              <w:t>Watches</w:t>
             </w:r>
             <w:r>
               <w:rPr>
@@ -1844,7 +2665,7 @@
                 <w:noProof/>
                 <w:webHidden/>
               </w:rPr>
-              <w:instrText xml:space="preserve"> PAGEREF _Toc522900919 \h </w:instrText>
+              <w:instrText xml:space="preserve"> PAGEREF _Toc524882611 \h </w:instrText>
             </w:r>
             <w:r>
               <w:rPr>
@@ -1864,7 +2685,7 @@
                 <w:noProof/>
                 <w:webHidden/>
               </w:rPr>
-              <w:t>9</w:t>
+              <w:t>12</w:t>
             </w:r>
             <w:r>
               <w:rPr>
@@ -1887,14 +2708,15 @@
               <w:lang w:eastAsia="en-AU"/>
             </w:rPr>
           </w:pPr>
-          <w:hyperlink w:anchor="_Toc522900920" w:history="1">
+          <w:hyperlink w:anchor="_Toc524882612" w:history="1">
             <w:r>
               <w:rPr>
                 <w:rStyle w:val="Hyperlink"/>
                 <w:rFonts w:ascii="Century Gothic" w:hAnsi="Century Gothic"/>
-                <w:noProof/>
-              </w:rPr>
-              <w:t>Clearing the application</w:t>
+                <w:b/>
+                <w:noProof/>
+              </w:rPr>
+              <w:t>Breakpoint</w:t>
             </w:r>
             <w:r>
               <w:rPr>
@@ -1915,7 +2737,7 @@
                 <w:noProof/>
                 <w:webHidden/>
               </w:rPr>
-              <w:instrText xml:space="preserve"> PAGEREF _Toc522900920 \h </w:instrText>
+              <w:instrText xml:space="preserve"> PAGEREF _Toc524882612 \h </w:instrText>
             </w:r>
             <w:r>
               <w:rPr>
@@ -1935,433 +2757,7 @@
                 <w:noProof/>
                 <w:webHidden/>
               </w:rPr>
-              <w:t>10</w:t>
-            </w:r>
-            <w:r>
-              <w:rPr>
-                <w:noProof/>
-                <w:webHidden/>
-              </w:rPr>
-              <w:fldChar w:fldCharType="end"/>
-            </w:r>
-          </w:hyperlink>
-        </w:p>
-        <w:p>
-          <w:pPr>
-            <w:pStyle w:val="TOC2"/>
-            <w:tabs>
-              <w:tab w:val="right" w:leader="dot" w:pos="9016"/>
-            </w:tabs>
-            <w:rPr>
-              <w:rFonts w:eastAsiaTheme="minorEastAsia"/>
-              <w:noProof/>
-              <w:lang w:eastAsia="en-AU"/>
-            </w:rPr>
-          </w:pPr>
-          <w:hyperlink w:anchor="_Toc522900921" w:history="1">
-            <w:r>
-              <w:rPr>
-                <w:rStyle w:val="Hyperlink"/>
-                <w:rFonts w:ascii="Century Gothic" w:hAnsi="Century Gothic"/>
-                <w:noProof/>
-              </w:rPr>
-              <w:t>Birthday in month of search</w:t>
-            </w:r>
-            <w:r>
-              <w:rPr>
-                <w:noProof/>
-                <w:webHidden/>
-              </w:rPr>
-              <w:tab/>
-            </w:r>
-            <w:r>
-              <w:rPr>
-                <w:noProof/>
-                <w:webHidden/>
-              </w:rPr>
-              <w:fldChar w:fldCharType="begin"/>
-            </w:r>
-            <w:r>
-              <w:rPr>
-                <w:noProof/>
-                <w:webHidden/>
-              </w:rPr>
-              <w:instrText xml:space="preserve"> PAGEREF _Toc522900921 \h </w:instrText>
-            </w:r>
-            <w:r>
-              <w:rPr>
-                <w:noProof/>
-                <w:webHidden/>
-              </w:rPr>
-            </w:r>
-            <w:r>
-              <w:rPr>
-                <w:noProof/>
-                <w:webHidden/>
-              </w:rPr>
-              <w:fldChar w:fldCharType="separate"/>
-            </w:r>
-            <w:r>
-              <w:rPr>
-                <w:noProof/>
-                <w:webHidden/>
-              </w:rPr>
-              <w:t>10</w:t>
-            </w:r>
-            <w:r>
-              <w:rPr>
-                <w:noProof/>
-                <w:webHidden/>
-              </w:rPr>
-              <w:fldChar w:fldCharType="end"/>
-            </w:r>
-          </w:hyperlink>
-        </w:p>
-        <w:p>
-          <w:pPr>
-            <w:pStyle w:val="TOC2"/>
-            <w:tabs>
-              <w:tab w:val="right" w:leader="dot" w:pos="9016"/>
-            </w:tabs>
-            <w:rPr>
-              <w:rFonts w:eastAsiaTheme="minorEastAsia"/>
-              <w:noProof/>
-              <w:lang w:eastAsia="en-AU"/>
-            </w:rPr>
-          </w:pPr>
-          <w:hyperlink w:anchor="_Toc522900922" w:history="1">
-            <w:r>
-              <w:rPr>
-                <w:rStyle w:val="Hyperlink"/>
-                <w:rFonts w:ascii="Century Gothic" w:hAnsi="Century Gothic"/>
-                <w:noProof/>
-              </w:rPr>
-              <w:t>Next Button</w:t>
-            </w:r>
-            <w:r>
-              <w:rPr>
-                <w:noProof/>
-                <w:webHidden/>
-              </w:rPr>
-              <w:tab/>
-            </w:r>
-            <w:r>
-              <w:rPr>
-                <w:noProof/>
-                <w:webHidden/>
-              </w:rPr>
-              <w:fldChar w:fldCharType="begin"/>
-            </w:r>
-            <w:r>
-              <w:rPr>
-                <w:noProof/>
-                <w:webHidden/>
-              </w:rPr>
-              <w:instrText xml:space="preserve"> PAGEREF _Toc522900922 \h </w:instrText>
-            </w:r>
-            <w:r>
-              <w:rPr>
-                <w:noProof/>
-                <w:webHidden/>
-              </w:rPr>
-            </w:r>
-            <w:r>
-              <w:rPr>
-                <w:noProof/>
-                <w:webHidden/>
-              </w:rPr>
-              <w:fldChar w:fldCharType="separate"/>
-            </w:r>
-            <w:r>
-              <w:rPr>
-                <w:noProof/>
-                <w:webHidden/>
-              </w:rPr>
-              <w:t>10</w:t>
-            </w:r>
-            <w:r>
-              <w:rPr>
-                <w:noProof/>
-                <w:webHidden/>
-              </w:rPr>
-              <w:fldChar w:fldCharType="end"/>
-            </w:r>
-          </w:hyperlink>
-        </w:p>
-        <w:p>
-          <w:pPr>
-            <w:pStyle w:val="TOC2"/>
-            <w:tabs>
-              <w:tab w:val="right" w:leader="dot" w:pos="9016"/>
-            </w:tabs>
-            <w:rPr>
-              <w:rFonts w:eastAsiaTheme="minorEastAsia"/>
-              <w:noProof/>
-              <w:lang w:eastAsia="en-AU"/>
-            </w:rPr>
-          </w:pPr>
-          <w:hyperlink w:anchor="_Toc522900923" w:history="1">
-            <w:r>
-              <w:rPr>
-                <w:rStyle w:val="Hyperlink"/>
-                <w:rFonts w:ascii="Century Gothic" w:hAnsi="Century Gothic"/>
-                <w:noProof/>
-              </w:rPr>
-              <w:t>Last Button</w:t>
-            </w:r>
-            <w:r>
-              <w:rPr>
-                <w:noProof/>
-                <w:webHidden/>
-              </w:rPr>
-              <w:tab/>
-            </w:r>
-            <w:r>
-              <w:rPr>
-                <w:noProof/>
-                <w:webHidden/>
-              </w:rPr>
-              <w:fldChar w:fldCharType="begin"/>
-            </w:r>
-            <w:r>
-              <w:rPr>
-                <w:noProof/>
-                <w:webHidden/>
-              </w:rPr>
-              <w:instrText xml:space="preserve"> PAGEREF _Toc522900923 \h </w:instrText>
-            </w:r>
-            <w:r>
-              <w:rPr>
-                <w:noProof/>
-                <w:webHidden/>
-              </w:rPr>
-            </w:r>
-            <w:r>
-              <w:rPr>
-                <w:noProof/>
-                <w:webHidden/>
-              </w:rPr>
-              <w:fldChar w:fldCharType="separate"/>
-            </w:r>
-            <w:r>
-              <w:rPr>
-                <w:noProof/>
-                <w:webHidden/>
-              </w:rPr>
-              <w:t>11</w:t>
-            </w:r>
-            <w:r>
-              <w:rPr>
-                <w:noProof/>
-                <w:webHidden/>
-              </w:rPr>
-              <w:fldChar w:fldCharType="end"/>
-            </w:r>
-          </w:hyperlink>
-        </w:p>
-        <w:p>
-          <w:pPr>
-            <w:pStyle w:val="TOC2"/>
-            <w:tabs>
-              <w:tab w:val="right" w:leader="dot" w:pos="9016"/>
-            </w:tabs>
-            <w:rPr>
-              <w:rFonts w:eastAsiaTheme="minorEastAsia"/>
-              <w:noProof/>
-              <w:lang w:eastAsia="en-AU"/>
-            </w:rPr>
-          </w:pPr>
-          <w:hyperlink w:anchor="_Toc522900924" w:history="1">
-            <w:r>
-              <w:rPr>
-                <w:rStyle w:val="Hyperlink"/>
-                <w:rFonts w:ascii="Century Gothic" w:hAnsi="Century Gothic"/>
-                <w:noProof/>
-              </w:rPr>
-              <w:t>Exit Button</w:t>
-            </w:r>
-            <w:r>
-              <w:rPr>
-                <w:noProof/>
-                <w:webHidden/>
-              </w:rPr>
-              <w:tab/>
-            </w:r>
-            <w:r>
-              <w:rPr>
-                <w:noProof/>
-                <w:webHidden/>
-              </w:rPr>
-              <w:fldChar w:fldCharType="begin"/>
-            </w:r>
-            <w:r>
-              <w:rPr>
-                <w:noProof/>
-                <w:webHidden/>
-              </w:rPr>
-              <w:instrText xml:space="preserve"> PAGEREF _Toc522900924 \h </w:instrText>
-            </w:r>
-            <w:r>
-              <w:rPr>
-                <w:noProof/>
-                <w:webHidden/>
-              </w:rPr>
-            </w:r>
-            <w:r>
-              <w:rPr>
-                <w:noProof/>
-                <w:webHidden/>
-              </w:rPr>
-              <w:fldChar w:fldCharType="separate"/>
-            </w:r>
-            <w:r>
-              <w:rPr>
-                <w:noProof/>
-                <w:webHidden/>
-              </w:rPr>
-              <w:t>11</w:t>
-            </w:r>
-            <w:r>
-              <w:rPr>
-                <w:noProof/>
-                <w:webHidden/>
-              </w:rPr>
-              <w:fldChar w:fldCharType="end"/>
-            </w:r>
-          </w:hyperlink>
-        </w:p>
-        <w:p>
-          <w:pPr>
-            <w:pStyle w:val="TOC2"/>
-            <w:tabs>
-              <w:tab w:val="right" w:leader="dot" w:pos="9016"/>
-            </w:tabs>
-            <w:rPr>
-              <w:rFonts w:eastAsiaTheme="minorEastAsia"/>
-              <w:noProof/>
-              <w:lang w:eastAsia="en-AU"/>
-            </w:rPr>
-          </w:pPr>
-          <w:hyperlink w:anchor="_Toc522900925" w:history="1">
-            <w:r>
-              <w:rPr>
-                <w:rStyle w:val="Hyperlink"/>
-                <w:rFonts w:ascii="Century Gothic" w:hAnsi="Century Gothic"/>
-                <w:noProof/>
-              </w:rPr>
-              <w:t>Select Data Grid</w:t>
-            </w:r>
-            <w:r>
-              <w:rPr>
-                <w:noProof/>
-                <w:webHidden/>
-              </w:rPr>
-              <w:tab/>
-            </w:r>
-            <w:r>
-              <w:rPr>
-                <w:noProof/>
-                <w:webHidden/>
-              </w:rPr>
-              <w:fldChar w:fldCharType="begin"/>
-            </w:r>
-            <w:r>
-              <w:rPr>
-                <w:noProof/>
-                <w:webHidden/>
-              </w:rPr>
-              <w:instrText xml:space="preserve"> PAGEREF _Toc522900925 \h </w:instrText>
-            </w:r>
-            <w:r>
-              <w:rPr>
-                <w:noProof/>
-                <w:webHidden/>
-              </w:rPr>
-            </w:r>
-            <w:r>
-              <w:rPr>
-                <w:noProof/>
-                <w:webHidden/>
-              </w:rPr>
-              <w:fldChar w:fldCharType="separate"/>
-            </w:r>
-            <w:r>
-              <w:rPr>
-                <w:noProof/>
-                <w:webHidden/>
-              </w:rPr>
-              <w:t>11</w:t>
-            </w:r>
-            <w:r>
-              <w:rPr>
-                <w:noProof/>
-                <w:webHidden/>
-              </w:rPr>
-              <w:fldChar w:fldCharType="end"/>
-            </w:r>
-          </w:hyperlink>
-        </w:p>
-        <w:p>
-          <w:pPr>
-            <w:pStyle w:val="TOC2"/>
-            <w:tabs>
-              <w:tab w:val="right" w:leader="dot" w:pos="9016"/>
-            </w:tabs>
-            <w:rPr>
-              <w:rFonts w:eastAsiaTheme="minorEastAsia"/>
-              <w:noProof/>
-              <w:lang w:eastAsia="en-AU"/>
-            </w:rPr>
-          </w:pPr>
-          <w:hyperlink w:anchor="_Toc522900926" w:history="1">
-            <w:r>
-              <w:rPr>
-                <w:rStyle w:val="Hyperlink"/>
-                <w:rFonts w:ascii="Century Gothic" w:hAnsi="Century Gothic"/>
-                <w:noProof/>
-              </w:rPr>
-              <w:t>Sorting Data Grid</w:t>
-            </w:r>
-            <w:r>
-              <w:rPr>
-                <w:noProof/>
-                <w:webHidden/>
-              </w:rPr>
-              <w:tab/>
-            </w:r>
-            <w:r>
-              <w:rPr>
-                <w:noProof/>
-                <w:webHidden/>
-              </w:rPr>
-              <w:fldChar w:fldCharType="begin"/>
-            </w:r>
-            <w:r>
-              <w:rPr>
-                <w:noProof/>
-                <w:webHidden/>
-              </w:rPr>
-              <w:instrText xml:space="preserve"> PAGEREF _Toc522900926 \h </w:instrText>
-            </w:r>
-            <w:r>
-              <w:rPr>
-                <w:noProof/>
-                <w:webHidden/>
-              </w:rPr>
-            </w:r>
-            <w:r>
-              <w:rPr>
-                <w:noProof/>
-                <w:webHidden/>
-              </w:rPr>
-              <w:fldChar w:fldCharType="separate"/>
-            </w:r>
-            <w:r>
-              <w:rPr>
-                <w:noProof/>
-                <w:webHidden/>
-              </w:rPr>
-              <w:t>12</w:t>
+              <w:t>13</w:t>
             </w:r>
             <w:r>
               <w:rPr>
@@ -2384,7 +2780,7 @@
               <w:lang w:eastAsia="en-AU"/>
             </w:rPr>
           </w:pPr>
-          <w:hyperlink w:anchor="_Toc522900927" w:history="1">
+          <w:hyperlink w:anchor="_Toc524882613" w:history="1">
             <w:r>
               <w:rPr>
                 <w:rStyle w:val="Hyperlink"/>
@@ -2392,7 +2788,7 @@
                 <w:b/>
                 <w:noProof/>
               </w:rPr>
-              <w:t>Source code</w:t>
+              <w:t>UML Diagram</w:t>
             </w:r>
             <w:r>
               <w:rPr>
@@ -2413,7 +2809,7 @@
                 <w:noProof/>
                 <w:webHidden/>
               </w:rPr>
-              <w:instrText xml:space="preserve"> PAGEREF _Toc522900927 \h </w:instrText>
+              <w:instrText xml:space="preserve"> PAGEREF _Toc524882613 \h </w:instrText>
             </w:r>
             <w:r>
               <w:rPr>
@@ -2433,7 +2829,7 @@
                 <w:noProof/>
                 <w:webHidden/>
               </w:rPr>
-              <w:t>12</w:t>
+              <w:t>14</w:t>
             </w:r>
             <w:r>
               <w:rPr>
@@ -2456,7 +2852,7 @@
               <w:lang w:eastAsia="en-AU"/>
             </w:rPr>
           </w:pPr>
-          <w:hyperlink w:anchor="_Toc522900928" w:history="1">
+          <w:hyperlink w:anchor="_Toc524882614" w:history="1">
             <w:r>
               <w:rPr>
                 <w:rStyle w:val="Hyperlink"/>
@@ -2464,7 +2860,7 @@
                 <w:b/>
                 <w:noProof/>
               </w:rPr>
-              <w:t>Flowchart</w:t>
+              <w:t>References</w:t>
             </w:r>
             <w:r>
               <w:rPr>
@@ -2485,7 +2881,7 @@
                 <w:noProof/>
                 <w:webHidden/>
               </w:rPr>
-              <w:instrText xml:space="preserve"> PAGEREF _Toc522900928 \h </w:instrText>
+              <w:instrText xml:space="preserve"> PAGEREF _Toc524882614 \h </w:instrText>
             </w:r>
             <w:r>
               <w:rPr>
@@ -2505,436 +2901,7 @@
                 <w:noProof/>
                 <w:webHidden/>
               </w:rPr>
-              <w:t>13</w:t>
-            </w:r>
-            <w:r>
-              <w:rPr>
-                <w:noProof/>
-                <w:webHidden/>
-              </w:rPr>
-              <w:fldChar w:fldCharType="end"/>
-            </w:r>
-          </w:hyperlink>
-        </w:p>
-        <w:p>
-          <w:pPr>
-            <w:pStyle w:val="TOC1"/>
-            <w:tabs>
-              <w:tab w:val="right" w:leader="dot" w:pos="9016"/>
-            </w:tabs>
-            <w:rPr>
-              <w:rFonts w:eastAsiaTheme="minorEastAsia"/>
-              <w:noProof/>
-              <w:lang w:eastAsia="en-AU"/>
-            </w:rPr>
-          </w:pPr>
-          <w:hyperlink w:anchor="_Toc522900929" w:history="1">
-            <w:r>
-              <w:rPr>
-                <w:rStyle w:val="Hyperlink"/>
-                <w:rFonts w:ascii="Century Gothic" w:hAnsi="Century Gothic"/>
-                <w:b/>
-                <w:noProof/>
-              </w:rPr>
-              <w:t>Debugging</w:t>
-            </w:r>
-            <w:r>
-              <w:rPr>
-                <w:noProof/>
-                <w:webHidden/>
-              </w:rPr>
-              <w:tab/>
-            </w:r>
-            <w:r>
-              <w:rPr>
-                <w:noProof/>
-                <w:webHidden/>
-              </w:rPr>
-              <w:fldChar w:fldCharType="begin"/>
-            </w:r>
-            <w:r>
-              <w:rPr>
-                <w:noProof/>
-                <w:webHidden/>
-              </w:rPr>
-              <w:instrText xml:space="preserve"> PAGEREF _Toc522900929 \h </w:instrText>
-            </w:r>
-            <w:r>
-              <w:rPr>
-                <w:noProof/>
-                <w:webHidden/>
-              </w:rPr>
-            </w:r>
-            <w:r>
-              <w:rPr>
-                <w:noProof/>
-                <w:webHidden/>
-              </w:rPr>
-              <w:fldChar w:fldCharType="separate"/>
-            </w:r>
-            <w:r>
-              <w:rPr>
-                <w:noProof/>
-                <w:webHidden/>
-              </w:rPr>
-              <w:t>14</w:t>
-            </w:r>
-            <w:r>
-              <w:rPr>
-                <w:noProof/>
-                <w:webHidden/>
-              </w:rPr>
-              <w:fldChar w:fldCharType="end"/>
-            </w:r>
-          </w:hyperlink>
-        </w:p>
-        <w:p>
-          <w:pPr>
-            <w:pStyle w:val="TOC2"/>
-            <w:tabs>
-              <w:tab w:val="right" w:leader="dot" w:pos="9016"/>
-            </w:tabs>
-            <w:rPr>
-              <w:rFonts w:eastAsiaTheme="minorEastAsia"/>
-              <w:noProof/>
-              <w:lang w:eastAsia="en-AU"/>
-            </w:rPr>
-          </w:pPr>
-          <w:hyperlink w:anchor="_Toc522900930" w:history="1">
-            <w:r>
-              <w:rPr>
-                <w:rStyle w:val="Hyperlink"/>
-                <w:rFonts w:ascii="Century Gothic" w:hAnsi="Century Gothic"/>
-                <w:noProof/>
-              </w:rPr>
-              <w:t>Tracing</w:t>
-            </w:r>
-            <w:r>
-              <w:rPr>
-                <w:noProof/>
-                <w:webHidden/>
-              </w:rPr>
-              <w:tab/>
-            </w:r>
-            <w:r>
-              <w:rPr>
-                <w:noProof/>
-                <w:webHidden/>
-              </w:rPr>
-              <w:fldChar w:fldCharType="begin"/>
-            </w:r>
-            <w:r>
-              <w:rPr>
-                <w:noProof/>
-                <w:webHidden/>
-              </w:rPr>
-              <w:instrText xml:space="preserve"> PAGEREF _Toc522900930 \h </w:instrText>
-            </w:r>
-            <w:r>
-              <w:rPr>
-                <w:noProof/>
-                <w:webHidden/>
-              </w:rPr>
-            </w:r>
-            <w:r>
-              <w:rPr>
-                <w:noProof/>
-                <w:webHidden/>
-              </w:rPr>
-              <w:fldChar w:fldCharType="separate"/>
-            </w:r>
-            <w:r>
-              <w:rPr>
-                <w:noProof/>
-                <w:webHidden/>
-              </w:rPr>
-              <w:t>14</w:t>
-            </w:r>
-            <w:r>
-              <w:rPr>
-                <w:noProof/>
-                <w:webHidden/>
-              </w:rPr>
-              <w:fldChar w:fldCharType="end"/>
-            </w:r>
-          </w:hyperlink>
-        </w:p>
-        <w:p>
-          <w:pPr>
-            <w:pStyle w:val="TOC2"/>
-            <w:tabs>
-              <w:tab w:val="right" w:leader="dot" w:pos="9016"/>
-            </w:tabs>
-            <w:rPr>
-              <w:rFonts w:eastAsiaTheme="minorEastAsia"/>
-              <w:noProof/>
-              <w:lang w:eastAsia="en-AU"/>
-            </w:rPr>
-          </w:pPr>
-          <w:hyperlink w:anchor="_Toc522900931" w:history="1">
-            <w:r>
-              <w:rPr>
-                <w:rStyle w:val="Hyperlink"/>
-                <w:rFonts w:ascii="Century Gothic" w:hAnsi="Century Gothic"/>
-                <w:noProof/>
-              </w:rPr>
-              <w:t>Watches</w:t>
-            </w:r>
-            <w:r>
-              <w:rPr>
-                <w:noProof/>
-                <w:webHidden/>
-              </w:rPr>
-              <w:tab/>
-            </w:r>
-            <w:r>
-              <w:rPr>
-                <w:noProof/>
-                <w:webHidden/>
-              </w:rPr>
-              <w:fldChar w:fldCharType="begin"/>
-            </w:r>
-            <w:r>
-              <w:rPr>
-                <w:noProof/>
-                <w:webHidden/>
-              </w:rPr>
-              <w:instrText xml:space="preserve"> PAGEREF _Toc522900931 \h </w:instrText>
-            </w:r>
-            <w:r>
-              <w:rPr>
-                <w:noProof/>
-                <w:webHidden/>
-              </w:rPr>
-            </w:r>
-            <w:r>
-              <w:rPr>
-                <w:noProof/>
-                <w:webHidden/>
-              </w:rPr>
-              <w:fldChar w:fldCharType="separate"/>
-            </w:r>
-            <w:r>
-              <w:rPr>
-                <w:noProof/>
-                <w:webHidden/>
-              </w:rPr>
-              <w:t>14</w:t>
-            </w:r>
-            <w:r>
-              <w:rPr>
-                <w:noProof/>
-                <w:webHidden/>
-              </w:rPr>
-              <w:fldChar w:fldCharType="end"/>
-            </w:r>
-          </w:hyperlink>
-        </w:p>
-        <w:p>
-          <w:pPr>
-            <w:pStyle w:val="TOC2"/>
-            <w:tabs>
-              <w:tab w:val="right" w:leader="dot" w:pos="9016"/>
-            </w:tabs>
-            <w:rPr>
-              <w:rFonts w:eastAsiaTheme="minorEastAsia"/>
-              <w:noProof/>
-              <w:lang w:eastAsia="en-AU"/>
-            </w:rPr>
-          </w:pPr>
-          <w:hyperlink w:anchor="_Toc522900932" w:history="1">
-            <w:r>
-              <w:rPr>
-                <w:rStyle w:val="Hyperlink"/>
-                <w:rFonts w:ascii="Century Gothic" w:hAnsi="Century Gothic"/>
-                <w:noProof/>
-              </w:rPr>
-              <w:t>Breakpoint</w:t>
-            </w:r>
-            <w:r>
-              <w:rPr>
-                <w:noProof/>
-                <w:webHidden/>
-              </w:rPr>
-              <w:tab/>
-            </w:r>
-            <w:r>
-              <w:rPr>
-                <w:noProof/>
-                <w:webHidden/>
-              </w:rPr>
-              <w:fldChar w:fldCharType="begin"/>
-            </w:r>
-            <w:r>
-              <w:rPr>
-                <w:noProof/>
-                <w:webHidden/>
-              </w:rPr>
-              <w:instrText xml:space="preserve"> PAGEREF _Toc522900932 \h </w:instrText>
-            </w:r>
-            <w:r>
-              <w:rPr>
-                <w:noProof/>
-                <w:webHidden/>
-              </w:rPr>
-            </w:r>
-            <w:r>
-              <w:rPr>
-                <w:noProof/>
-                <w:webHidden/>
-              </w:rPr>
-              <w:fldChar w:fldCharType="separate"/>
-            </w:r>
-            <w:r>
-              <w:rPr>
-                <w:noProof/>
-                <w:webHidden/>
-              </w:rPr>
               <w:t>15</w:t>
-            </w:r>
-            <w:r>
-              <w:rPr>
-                <w:noProof/>
-                <w:webHidden/>
-              </w:rPr>
-              <w:fldChar w:fldCharType="end"/>
-            </w:r>
-          </w:hyperlink>
-        </w:p>
-        <w:p>
-          <w:pPr>
-            <w:pStyle w:val="TOC1"/>
-            <w:tabs>
-              <w:tab w:val="right" w:leader="dot" w:pos="9016"/>
-            </w:tabs>
-            <w:rPr>
-              <w:rFonts w:eastAsiaTheme="minorEastAsia"/>
-              <w:noProof/>
-              <w:lang w:eastAsia="en-AU"/>
-            </w:rPr>
-          </w:pPr>
-          <w:hyperlink w:anchor="_Toc522900933" w:history="1">
-            <w:r>
-              <w:rPr>
-                <w:rStyle w:val="Hyperlink"/>
-                <w:rFonts w:ascii="Century Gothic" w:hAnsi="Century Gothic"/>
-                <w:b/>
-                <w:noProof/>
-              </w:rPr>
-              <w:t>UML Diagram</w:t>
-            </w:r>
-            <w:r>
-              <w:rPr>
-                <w:noProof/>
-                <w:webHidden/>
-              </w:rPr>
-              <w:tab/>
-            </w:r>
-            <w:r>
-              <w:rPr>
-                <w:noProof/>
-                <w:webHidden/>
-              </w:rPr>
-              <w:fldChar w:fldCharType="begin"/>
-            </w:r>
-            <w:r>
-              <w:rPr>
-                <w:noProof/>
-                <w:webHidden/>
-              </w:rPr>
-              <w:instrText xml:space="preserve"> PAGEREF _Toc522900933 \h </w:instrText>
-            </w:r>
-            <w:r>
-              <w:rPr>
-                <w:noProof/>
-                <w:webHidden/>
-              </w:rPr>
-            </w:r>
-            <w:r>
-              <w:rPr>
-                <w:noProof/>
-                <w:webHidden/>
-              </w:rPr>
-              <w:fldChar w:fldCharType="separate"/>
-            </w:r>
-            <w:r>
-              <w:rPr>
-                <w:noProof/>
-                <w:webHidden/>
-              </w:rPr>
-              <w:t>16</w:t>
-            </w:r>
-            <w:r>
-              <w:rPr>
-                <w:noProof/>
-                <w:webHidden/>
-              </w:rPr>
-              <w:fldChar w:fldCharType="end"/>
-            </w:r>
-          </w:hyperlink>
-        </w:p>
-        <w:p>
-          <w:pPr>
-            <w:pStyle w:val="TOC1"/>
-            <w:tabs>
-              <w:tab w:val="right" w:leader="dot" w:pos="9016"/>
-            </w:tabs>
-            <w:rPr>
-              <w:rFonts w:eastAsiaTheme="minorEastAsia"/>
-              <w:noProof/>
-              <w:lang w:eastAsia="en-AU"/>
-            </w:rPr>
-          </w:pPr>
-          <w:hyperlink w:anchor="_Toc522900934" w:history="1">
-            <w:r>
-              <w:rPr>
-                <w:rStyle w:val="Hyperlink"/>
-                <w:rFonts w:ascii="Century Gothic" w:hAnsi="Century Gothic"/>
-                <w:b/>
-                <w:noProof/>
-              </w:rPr>
-              <w:t>References</w:t>
-            </w:r>
-            <w:r>
-              <w:rPr>
-                <w:noProof/>
-                <w:webHidden/>
-              </w:rPr>
-              <w:tab/>
-            </w:r>
-            <w:r>
-              <w:rPr>
-                <w:noProof/>
-                <w:webHidden/>
-              </w:rPr>
-              <w:fldChar w:fldCharType="begin"/>
-            </w:r>
-            <w:r>
-              <w:rPr>
-                <w:noProof/>
-                <w:webHidden/>
-              </w:rPr>
-              <w:instrText xml:space="preserve"> PAGEREF _Toc522900934 \h </w:instrText>
-            </w:r>
-            <w:r>
-              <w:rPr>
-                <w:noProof/>
-                <w:webHidden/>
-              </w:rPr>
-            </w:r>
-            <w:r>
-              <w:rPr>
-                <w:noProof/>
-                <w:webHidden/>
-              </w:rPr>
-              <w:fldChar w:fldCharType="separate"/>
-            </w:r>
-            <w:r>
-              <w:rPr>
-                <w:noProof/>
-                <w:webHidden/>
-              </w:rPr>
-              <w:t>17</w:t>
             </w:r>
             <w:r>
               <w:rPr>
@@ -2956,7 +2923,7 @@
         </w:p>
       </w:sdtContent>
     </w:sdt>
-    <w:bookmarkStart w:id="1" w:name="_Toc522900905"/>
+    <w:bookmarkStart w:id="2" w:name="_Toc524882586"/>
     <w:p>
       <w:pPr>
         <w:pStyle w:val="Heading1"/>
@@ -3151,7 +3118,7 @@
         </w:rPr>
         <w:t>About the Application</w:t>
       </w:r>
-      <w:bookmarkEnd w:id="1"/>
+      <w:bookmarkEnd w:id="2"/>
     </w:p>
     <w:p/>
     <w:p>
@@ -3409,7 +3376,7 @@
           <w:sz w:val="44"/>
         </w:rPr>
       </w:pPr>
-      <w:bookmarkStart w:id="2" w:name="_Toc522900906"/>
+      <w:bookmarkStart w:id="3" w:name="_Toc524882587"/>
       <w:r>
         <w:rPr>
           <w:rFonts w:ascii="Century Gothic" w:hAnsi="Century Gothic"/>
@@ -3419,7 +3386,7 @@
         </w:rPr>
         <w:t>Hardware &amp; Software</w:t>
       </w:r>
-      <w:bookmarkEnd w:id="2"/>
+      <w:bookmarkEnd w:id="3"/>
     </w:p>
     <w:p/>
     <w:p>
@@ -3766,7 +3733,7 @@
           <w:sz w:val="44"/>
         </w:rPr>
       </w:pPr>
-      <w:bookmarkStart w:id="3" w:name="_Toc522900907"/>
+      <w:bookmarkStart w:id="4" w:name="_Toc524882588"/>
       <w:r>
         <w:rPr>
           <w:rFonts w:ascii="Century Gothic" w:hAnsi="Century Gothic"/>
@@ -3776,7 +3743,7 @@
         </w:rPr>
         <w:t>Processes</w:t>
       </w:r>
-      <w:bookmarkEnd w:id="3"/>
+      <w:bookmarkEnd w:id="4"/>
     </w:p>
     <w:p/>
     <w:p>
@@ -4088,7 +4055,7 @@
           <w:sz w:val="44"/>
         </w:rPr>
       </w:pPr>
-      <w:bookmarkStart w:id="4" w:name="_Toc522900908"/>
+      <w:bookmarkStart w:id="5" w:name="_Toc524882589"/>
       <w:r>
         <w:rPr>
           <w:rFonts w:ascii="Century Gothic" w:hAnsi="Century Gothic"/>
@@ -4098,7 +4065,7 @@
         </w:rPr>
         <w:t>Features</w:t>
       </w:r>
-      <w:bookmarkEnd w:id="4"/>
+      <w:bookmarkEnd w:id="5"/>
     </w:p>
     <w:p/>
     <w:p>
@@ -4371,6 +4338,7 @@
           <w:sz w:val="44"/>
         </w:rPr>
       </w:pPr>
+      <w:bookmarkStart w:id="6" w:name="_Toc524882590"/>
       <w:r>
         <w:rPr>
           <w:rFonts w:ascii="Century Gothic" w:hAnsi="Century Gothic"/>
@@ -4409,6 +4377,7 @@
         </w:rPr>
         <w:t xml:space="preserve"> Party use</w:t>
       </w:r>
+      <w:bookmarkEnd w:id="6"/>
     </w:p>
     <w:p/>
     <w:p>
@@ -4454,16 +4423,7 @@
           <w:rFonts w:cstheme="minorHAnsi"/>
           <w:sz w:val="24"/>
         </w:rPr>
-        <w:t xml:space="preserve"> li</w:t>
-      </w:r>
-      <w:bookmarkStart w:id="5" w:name="_GoBack"/>
-      <w:bookmarkEnd w:id="5"/>
-      <w:r>
-        <w:rPr>
-          <w:rFonts w:cstheme="minorHAnsi"/>
-          <w:sz w:val="24"/>
-        </w:rPr>
-        <w:t>brary in the construction of the application</w:t>
+        <w:t xml:space="preserve"> library in the construction of the application</w:t>
       </w:r>
       <w:r>
         <w:rPr>
@@ -4520,7 +4480,7 @@
         <w:t xml:space="preserve"> party auto documentation software which has been used throughout the development of the application.</w:t>
       </w:r>
     </w:p>
-    <w:bookmarkStart w:id="6" w:name="_Toc522900909"/>
+    <w:bookmarkStart w:id="7" w:name="_Toc524882591"/>
     <w:p>
       <w:pPr>
         <w:pStyle w:val="Heading1"/>
@@ -4711,7 +4671,7 @@
         </w:rPr>
         <w:t>TOE charts</w:t>
       </w:r>
-      <w:bookmarkEnd w:id="6"/>
+      <w:bookmarkEnd w:id="7"/>
     </w:p>
     <w:p>
       <w:pPr>
@@ -5010,27 +4970,14 @@
                       <w:r>
                         <w:t xml:space="preserve">Figure </w:t>
                       </w:r>
-                      <w:r>
-                        <w:fldChar w:fldCharType="begin"/>
-                      </w:r>
-                      <w:r>
-                        <w:instrText xml:space="preserve"> SEQ Figure \* ARABIC </w:instrText>
-                      </w:r>
-                      <w:r>
-                        <w:fldChar w:fldCharType="separate"/>
-                      </w:r>
-                      <w:r>
-                        <w:rPr>
-                          <w:noProof/>
-                        </w:rPr>
-                        <w:t>1</w:t>
-                      </w:r>
-                      <w:r>
-                        <w:rPr>
-                          <w:noProof/>
-                        </w:rPr>
-                        <w:fldChar w:fldCharType="end"/>
-                      </w:r>
+                      <w:fldSimple w:instr=" SEQ Figure \* ARABIC ">
+                        <w:r>
+                          <w:rPr>
+                            <w:noProof/>
+                          </w:rPr>
+                          <w:t>1</w:t>
+                        </w:r>
+                      </w:fldSimple>
                       <w:r>
                         <w:t>: Layout and Design of GUI</w:t>
                       </w:r>
@@ -6411,7 +6358,7 @@
         </w:tc>
       </w:tr>
     </w:tbl>
-    <w:bookmarkStart w:id="7" w:name="_Toc522900910"/>
+    <w:bookmarkStart w:id="8" w:name="_Toc524882592"/>
     <w:p>
       <w:pPr>
         <w:pStyle w:val="Heading2"/>
@@ -6605,7 +6552,7 @@
         </w:rPr>
         <w:t>Buttons</w:t>
       </w:r>
-      <w:bookmarkEnd w:id="7"/>
+      <w:bookmarkEnd w:id="8"/>
     </w:p>
     <w:p/>
     <w:p>
@@ -7543,7 +7490,7 @@
           <w:sz w:val="44"/>
         </w:rPr>
       </w:pPr>
-      <w:bookmarkStart w:id="8" w:name="_Toc522900911"/>
+      <w:bookmarkStart w:id="9" w:name="_Toc524882593"/>
       <w:r>
         <w:rPr>
           <w:rFonts w:ascii="Century Gothic" w:hAnsi="Century Gothic"/>
@@ -7553,7 +7500,7 @@
         </w:rPr>
         <w:t>Labels</w:t>
       </w:r>
-      <w:bookmarkEnd w:id="8"/>
+      <w:bookmarkEnd w:id="9"/>
     </w:p>
     <w:p>
       <w:pPr>
@@ -8567,7 +8514,7 @@
           <w:docGrid w:linePitch="360"/>
         </w:sectPr>
       </w:pPr>
-      <w:bookmarkStart w:id="9" w:name="_Toc522900912"/>
+      <w:bookmarkStart w:id="10" w:name="_Toc524882594"/>
       <w:r>
         <w:rPr>
           <w:rFonts w:ascii="Century Gothic" w:hAnsi="Century Gothic"/>
@@ -8613,7 +8560,7 @@
         </w:rPr>
         <w:t xml:space="preserve"> Grid</w:t>
       </w:r>
-      <w:bookmarkEnd w:id="9"/>
+      <w:bookmarkEnd w:id="10"/>
     </w:p>
     <w:p>
       <w:pPr>
@@ -8623,7 +8570,79 @@
           <w:b/>
         </w:rPr>
       </w:pPr>
-      <w:bookmarkStart w:id="10" w:name="_Toc522900913"/>
+      <w:bookmarkStart w:id="11" w:name="_Toc524882595"/>
+      <w:r>
+        <w:rPr>
+          <w:rFonts w:ascii="Century Gothic" w:hAnsi="Century Gothic"/>
+          <w:b/>
+          <w:noProof/>
+          <w:color w:val="FFFFFF" w:themeColor="background1"/>
+          <w:sz w:val="48"/>
+          <w:lang w:eastAsia="en-AU"/>
+        </w:rPr>
+        <w:lastRenderedPageBreak/>
+        <w:drawing>
+          <wp:anchor distT="0" distB="0" distL="114300" distR="114300" simplePos="0" relativeHeight="251677696" behindDoc="0" locked="0" layoutInCell="1" allowOverlap="1" wp14:anchorId="5B0926EC" wp14:editId="09271709">
+            <wp:simplePos x="0" y="0"/>
+            <wp:positionH relativeFrom="margin">
+              <wp:posOffset>-180975</wp:posOffset>
+            </wp:positionH>
+            <wp:positionV relativeFrom="paragraph">
+              <wp:posOffset>657225</wp:posOffset>
+            </wp:positionV>
+            <wp:extent cx="4262755" cy="4142740"/>
+            <wp:effectExtent l="0" t="0" r="4445" b="0"/>
+            <wp:wrapTopAndBottom/>
+            <wp:docPr id="24" name="Picture 24"/>
+            <wp:cNvGraphicFramePr>
+              <a:graphicFrameLocks xmlns:a="http://schemas.openxmlformats.org/drawingml/2006/main" noChangeAspect="1"/>
+            </wp:cNvGraphicFramePr>
+            <a:graphic xmlns:a="http://schemas.openxmlformats.org/drawingml/2006/main">
+              <a:graphicData uri="http://schemas.openxmlformats.org/drawingml/2006/picture">
+                <pic:pic xmlns:pic="http://schemas.openxmlformats.org/drawingml/2006/picture">
+                  <pic:nvPicPr>
+                    <pic:cNvPr id="0" name="Picture 3" descr="C:\Users\2104990817\source\repos\MyFriendTracker\Pictures\Capture.PNG"/>
+                    <pic:cNvPicPr>
+                      <a:picLocks noChangeAspect="1" noChangeArrowheads="1"/>
+                    </pic:cNvPicPr>
+                  </pic:nvPicPr>
+                  <pic:blipFill>
+                    <a:blip r:embed="rId8">
+                      <a:extLst>
+                        <a:ext uri="{28A0092B-C50C-407E-A947-70E740481C1C}">
+                          <a14:useLocalDpi xmlns:a14="http://schemas.microsoft.com/office/drawing/2010/main" val="0"/>
+                        </a:ext>
+                      </a:extLst>
+                    </a:blip>
+                    <a:stretch>
+                      <a:fillRect/>
+                    </a:stretch>
+                  </pic:blipFill>
+                  <pic:spPr bwMode="auto">
+                    <a:xfrm>
+                      <a:off x="0" y="0"/>
+                      <a:ext cx="4262755" cy="4142740"/>
+                    </a:xfrm>
+                    <a:prstGeom prst="rect">
+                      <a:avLst/>
+                    </a:prstGeom>
+                    <a:noFill/>
+                    <a:ln>
+                      <a:noFill/>
+                    </a:ln>
+                  </pic:spPr>
+                </pic:pic>
+              </a:graphicData>
+            </a:graphic>
+            <wp14:sizeRelH relativeFrom="margin">
+              <wp14:pctWidth>0</wp14:pctWidth>
+            </wp14:sizeRelH>
+            <wp14:sizeRelV relativeFrom="margin">
+              <wp14:pctHeight>0</wp14:pctHeight>
+            </wp14:sizeRelV>
+          </wp:anchor>
+        </w:drawing>
+      </w:r>
       <w:r>
         <w:rPr>
           <w:rFonts w:ascii="Century Gothic" w:hAnsi="Century Gothic"/>
@@ -8633,7 +8652,6 @@
           <w:sz w:val="44"/>
           <w:lang w:eastAsia="en-AU"/>
         </w:rPr>
-        <w:lastRenderedPageBreak/>
         <mc:AlternateContent>
           <mc:Choice Requires="wps">
             <w:drawing>
@@ -8877,77 +8895,6 @@
           <w:b/>
           <w:noProof/>
           <w:color w:val="FFFFFF" w:themeColor="background1"/>
-          <w:sz w:val="48"/>
-          <w:lang w:eastAsia="en-AU"/>
-        </w:rPr>
-        <w:drawing>
-          <wp:anchor distT="0" distB="0" distL="114300" distR="114300" simplePos="0" relativeHeight="251677696" behindDoc="0" locked="0" layoutInCell="1" allowOverlap="1" wp14:anchorId="5B0926EC" wp14:editId="09271709">
-            <wp:simplePos x="0" y="0"/>
-            <wp:positionH relativeFrom="margin">
-              <wp:posOffset>-180975</wp:posOffset>
-            </wp:positionH>
-            <wp:positionV relativeFrom="paragraph">
-              <wp:posOffset>657225</wp:posOffset>
-            </wp:positionV>
-            <wp:extent cx="4262755" cy="4143375"/>
-            <wp:effectExtent l="0" t="0" r="4445" b="9525"/>
-            <wp:wrapTopAndBottom/>
-            <wp:docPr id="24" name="Picture 24"/>
-            <wp:cNvGraphicFramePr>
-              <a:graphicFrameLocks xmlns:a="http://schemas.openxmlformats.org/drawingml/2006/main" noChangeAspect="1"/>
-            </wp:cNvGraphicFramePr>
-            <a:graphic xmlns:a="http://schemas.openxmlformats.org/drawingml/2006/main">
-              <a:graphicData uri="http://schemas.openxmlformats.org/drawingml/2006/picture">
-                <pic:pic xmlns:pic="http://schemas.openxmlformats.org/drawingml/2006/picture">
-                  <pic:nvPicPr>
-                    <pic:cNvPr id="0" name="Picture 3" descr="C:\Users\2104990817\source\repos\MyFriendTracker\Pictures\Capture.PNG"/>
-                    <pic:cNvPicPr>
-                      <a:picLocks noChangeAspect="1" noChangeArrowheads="1"/>
-                    </pic:cNvPicPr>
-                  </pic:nvPicPr>
-                  <pic:blipFill>
-                    <a:blip r:embed="rId10">
-                      <a:extLst>
-                        <a:ext uri="{28A0092B-C50C-407E-A947-70E740481C1C}">
-                          <a14:useLocalDpi xmlns:a14="http://schemas.microsoft.com/office/drawing/2010/main" val="0"/>
-                        </a:ext>
-                      </a:extLst>
-                    </a:blip>
-                    <a:stretch>
-                      <a:fillRect/>
-                    </a:stretch>
-                  </pic:blipFill>
-                  <pic:spPr bwMode="auto">
-                    <a:xfrm>
-                      <a:off x="0" y="0"/>
-                      <a:ext cx="4262755" cy="4143375"/>
-                    </a:xfrm>
-                    <a:prstGeom prst="rect">
-                      <a:avLst/>
-                    </a:prstGeom>
-                    <a:noFill/>
-                    <a:ln>
-                      <a:noFill/>
-                    </a:ln>
-                  </pic:spPr>
-                </pic:pic>
-              </a:graphicData>
-            </a:graphic>
-            <wp14:sizeRelH relativeFrom="margin">
-              <wp14:pctWidth>0</wp14:pctWidth>
-            </wp14:sizeRelH>
-            <wp14:sizeRelV relativeFrom="margin">
-              <wp14:pctHeight>0</wp14:pctHeight>
-            </wp14:sizeRelV>
-          </wp:anchor>
-        </w:drawing>
-      </w:r>
-      <w:r>
-        <w:rPr>
-          <w:rFonts w:ascii="Century Gothic" w:hAnsi="Century Gothic"/>
-          <w:b/>
-          <w:noProof/>
-          <w:color w:val="FFFFFF" w:themeColor="background1"/>
           <w:sz w:val="44"/>
           <w:lang w:eastAsia="en-AU"/>
         </w:rPr>
@@ -9426,27 +9373,14 @@
                       <w:r>
                         <w:t xml:space="preserve">Figure </w:t>
                       </w:r>
-                      <w:r>
-                        <w:fldChar w:fldCharType="begin"/>
-                      </w:r>
-                      <w:r>
-                        <w:instrText xml:space="preserve"> SEQ Figure \* ARABIC </w:instrText>
-                      </w:r>
-                      <w:r>
-                        <w:fldChar w:fldCharType="separate"/>
-                      </w:r>
-                      <w:r>
-                        <w:rPr>
-                          <w:noProof/>
-                        </w:rPr>
-                        <w:t>2</w:t>
-                      </w:r>
-                      <w:r>
-                        <w:rPr>
-                          <w:noProof/>
-                        </w:rPr>
-                        <w:fldChar w:fldCharType="end"/>
-                      </w:r>
+                      <w:fldSimple w:instr=" SEQ Figure \* ARABIC ">
+                        <w:r>
+                          <w:rPr>
+                            <w:noProof/>
+                          </w:rPr>
+                          <w:t>2</w:t>
+                        </w:r>
+                      </w:fldSimple>
                       <w:r>
                         <w:t>: Button and textbox properties and functions</w:t>
                       </w:r>
@@ -9640,7 +9574,7 @@
         </w:rPr>
         <w:t>User Manual</w:t>
       </w:r>
-      <w:bookmarkEnd w:id="10"/>
+      <w:bookmarkEnd w:id="11"/>
     </w:p>
     <w:p>
       <w:pPr>
@@ -10673,7 +10607,6 @@
         </w:rPr>
         <w:t>Tree</w:t>
       </w:r>
-      <w:bookmarkStart w:id="11" w:name="_Toc522900914"/>
     </w:p>
     <w:p>
       <w:pPr>
@@ -10705,6 +10638,7 @@
         </w:rPr>
       </w:pPr>
     </w:p>
+    <w:bookmarkStart w:id="12" w:name="_Toc524882596"/>
     <w:p>
       <w:pPr>
         <w:pStyle w:val="Heading1"/>
@@ -10895,17 +10829,17 @@
         </w:rPr>
         <w:t>Testing Performed</w:t>
       </w:r>
-      <w:bookmarkEnd w:id="11"/>
-    </w:p>
-    <w:p>
-      <w:pPr>
-        <w:rPr>
-          <w:rFonts w:ascii="Century Gothic" w:hAnsi="Century Gothic"/>
-          <w:sz w:val="28"/>
-        </w:rPr>
-      </w:pPr>
-    </w:p>
-    <w:bookmarkStart w:id="12" w:name="_Toc522900915"/>
+      <w:bookmarkEnd w:id="12"/>
+    </w:p>
+    <w:p>
+      <w:pPr>
+        <w:rPr>
+          <w:rFonts w:ascii="Century Gothic" w:hAnsi="Century Gothic"/>
+          <w:sz w:val="28"/>
+        </w:rPr>
+      </w:pPr>
+    </w:p>
+    <w:bookmarkStart w:id="13" w:name="_Toc524882597"/>
     <w:p>
       <w:pPr>
         <w:pStyle w:val="Heading2"/>
@@ -11014,7 +10948,6 @@
         </w:rPr>
         <w:t>S</w:t>
       </w:r>
-      <w:bookmarkEnd w:id="12"/>
       <w:r>
         <w:rPr>
           <w:rFonts w:ascii="Century Gothic" w:hAnsi="Century Gothic"/>
@@ -11024,6 +10957,7 @@
         </w:rPr>
         <w:t>ending</w:t>
       </w:r>
+      <w:bookmarkEnd w:id="13"/>
     </w:p>
     <w:p>
       <w:pPr>
@@ -11066,7 +11000,7 @@
                     </pic:cNvPicPr>
                   </pic:nvPicPr>
                   <pic:blipFill>
-                    <a:blip r:embed="rId11" cstate="print">
+                    <a:blip r:embed="rId10" cstate="print">
                       <a:extLst>
                         <a:ext uri="{28A0092B-C50C-407E-A947-70E740481C1C}">
                           <a14:useLocalDpi xmlns:a14="http://schemas.microsoft.com/office/drawing/2010/main" val="0"/>
@@ -11136,7 +11070,7 @@
                     </pic:cNvPicPr>
                   </pic:nvPicPr>
                   <pic:blipFill>
-                    <a:blip r:embed="rId12" cstate="print">
+                    <a:blip r:embed="rId11" cstate="print">
                       <a:extLst>
                         <a:ext uri="{28A0092B-C50C-407E-A947-70E740481C1C}">
                           <a14:useLocalDpi xmlns:a14="http://schemas.microsoft.com/office/drawing/2010/main" val="0"/>
@@ -11331,27 +11265,14 @@
                       <w:r>
                         <w:t xml:space="preserve">Figure </w:t>
                       </w:r>
-                      <w:r>
-                        <w:fldChar w:fldCharType="begin"/>
-                      </w:r>
-                      <w:r>
-                        <w:instrText xml:space="preserve"> SEQ Figure \* ARABIC </w:instrText>
-                      </w:r>
-                      <w:r>
-                        <w:fldChar w:fldCharType="separate"/>
-                      </w:r>
-                      <w:r>
-                        <w:rPr>
-                          <w:noProof/>
-                        </w:rPr>
-                        <w:t>3</w:t>
-                      </w:r>
-                      <w:r>
-                        <w:rPr>
-                          <w:noProof/>
-                        </w:rPr>
-                        <w:fldChar w:fldCharType="end"/>
-                      </w:r>
+                      <w:fldSimple w:instr=" SEQ Figure \* ARABIC ">
+                        <w:r>
+                          <w:rPr>
+                            <w:noProof/>
+                          </w:rPr>
+                          <w:t>3</w:t>
+                        </w:r>
+                      </w:fldSimple>
                       <w:r>
                         <w:t xml:space="preserve">: Before </w:t>
                       </w:r>
@@ -11494,27 +11415,14 @@
                       <w:r>
                         <w:t xml:space="preserve">Figure </w:t>
                       </w:r>
-                      <w:r>
-                        <w:fldChar w:fldCharType="begin"/>
-                      </w:r>
-                      <w:r>
-                        <w:instrText xml:space="preserve"> SEQ Figure \* ARABIC </w:instrText>
-                      </w:r>
-                      <w:r>
-                        <w:fldChar w:fldCharType="separate"/>
-                      </w:r>
-                      <w:r>
-                        <w:rPr>
-                          <w:noProof/>
-                        </w:rPr>
-                        <w:t>4</w:t>
-                      </w:r>
-                      <w:r>
-                        <w:rPr>
-                          <w:noProof/>
-                        </w:rPr>
-                        <w:fldChar w:fldCharType="end"/>
-                      </w:r>
+                      <w:fldSimple w:instr=" SEQ Figure \* ARABIC ">
+                        <w:r>
+                          <w:rPr>
+                            <w:noProof/>
+                          </w:rPr>
+                          <w:t>4</w:t>
+                        </w:r>
+                      </w:fldSimple>
                       <w:r>
                         <w:t>: After</w:t>
                       </w:r>
@@ -11638,6 +11546,7 @@
         </w:rPr>
       </w:pPr>
     </w:p>
+    <w:bookmarkStart w:id="14" w:name="_Toc524882598"/>
     <w:p>
       <w:pPr>
         <w:pStyle w:val="Heading2"/>
@@ -11646,7 +11555,6 @@
           <w:b/>
         </w:rPr>
       </w:pPr>
-      <w:bookmarkStart w:id="13" w:name="_Toc522900916"/>
       <w:r>
         <w:rPr>
           <w:rFonts w:ascii="Century Gothic" w:hAnsi="Century Gothic"/>
@@ -11763,27 +11671,14 @@
                       <w:r>
                         <w:t xml:space="preserve">Figure </w:t>
                       </w:r>
-                      <w:r>
-                        <w:fldChar w:fldCharType="begin"/>
-                      </w:r>
-                      <w:r>
-                        <w:instrText xml:space="preserve"> SEQ Figure \* ARABIC </w:instrText>
-                      </w:r>
-                      <w:r>
-                        <w:fldChar w:fldCharType="separate"/>
-                      </w:r>
-                      <w:r>
-                        <w:rPr>
-                          <w:noProof/>
-                        </w:rPr>
-                        <w:t>5</w:t>
-                      </w:r>
-                      <w:r>
-                        <w:rPr>
-                          <w:noProof/>
-                        </w:rPr>
-                        <w:fldChar w:fldCharType="end"/>
-                      </w:r>
+                      <w:fldSimple w:instr=" SEQ Figure \* ARABIC ">
+                        <w:r>
+                          <w:rPr>
+                            <w:noProof/>
+                          </w:rPr>
+                          <w:t>5</w:t>
+                        </w:r>
+                      </w:fldSimple>
                       <w:r>
                         <w:t xml:space="preserve">: Before </w:t>
                       </w:r>
@@ -11873,7 +11768,6 @@
           </mc:Fallback>
         </mc:AlternateContent>
       </w:r>
-      <w:bookmarkEnd w:id="13"/>
       <w:r>
         <w:rPr>
           <w:rFonts w:ascii="Century Gothic" w:hAnsi="Century Gothic"/>
@@ -11883,6 +11777,7 @@
         </w:rPr>
         <w:t>Student submit</w:t>
       </w:r>
+      <w:bookmarkEnd w:id="14"/>
     </w:p>
     <w:p>
       <w:pPr>
@@ -11923,7 +11818,7 @@
                     </pic:cNvPicPr>
                   </pic:nvPicPr>
                   <pic:blipFill>
-                    <a:blip r:embed="rId13" cstate="print">
+                    <a:blip r:embed="rId12" cstate="print">
                       <a:extLst>
                         <a:ext uri="{28A0092B-C50C-407E-A947-70E740481C1C}">
                           <a14:useLocalDpi xmlns:a14="http://schemas.microsoft.com/office/drawing/2010/main" val="0"/>
@@ -11993,7 +11888,7 @@
                     </pic:cNvPicPr>
                   </pic:nvPicPr>
                   <pic:blipFill>
-                    <a:blip r:embed="rId12" cstate="print">
+                    <a:blip r:embed="rId11" cstate="print">
                       <a:extLst>
                         <a:ext uri="{28A0092B-C50C-407E-A947-70E740481C1C}">
                           <a14:useLocalDpi xmlns:a14="http://schemas.microsoft.com/office/drawing/2010/main" val="0"/>
@@ -12141,27 +12036,14 @@
                       <w:r>
                         <w:t xml:space="preserve">Figure </w:t>
                       </w:r>
-                      <w:r>
-                        <w:fldChar w:fldCharType="begin"/>
-                      </w:r>
-                      <w:r>
-                        <w:instrText xml:space="preserve"> SEQ Figure \* ARABIC </w:instrText>
-                      </w:r>
-                      <w:r>
-                        <w:fldChar w:fldCharType="separate"/>
-                      </w:r>
-                      <w:r>
-                        <w:rPr>
-                          <w:noProof/>
-                        </w:rPr>
-                        <w:t>6</w:t>
-                      </w:r>
-                      <w:r>
-                        <w:rPr>
-                          <w:noProof/>
-                        </w:rPr>
-                        <w:fldChar w:fldCharType="end"/>
-                      </w:r>
+                      <w:fldSimple w:instr=" SEQ Figure \* ARABIC ">
+                        <w:r>
+                          <w:rPr>
+                            <w:noProof/>
+                          </w:rPr>
+                          <w:t>6</w:t>
+                        </w:r>
+                      </w:fldSimple>
                       <w:r>
                         <w:t xml:space="preserve">: After </w:t>
                       </w:r>
@@ -12381,7 +12263,7 @@
           <w:b/>
         </w:rPr>
       </w:pPr>
-      <w:bookmarkStart w:id="14" w:name="_Toc522900917"/>
+      <w:bookmarkStart w:id="15" w:name="_Toc524882599"/>
       <w:r>
         <w:rPr>
           <w:rFonts w:ascii="Century Gothic" w:hAnsi="Century Gothic"/>
@@ -12417,7 +12299,7 @@
                     </pic:cNvPicPr>
                   </pic:nvPicPr>
                   <pic:blipFill>
-                    <a:blip r:embed="rId14" cstate="print">
+                    <a:blip r:embed="rId13" cstate="print">
                       <a:extLst>
                         <a:ext uri="{28A0092B-C50C-407E-A947-70E740481C1C}">
                           <a14:useLocalDpi xmlns:a14="http://schemas.microsoft.com/office/drawing/2010/main" val="0"/>
@@ -12528,7 +12410,6 @@
           </mc:Fallback>
         </mc:AlternateContent>
       </w:r>
-      <w:bookmarkEnd w:id="14"/>
       <w:r>
         <w:rPr>
           <w:rFonts w:ascii="Century Gothic" w:hAnsi="Century Gothic"/>
@@ -12538,6 +12419,7 @@
         </w:rPr>
         <w:t>Sort</w:t>
       </w:r>
+      <w:bookmarkEnd w:id="15"/>
     </w:p>
     <w:p>
       <w:pPr>
@@ -12578,7 +12460,7 @@
                     </pic:cNvPicPr>
                   </pic:nvPicPr>
                   <pic:blipFill>
-                    <a:blip r:embed="rId15" cstate="print">
+                    <a:blip r:embed="rId14" cstate="print">
                       <a:extLst>
                         <a:ext uri="{28A0092B-C50C-407E-A947-70E740481C1C}">
                           <a14:useLocalDpi xmlns:a14="http://schemas.microsoft.com/office/drawing/2010/main" val="0"/>
@@ -12766,27 +12648,14 @@
                       <w:r>
                         <w:t xml:space="preserve">Figure </w:t>
                       </w:r>
-                      <w:r>
-                        <w:fldChar w:fldCharType="begin"/>
-                      </w:r>
-                      <w:r>
-                        <w:instrText xml:space="preserve"> SEQ Figure \* ARABIC </w:instrText>
-                      </w:r>
-                      <w:r>
-                        <w:fldChar w:fldCharType="separate"/>
-                      </w:r>
-                      <w:r>
-                        <w:rPr>
-                          <w:noProof/>
-                        </w:rPr>
-                        <w:t>7</w:t>
-                      </w:r>
-                      <w:r>
-                        <w:rPr>
-                          <w:noProof/>
-                        </w:rPr>
-                        <w:fldChar w:fldCharType="end"/>
-                      </w:r>
+                      <w:fldSimple w:instr=" SEQ Figure \* ARABIC ">
+                        <w:r>
+                          <w:rPr>
+                            <w:noProof/>
+                          </w:rPr>
+                          <w:t>7</w:t>
+                        </w:r>
+                      </w:fldSimple>
                       <w:r>
                         <w:t xml:space="preserve">: Before </w:t>
                       </w:r>
@@ -12913,27 +12782,14 @@
                       <w:r>
                         <w:t xml:space="preserve">Figure </w:t>
                       </w:r>
-                      <w:r>
-                        <w:fldChar w:fldCharType="begin"/>
-                      </w:r>
-                      <w:r>
-                        <w:instrText xml:space="preserve"> SEQ Figure \* ARABIC </w:instrText>
-                      </w:r>
-                      <w:r>
-                        <w:fldChar w:fldCharType="separate"/>
-                      </w:r>
-                      <w:r>
-                        <w:rPr>
-                          <w:noProof/>
-                        </w:rPr>
-                        <w:t>8</w:t>
-                      </w:r>
-                      <w:r>
-                        <w:rPr>
-                          <w:noProof/>
-                        </w:rPr>
-                        <w:fldChar w:fldCharType="end"/>
-                      </w:r>
+                      <w:fldSimple w:instr=" SEQ Figure \* ARABIC ">
+                        <w:r>
+                          <w:rPr>
+                            <w:noProof/>
+                          </w:rPr>
+                          <w:t>8</w:t>
+                        </w:r>
+                      </w:fldSimple>
                       <w:r>
                         <w:t xml:space="preserve">: After </w:t>
                       </w:r>
@@ -13066,7 +12922,7 @@
           <w:b/>
         </w:rPr>
       </w:pPr>
-      <w:bookmarkStart w:id="15" w:name="_Toc522900918"/>
+      <w:bookmarkStart w:id="16" w:name="_Toc524882600"/>
       <w:r>
         <w:rPr>
           <w:rFonts w:ascii="Century Gothic" w:hAnsi="Century Gothic"/>
@@ -13102,7 +12958,7 @@
                     </pic:cNvPicPr>
                   </pic:nvPicPr>
                   <pic:blipFill>
-                    <a:blip r:embed="rId16" cstate="print">
+                    <a:blip r:embed="rId15" cstate="print">
                       <a:extLst>
                         <a:ext uri="{28A0092B-C50C-407E-A947-70E740481C1C}">
                           <a14:useLocalDpi xmlns:a14="http://schemas.microsoft.com/office/drawing/2010/main" val="0"/>
@@ -13222,7 +13078,6 @@
         </w:rPr>
         <w:t>S</w:t>
       </w:r>
-      <w:bookmarkEnd w:id="15"/>
       <w:r>
         <w:rPr>
           <w:rFonts w:ascii="Century Gothic" w:hAnsi="Century Gothic"/>
@@ -13232,6 +13087,7 @@
         </w:rPr>
         <w:t>ending to binary tree</w:t>
       </w:r>
+      <w:bookmarkEnd w:id="16"/>
     </w:p>
     <w:p>
       <w:pPr>
@@ -13272,7 +13128,7 @@
                     </pic:cNvPicPr>
                   </pic:nvPicPr>
                   <pic:blipFill>
-                    <a:blip r:embed="rId17" cstate="print">
+                    <a:blip r:embed="rId16" cstate="print">
                       <a:extLst>
                         <a:ext uri="{28A0092B-C50C-407E-A947-70E740481C1C}">
                           <a14:useLocalDpi xmlns:a14="http://schemas.microsoft.com/office/drawing/2010/main" val="0"/>
@@ -13460,27 +13316,14 @@
                       <w:r>
                         <w:t xml:space="preserve">Figure </w:t>
                       </w:r>
-                      <w:r>
-                        <w:fldChar w:fldCharType="begin"/>
-                      </w:r>
-                      <w:r>
-                        <w:instrText xml:space="preserve"> SEQ Figure \* ARABIC </w:instrText>
-                      </w:r>
-                      <w:r>
-                        <w:fldChar w:fldCharType="separate"/>
-                      </w:r>
-                      <w:r>
-                        <w:rPr>
-                          <w:noProof/>
-                        </w:rPr>
-                        <w:t>9</w:t>
-                      </w:r>
-                      <w:r>
-                        <w:rPr>
-                          <w:noProof/>
-                        </w:rPr>
-                        <w:fldChar w:fldCharType="end"/>
-                      </w:r>
+                      <w:fldSimple w:instr=" SEQ Figure \* ARABIC ">
+                        <w:r>
+                          <w:rPr>
+                            <w:noProof/>
+                          </w:rPr>
+                          <w:t>9</w:t>
+                        </w:r>
+                      </w:fldSimple>
                       <w:r>
                         <w:t xml:space="preserve">: Before </w:t>
                       </w:r>
@@ -13605,27 +13448,14 @@
                       <w:r>
                         <w:t xml:space="preserve">Figure </w:t>
                       </w:r>
-                      <w:r>
-                        <w:fldChar w:fldCharType="begin"/>
-                      </w:r>
-                      <w:r>
-                        <w:instrText xml:space="preserve"> SEQ Figure \* ARABIC </w:instrText>
-                      </w:r>
-                      <w:r>
-                        <w:fldChar w:fldCharType="separate"/>
-                      </w:r>
-                      <w:r>
-                        <w:rPr>
-                          <w:noProof/>
-                        </w:rPr>
-                        <w:t>10</w:t>
-                      </w:r>
-                      <w:r>
-                        <w:rPr>
-                          <w:noProof/>
-                        </w:rPr>
-                        <w:fldChar w:fldCharType="end"/>
-                      </w:r>
+                      <w:fldSimple w:instr=" SEQ Figure \* ARABIC ">
+                        <w:r>
+                          <w:rPr>
+                            <w:noProof/>
+                          </w:rPr>
+                          <w:t>10</w:t>
+                        </w:r>
+                      </w:fldSimple>
                       <w:r>
                         <w:t>: After sending to teacher</w:t>
                       </w:r>
@@ -13748,6 +13578,7 @@
         </w:rPr>
       </w:pPr>
     </w:p>
+    <w:bookmarkStart w:id="17" w:name="_Toc524882601"/>
     <w:p>
       <w:pPr>
         <w:pStyle w:val="Heading2"/>
@@ -13756,7 +13587,6 @@
           <w:b/>
         </w:rPr>
       </w:pPr>
-      <w:bookmarkStart w:id="16" w:name="_Toc522900919"/>
       <w:r>
         <w:rPr>
           <w:rFonts w:ascii="Century Gothic" w:hAnsi="Century Gothic"/>
@@ -13876,27 +13706,14 @@
                       <w:r>
                         <w:t xml:space="preserve">Figure </w:t>
                       </w:r>
-                      <w:r>
-                        <w:fldChar w:fldCharType="begin"/>
-                      </w:r>
-                      <w:r>
-                        <w:instrText xml:space="preserve"> SEQ Figure \* ARABIC </w:instrText>
-                      </w:r>
-                      <w:r>
-                        <w:fldChar w:fldCharType="separate"/>
-                      </w:r>
-                      <w:r>
-                        <w:rPr>
-                          <w:noProof/>
-                        </w:rPr>
-                        <w:t>11</w:t>
-                      </w:r>
-                      <w:r>
-                        <w:rPr>
-                          <w:noProof/>
-                        </w:rPr>
-                        <w:fldChar w:fldCharType="end"/>
-                      </w:r>
+                      <w:fldSimple w:instr=" SEQ Figure \* ARABIC ">
+                        <w:r>
+                          <w:rPr>
+                            <w:noProof/>
+                          </w:rPr>
+                          <w:t>11</w:t>
+                        </w:r>
+                      </w:fldSimple>
                       <w:r>
                         <w:t xml:space="preserve">: Before </w:t>
                       </w:r>
@@ -13912,7 +13729,6 @@
           </mc:Fallback>
         </mc:AlternateContent>
       </w:r>
-      <w:bookmarkEnd w:id="16"/>
       <w:r>
         <w:rPr>
           <w:rFonts w:ascii="Century Gothic" w:hAnsi="Century Gothic"/>
@@ -13922,6 +13738,7 @@
         </w:rPr>
         <w:t>Using Order Buttons</w:t>
       </w:r>
+      <w:bookmarkEnd w:id="17"/>
     </w:p>
     <w:p>
       <w:pPr>
@@ -14046,27 +13863,14 @@
                       <w:r>
                         <w:t xml:space="preserve">Figure </w:t>
                       </w:r>
-                      <w:r>
-                        <w:fldChar w:fldCharType="begin"/>
-                      </w:r>
-                      <w:r>
-                        <w:instrText xml:space="preserve"> SEQ Figure \* ARABIC </w:instrText>
-                      </w:r>
-                      <w:r>
-                        <w:fldChar w:fldCharType="separate"/>
-                      </w:r>
-                      <w:r>
-                        <w:rPr>
-                          <w:noProof/>
-                        </w:rPr>
-                        <w:t>12</w:t>
-                      </w:r>
-                      <w:r>
-                        <w:rPr>
-                          <w:noProof/>
-                        </w:rPr>
-                        <w:fldChar w:fldCharType="end"/>
-                      </w:r>
+                      <w:fldSimple w:instr=" SEQ Figure \* ARABIC ">
+                        <w:r>
+                          <w:rPr>
+                            <w:noProof/>
+                          </w:rPr>
+                          <w:t>12</w:t>
+                        </w:r>
+                      </w:fldSimple>
                       <w:r>
                         <w:t xml:space="preserve">: After </w:t>
                       </w:r>
@@ -14116,7 +13920,7 @@
                     </pic:cNvPicPr>
                   </pic:nvPicPr>
                   <pic:blipFill>
-                    <a:blip r:embed="rId18">
+                    <a:blip r:embed="rId17">
                       <a:extLst>
                         <a:ext uri="{28A0092B-C50C-407E-A947-70E740481C1C}">
                           <a14:useLocalDpi xmlns:a14="http://schemas.microsoft.com/office/drawing/2010/main" val="0"/>
@@ -14282,7 +14086,7 @@
                     </pic:cNvPicPr>
                   </pic:nvPicPr>
                   <pic:blipFill>
-                    <a:blip r:embed="rId19">
+                    <a:blip r:embed="rId18">
                       <a:extLst>
                         <a:ext uri="{28A0092B-C50C-407E-A947-70E740481C1C}">
                           <a14:useLocalDpi xmlns:a14="http://schemas.microsoft.com/office/drawing/2010/main" val="0"/>
@@ -14456,6 +14260,7 @@
         </mc:AlternateContent>
       </w:r>
     </w:p>
+    <w:bookmarkStart w:id="18" w:name="_Toc524882602"/>
     <w:p>
       <w:pPr>
         <w:pStyle w:val="Heading2"/>
@@ -14464,7 +14269,6 @@
           <w:b/>
         </w:rPr>
       </w:pPr>
-      <w:bookmarkStart w:id="17" w:name="_Toc522900920"/>
       <w:r>
         <w:rPr>
           <w:rFonts w:ascii="Century Gothic" w:hAnsi="Century Gothic"/>
@@ -14585,27 +14389,14 @@
                       <w:r>
                         <w:t xml:space="preserve">Figure </w:t>
                       </w:r>
-                      <w:r>
-                        <w:fldChar w:fldCharType="begin"/>
-                      </w:r>
-                      <w:r>
-                        <w:instrText xml:space="preserve"> SEQ Figure \* ARABIC </w:instrText>
-                      </w:r>
-                      <w:r>
-                        <w:fldChar w:fldCharType="separate"/>
-                      </w:r>
-                      <w:r>
-                        <w:rPr>
-                          <w:noProof/>
-                        </w:rPr>
-                        <w:t>13</w:t>
-                      </w:r>
-                      <w:r>
-                        <w:rPr>
-                          <w:noProof/>
-                        </w:rPr>
-                        <w:fldChar w:fldCharType="end"/>
-                      </w:r>
+                      <w:fldSimple w:instr=" SEQ Figure \* ARABIC ">
+                        <w:r>
+                          <w:rPr>
+                            <w:noProof/>
+                          </w:rPr>
+                          <w:t>13</w:t>
+                        </w:r>
+                      </w:fldSimple>
                       <w:r>
                         <w:t xml:space="preserve">: After </w:t>
                       </w:r>
@@ -14740,27 +14531,14 @@
                       <w:r>
                         <w:t xml:space="preserve">Figure </w:t>
                       </w:r>
-                      <w:r>
-                        <w:fldChar w:fldCharType="begin"/>
-                      </w:r>
-                      <w:r>
-                        <w:instrText xml:space="preserve"> SEQ Figure \* ARABIC </w:instrText>
-                      </w:r>
-                      <w:r>
-                        <w:fldChar w:fldCharType="separate"/>
-                      </w:r>
-                      <w:r>
-                        <w:rPr>
-                          <w:noProof/>
-                        </w:rPr>
-                        <w:t>14</w:t>
-                      </w:r>
-                      <w:r>
-                        <w:rPr>
-                          <w:noProof/>
-                        </w:rPr>
-                        <w:fldChar w:fldCharType="end"/>
-                      </w:r>
+                      <w:fldSimple w:instr=" SEQ Figure \* ARABIC ">
+                        <w:r>
+                          <w:rPr>
+                            <w:noProof/>
+                          </w:rPr>
+                          <w:t>14</w:t>
+                        </w:r>
+                      </w:fldSimple>
                       <w:r>
                         <w:t xml:space="preserve">: Before </w:t>
                       </w:r>
@@ -14851,7 +14629,6 @@
           </mc:Fallback>
         </mc:AlternateContent>
       </w:r>
-      <w:bookmarkEnd w:id="17"/>
       <w:r>
         <w:rPr>
           <w:rFonts w:ascii="Century Gothic" w:hAnsi="Century Gothic"/>
@@ -14870,6 +14647,7 @@
         </w:rPr>
         <w:t>aving</w:t>
       </w:r>
+      <w:bookmarkEnd w:id="18"/>
     </w:p>
     <w:p>
       <w:pPr>
@@ -14912,7 +14690,7 @@
                     </pic:cNvPicPr>
                   </pic:nvPicPr>
                   <pic:blipFill>
-                    <a:blip r:embed="rId20">
+                    <a:blip r:embed="rId19">
                       <a:extLst>
                         <a:ext uri="{28A0092B-C50C-407E-A947-70E740481C1C}">
                           <a14:useLocalDpi xmlns:a14="http://schemas.microsoft.com/office/drawing/2010/main" val="0"/>
@@ -14988,7 +14766,7 @@
                     </pic:cNvPicPr>
                   </pic:nvPicPr>
                   <pic:blipFill>
-                    <a:blip r:embed="rId21">
+                    <a:blip r:embed="rId20">
                       <a:extLst>
                         <a:ext uri="{28A0092B-C50C-407E-A947-70E740481C1C}">
                           <a14:useLocalDpi xmlns:a14="http://schemas.microsoft.com/office/drawing/2010/main" val="0"/>
@@ -15257,6 +15035,7 @@
         </mc:AlternateContent>
       </w:r>
     </w:p>
+    <w:bookmarkStart w:id="19" w:name="_Toc524882603"/>
     <w:p>
       <w:pPr>
         <w:pStyle w:val="Heading1"/>
@@ -15265,8 +15044,6 @@
           <w:b/>
         </w:rPr>
       </w:pPr>
-      <w:bookmarkStart w:id="18" w:name="_Toc522900929"/>
-      <w:bookmarkStart w:id="19" w:name="_Toc522900928"/>
       <w:r>
         <w:rPr>
           <w:rFonts w:ascii="Century Gothic" w:hAnsi="Century Gothic" w:cs="Segoe UI"/>
@@ -15354,7 +15131,6 @@
           </mc:Fallback>
         </mc:AlternateContent>
       </w:r>
-      <w:bookmarkEnd w:id="19"/>
       <w:r>
         <w:rPr>
           <w:rFonts w:ascii="Century Gothic" w:hAnsi="Century Gothic"/>
@@ -15364,6 +15140,7 @@
         </w:rPr>
         <w:t>Communication</w:t>
       </w:r>
+      <w:bookmarkEnd w:id="19"/>
     </w:p>
     <w:p>
       <w:pPr>
@@ -15645,6 +15422,7 @@
         </mc:AlternateContent>
       </w:r>
     </w:p>
+    <w:bookmarkStart w:id="20" w:name="_Toc524882604"/>
     <w:p>
       <w:pPr>
         <w:pStyle w:val="Heading1"/>
@@ -15749,6 +15527,7 @@
         </w:rPr>
         <w:t>Sorting Algorithms</w:t>
       </w:r>
+      <w:bookmarkEnd w:id="20"/>
     </w:p>
     <w:p>
       <w:pPr>
@@ -15783,6 +15562,7 @@
           <w:u w:val="single"/>
         </w:rPr>
       </w:pPr>
+      <w:bookmarkStart w:id="21" w:name="_Toc524882605"/>
       <w:r>
         <w:rPr>
           <w:rFonts w:asciiTheme="minorHAnsi" w:hAnsiTheme="minorHAnsi" w:cstheme="minorHAnsi"/>
@@ -15792,6 +15572,7 @@
         </w:rPr>
         <w:t>Bubble</w:t>
       </w:r>
+      <w:bookmarkEnd w:id="21"/>
     </w:p>
     <w:p>
       <w:pPr>
@@ -15874,6 +15655,7 @@
           <w:u w:val="single"/>
         </w:rPr>
       </w:pPr>
+      <w:bookmarkStart w:id="22" w:name="_Toc524882606"/>
       <w:r>
         <w:rPr>
           <w:rFonts w:asciiTheme="minorHAnsi" w:hAnsiTheme="minorHAnsi" w:cstheme="minorHAnsi"/>
@@ -15883,6 +15665,7 @@
         </w:rPr>
         <w:t>Insertion</w:t>
       </w:r>
+      <w:bookmarkEnd w:id="22"/>
     </w:p>
     <w:p>
       <w:pPr>
@@ -15965,6 +15748,7 @@
           <w:u w:val="single"/>
         </w:rPr>
       </w:pPr>
+      <w:bookmarkStart w:id="23" w:name="_Toc524882607"/>
       <w:r>
         <w:rPr>
           <w:rFonts w:asciiTheme="minorHAnsi" w:hAnsiTheme="minorHAnsi" w:cstheme="minorHAnsi"/>
@@ -15974,6 +15758,7 @@
         </w:rPr>
         <w:t>Selection</w:t>
       </w:r>
+      <w:bookmarkEnd w:id="23"/>
     </w:p>
     <w:p>
       <w:pPr>
@@ -16036,6 +15821,393 @@
           <w:sz w:val="28"/>
         </w:rPr>
         <w:t>: Inefficiency to function with a large list of items.</w:t>
+      </w:r>
+    </w:p>
+    <w:p>
+      <w:pPr>
+        <w:rPr>
+          <w:rFonts w:ascii="Century Gothic" w:hAnsi="Century Gothic"/>
+          <w:sz w:val="28"/>
+        </w:rPr>
+      </w:pPr>
+    </w:p>
+    <w:p>
+      <w:pPr>
+        <w:rPr>
+          <w:rFonts w:ascii="Century Gothic" w:hAnsi="Century Gothic"/>
+          <w:sz w:val="28"/>
+        </w:rPr>
+      </w:pPr>
+    </w:p>
+    <w:p>
+      <w:pPr>
+        <w:rPr>
+          <w:rFonts w:ascii="Century Gothic" w:hAnsi="Century Gothic"/>
+          <w:sz w:val="28"/>
+        </w:rPr>
+      </w:pPr>
+    </w:p>
+    <w:p>
+      <w:pPr>
+        <w:rPr>
+          <w:rFonts w:ascii="Century Gothic" w:hAnsi="Century Gothic"/>
+          <w:sz w:val="28"/>
+        </w:rPr>
+      </w:pPr>
+    </w:p>
+    <w:p>
+      <w:pPr>
+        <w:rPr>
+          <w:rFonts w:ascii="Century Gothic" w:hAnsi="Century Gothic"/>
+          <w:sz w:val="28"/>
+        </w:rPr>
+      </w:pPr>
+    </w:p>
+    <w:p>
+      <w:pPr>
+        <w:rPr>
+          <w:rFonts w:ascii="Century Gothic" w:hAnsi="Century Gothic"/>
+          <w:sz w:val="28"/>
+        </w:rPr>
+      </w:pPr>
+    </w:p>
+    <w:p>
+      <w:pPr>
+        <w:rPr>
+          <w:rFonts w:ascii="Century Gothic" w:hAnsi="Century Gothic"/>
+          <w:sz w:val="28"/>
+        </w:rPr>
+      </w:pPr>
+    </w:p>
+    <w:p>
+      <w:pPr>
+        <w:rPr>
+          <w:rFonts w:ascii="Century Gothic" w:hAnsi="Century Gothic"/>
+          <w:sz w:val="28"/>
+        </w:rPr>
+      </w:pPr>
+    </w:p>
+    <w:p>
+      <w:pPr>
+        <w:rPr>
+          <w:rFonts w:ascii="Century Gothic" w:hAnsi="Century Gothic"/>
+          <w:sz w:val="28"/>
+        </w:rPr>
+      </w:pPr>
+    </w:p>
+    <w:p>
+      <w:pPr>
+        <w:rPr>
+          <w:rFonts w:ascii="Century Gothic" w:hAnsi="Century Gothic"/>
+          <w:sz w:val="28"/>
+        </w:rPr>
+      </w:pPr>
+    </w:p>
+    <w:p>
+      <w:pPr>
+        <w:rPr>
+          <w:rFonts w:ascii="Century Gothic" w:hAnsi="Century Gothic"/>
+          <w:sz w:val="28"/>
+        </w:rPr>
+      </w:pPr>
+    </w:p>
+    <w:p>
+      <w:pPr>
+        <w:rPr>
+          <w:rFonts w:ascii="Century Gothic" w:hAnsi="Century Gothic"/>
+          <w:sz w:val="28"/>
+        </w:rPr>
+      </w:pPr>
+    </w:p>
+    <w:p>
+      <w:pPr>
+        <w:rPr>
+          <w:rFonts w:ascii="Century Gothic" w:hAnsi="Century Gothic"/>
+          <w:sz w:val="28"/>
+        </w:rPr>
+      </w:pPr>
+      <w:r>
+        <w:rPr>
+          <w:rFonts w:ascii="Century Gothic" w:hAnsi="Century Gothic" w:cs="Segoe UI"/>
+          <w:b/>
+          <w:noProof/>
+          <w:color w:val="FFFFFF" w:themeColor="background1"/>
+          <w:sz w:val="180"/>
+          <w:lang w:eastAsia="en-AU"/>
+        </w:rPr>
+        <w:lastRenderedPageBreak/>
+        <mc:AlternateContent>
+          <mc:Choice Requires="wps">
+            <w:drawing>
+              <wp:anchor distT="0" distB="0" distL="114300" distR="114300" simplePos="0" relativeHeight="252034048" behindDoc="1" locked="0" layoutInCell="1" allowOverlap="1" wp14:anchorId="6BD3285F" wp14:editId="1EC0C803">
+                <wp:simplePos x="0" y="0"/>
+                <wp:positionH relativeFrom="column">
+                  <wp:posOffset>-1381126</wp:posOffset>
+                </wp:positionH>
+                <wp:positionV relativeFrom="paragraph">
+                  <wp:posOffset>260350</wp:posOffset>
+                </wp:positionV>
+                <wp:extent cx="3971925" cy="571500"/>
+                <wp:effectExtent l="0" t="0" r="9525" b="0"/>
+                <wp:wrapNone/>
+                <wp:docPr id="36" name="Rectangle 36"/>
+                <wp:cNvGraphicFramePr/>
+                <a:graphic xmlns:a="http://schemas.openxmlformats.org/drawingml/2006/main">
+                  <a:graphicData uri="http://schemas.microsoft.com/office/word/2010/wordprocessingShape">
+                    <wps:wsp>
+                      <wps:cNvSpPr/>
+                      <wps:spPr>
+                        <a:xfrm>
+                          <a:off x="0" y="0"/>
+                          <a:ext cx="3971925" cy="571500"/>
+                        </a:xfrm>
+                        <a:prstGeom prst="rect">
+                          <a:avLst/>
+                        </a:prstGeom>
+                        <a:solidFill>
+                          <a:srgbClr val="3C3C3C"/>
+                        </a:solidFill>
+                        <a:ln>
+                          <a:noFill/>
+                        </a:ln>
+                      </wps:spPr>
+                      <wps:style>
+                        <a:lnRef idx="2">
+                          <a:schemeClr val="accent1">
+                            <a:shade val="50000"/>
+                          </a:schemeClr>
+                        </a:lnRef>
+                        <a:fillRef idx="1">
+                          <a:schemeClr val="accent1"/>
+                        </a:fillRef>
+                        <a:effectRef idx="0">
+                          <a:schemeClr val="accent1"/>
+                        </a:effectRef>
+                        <a:fontRef idx="minor">
+                          <a:schemeClr val="lt1"/>
+                        </a:fontRef>
+                      </wps:style>
+                      <wps:bodyPr rot="0" spcFirstLastPara="0" vertOverflow="overflow" horzOverflow="overflow" vert="horz" wrap="square" lIns="91440" tIns="45720" rIns="91440" bIns="45720" numCol="1" spcCol="0" rtlCol="0" fromWordArt="0" anchor="ctr" anchorCtr="0" forceAA="0" compatLnSpc="1">
+                        <a:prstTxWarp prst="textNoShape">
+                          <a:avLst/>
+                        </a:prstTxWarp>
+                        <a:noAutofit/>
+                      </wps:bodyPr>
+                    </wps:wsp>
+                  </a:graphicData>
+                </a:graphic>
+                <wp14:sizeRelH relativeFrom="margin">
+                  <wp14:pctWidth>0</wp14:pctWidth>
+                </wp14:sizeRelH>
+                <wp14:sizeRelV relativeFrom="margin">
+                  <wp14:pctHeight>0</wp14:pctHeight>
+                </wp14:sizeRelV>
+              </wp:anchor>
+            </w:drawing>
+          </mc:Choice>
+          <mc:Fallback>
+            <w:pict>
+              <v:rect w14:anchorId="53571D5A" id="Rectangle 36" o:spid="_x0000_s1026" style="position:absolute;margin-left:-108.75pt;margin-top:20.5pt;width:312.75pt;height:45pt;z-index:-251282432;visibility:visible;mso-wrap-style:square;mso-width-percent:0;mso-height-percent:0;mso-wrap-distance-left:9pt;mso-wrap-distance-top:0;mso-wrap-distance-right:9pt;mso-wrap-distance-bottom:0;mso-position-horizontal:absolute;mso-position-horizontal-relative:text;mso-position-vertical:absolute;mso-position-vertical-relative:text;mso-width-percent:0;mso-height-percent:0;mso-width-relative:margin;mso-height-relative:margin;v-text-anchor:middle" o:gfxdata="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" fillcolor="#3c3c3c" stroked="f" strokeweight="1pt"/>
+            </w:pict>
+          </mc:Fallback>
+        </mc:AlternateContent>
+      </w:r>
+    </w:p>
+    <w:bookmarkStart w:id="24" w:name="_Toc524882608"/>
+    <w:p>
+      <w:pPr>
+        <w:pStyle w:val="Heading1"/>
+        <w:rPr>
+          <w:rFonts w:ascii="Century Gothic" w:hAnsi="Century Gothic"/>
+          <w:b/>
+        </w:rPr>
+      </w:pPr>
+      <w:r>
+        <w:rPr>
+          <w:rFonts w:ascii="Century Gothic" w:hAnsi="Century Gothic" w:cs="Segoe UI"/>
+          <w:b/>
+          <w:noProof/>
+          <w:color w:val="FFFFFF" w:themeColor="background1"/>
+          <w:sz w:val="180"/>
+          <w:lang w:eastAsia="en-AU"/>
+        </w:rPr>
+        <mc:AlternateContent>
+          <mc:Choice Requires="wps">
+            <w:drawing>
+              <wp:anchor distT="0" distB="0" distL="114300" distR="114300" simplePos="0" relativeHeight="252035072" behindDoc="1" locked="0" layoutInCell="1" allowOverlap="1" wp14:anchorId="64C5EC89" wp14:editId="18102E9F">
+                <wp:simplePos x="0" y="0"/>
+                <wp:positionH relativeFrom="margin">
+                  <wp:posOffset>-904875</wp:posOffset>
+                </wp:positionH>
+                <wp:positionV relativeFrom="paragraph">
+                  <wp:posOffset>-76200</wp:posOffset>
+                </wp:positionV>
+                <wp:extent cx="98425" cy="571500"/>
+                <wp:effectExtent l="0" t="0" r="0" b="0"/>
+                <wp:wrapNone/>
+                <wp:docPr id="37" name="Rectangle 37"/>
+                <wp:cNvGraphicFramePr/>
+                <a:graphic xmlns:a="http://schemas.openxmlformats.org/drawingml/2006/main">
+                  <a:graphicData uri="http://schemas.microsoft.com/office/word/2010/wordprocessingShape">
+                    <wps:wsp>
+                      <wps:cNvSpPr/>
+                      <wps:spPr>
+                        <a:xfrm>
+                          <a:off x="0" y="0"/>
+                          <a:ext cx="98425" cy="571500"/>
+                        </a:xfrm>
+                        <a:prstGeom prst="rect">
+                          <a:avLst/>
+                        </a:prstGeom>
+                        <a:solidFill>
+                          <a:srgbClr val="66AAFF"/>
+                        </a:solidFill>
+                        <a:ln>
+                          <a:noFill/>
+                        </a:ln>
+                      </wps:spPr>
+                      <wps:style>
+                        <a:lnRef idx="2">
+                          <a:schemeClr val="accent1">
+                            <a:shade val="50000"/>
+                          </a:schemeClr>
+                        </a:lnRef>
+                        <a:fillRef idx="1">
+                          <a:schemeClr val="accent1"/>
+                        </a:fillRef>
+                        <a:effectRef idx="0">
+                          <a:schemeClr val="accent1"/>
+                        </a:effectRef>
+                        <a:fontRef idx="minor">
+                          <a:schemeClr val="lt1"/>
+                        </a:fontRef>
+                      </wps:style>
+                      <wps:bodyPr rot="0" spcFirstLastPara="0" vertOverflow="overflow" horzOverflow="overflow" vert="horz" wrap="square" lIns="91440" tIns="45720" rIns="91440" bIns="45720" numCol="1" spcCol="0" rtlCol="0" fromWordArt="0" anchor="ctr" anchorCtr="0" forceAA="0" compatLnSpc="1">
+                        <a:prstTxWarp prst="textNoShape">
+                          <a:avLst/>
+                        </a:prstTxWarp>
+                        <a:noAutofit/>
+                      </wps:bodyPr>
+                    </wps:wsp>
+                  </a:graphicData>
+                </a:graphic>
+                <wp14:sizeRelH relativeFrom="margin">
+                  <wp14:pctWidth>0</wp14:pctWidth>
+                </wp14:sizeRelH>
+                <wp14:sizeRelV relativeFrom="margin">
+                  <wp14:pctHeight>0</wp14:pctHeight>
+                </wp14:sizeRelV>
+              </wp:anchor>
+            </w:drawing>
+          </mc:Choice>
+          <mc:Fallback>
+            <w:pict>
+              <v:rect w14:anchorId="686923CF" id="Rectangle 37" o:spid="_x0000_s1026" style="position:absolute;margin-left:-71.25pt;margin-top:-6pt;width:7.75pt;height:45pt;z-index:-251281408;visibility:visible;mso-wrap-style:square;mso-width-percent:0;mso-height-percent:0;mso-wrap-distance-left:9pt;mso-wrap-distance-top:0;mso-wrap-distance-right:9pt;mso-wrap-distance-bottom:0;mso-position-horizontal:absolute;mso-position-horizontal-relative:margin;mso-position-vertical:absolute;mso-position-vertical-relative:text;mso-width-percent:0;mso-height-percent:0;mso-width-relative:margin;mso-height-relative:margin;v-text-anchor:middle" o:gfxdata="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" fillcolor="#6af" stroked="f" strokeweight="1pt">
+                <w10:wrap anchorx="margin"/>
+              </v:rect>
+            </w:pict>
+          </mc:Fallback>
+        </mc:AlternateContent>
+      </w:r>
+      <w:r>
+        <w:rPr>
+          <w:rFonts w:ascii="Century Gothic" w:hAnsi="Century Gothic"/>
+          <w:b/>
+          <w:color w:val="FFFFFF" w:themeColor="background1"/>
+          <w:sz w:val="44"/>
+        </w:rPr>
+        <w:t>Version Control</w:t>
+      </w:r>
+      <w:bookmarkEnd w:id="24"/>
+    </w:p>
+    <w:p>
+      <w:pPr>
+        <w:rPr>
+          <w:rFonts w:ascii="Century Gothic" w:hAnsi="Century Gothic"/>
+          <w:sz w:val="28"/>
+        </w:rPr>
+      </w:pPr>
+    </w:p>
+    <w:p>
+      <w:pPr>
+        <w:keepNext/>
+      </w:pPr>
+      <w:r>
+        <w:rPr>
+          <w:rFonts w:ascii="Century Gothic" w:hAnsi="Century Gothic"/>
+          <w:sz w:val="28"/>
+        </w:rPr>
+        <w:pict>
+          <v:shape id="_x0000_i1026" type="#_x0000_t75" style="width:495pt;height:278.25pt">
+            <v:imagedata r:id="rId21" o:title="VersionControl"/>
+          </v:shape>
+        </w:pict>
+      </w:r>
+    </w:p>
+    <w:p>
+      <w:pPr>
+        <w:pStyle w:val="Caption"/>
+        <w:rPr>
+          <w:rFonts w:ascii="Century Gothic" w:hAnsi="Century Gothic"/>
+          <w:sz w:val="28"/>
+        </w:rPr>
+      </w:pPr>
+      <w:r>
+        <w:t xml:space="preserve">Figure </w:t>
+      </w:r>
+      <w:r>
+        <w:fldChar w:fldCharType="begin"/>
+      </w:r>
+      <w:r>
+        <w:instrText xml:space="preserve"> SEQ Figure \* ARABIC </w:instrText>
+      </w:r>
+      <w:r>
+        <w:fldChar w:fldCharType="separate"/>
+      </w:r>
+      <w:r>
+        <w:rPr>
+          <w:noProof/>
+        </w:rPr>
+        <w:t>15</w:t>
+      </w:r>
+      <w:r>
+        <w:rPr>
+          <w:noProof/>
+        </w:rPr>
+        <w:fldChar w:fldCharType="end"/>
+      </w:r>
+      <w:r>
+        <w:t>: Version control</w:t>
+      </w:r>
+    </w:p>
+    <w:p>
+      <w:pPr>
+        <w:rPr>
+          <w:rFonts w:ascii="Century Gothic" w:hAnsi="Century Gothic"/>
+          <w:sz w:val="28"/>
+        </w:rPr>
+      </w:pPr>
+    </w:p>
+    <w:p>
+      <w:pPr>
+        <w:rPr>
+          <w:rFonts w:cstheme="minorHAnsi"/>
+          <w:sz w:val="28"/>
+        </w:rPr>
+      </w:pPr>
+      <w:r>
+        <w:rPr>
+          <w:rFonts w:cstheme="minorHAnsi"/>
+          <w:sz w:val="28"/>
+        </w:rPr>
+        <w:t>Sourcetree was used through development as my version control</w:t>
+      </w:r>
+      <w:r>
+        <w:rPr>
+          <w:rFonts w:cstheme="minorHAnsi"/>
+          <w:sz w:val="28"/>
+        </w:rPr>
+        <w:t xml:space="preserve"> to help keep development efficient and easier. Version control is also useful for backups just in case you make a mistake and want to roll back.</w:t>
       </w:r>
     </w:p>
     <w:p>
@@ -16323,6 +16495,7 @@
           <w:b/>
         </w:rPr>
       </w:pPr>
+      <w:bookmarkStart w:id="25" w:name="_Toc524882609"/>
       <w:r>
         <w:rPr>
           <w:rFonts w:ascii="Century Gothic" w:hAnsi="Century Gothic"/>
@@ -16332,7 +16505,7 @@
         </w:rPr>
         <w:t>Debugging</w:t>
       </w:r>
-      <w:bookmarkEnd w:id="18"/>
+      <w:bookmarkEnd w:id="25"/>
     </w:p>
     <w:p>
       <w:pPr>
@@ -16435,7 +16608,7 @@
           <w:b/>
         </w:rPr>
       </w:pPr>
-      <w:bookmarkStart w:id="20" w:name="_Toc522900930"/>
+      <w:bookmarkStart w:id="26" w:name="_Toc524882610"/>
       <w:r>
         <w:rPr>
           <w:rFonts w:ascii="Century Gothic" w:hAnsi="Century Gothic"/>
@@ -16516,7 +16689,7 @@
         </w:rPr>
         <w:t>Tracing</w:t>
       </w:r>
-      <w:bookmarkEnd w:id="20"/>
+      <w:bookmarkEnd w:id="26"/>
       <w:r>
         <w:rPr>
           <w:rFonts w:ascii="Century Gothic" w:hAnsi="Century Gothic"/>
@@ -16690,7 +16863,7 @@
                               <w:rPr>
                                 <w:noProof/>
                               </w:rPr>
-                              <w:t>26</w:t>
+                              <w:t>16</w:t>
                             </w:r>
                             <w:r>
                               <w:rPr>
@@ -16738,27 +16911,14 @@
                       <w:r>
                         <w:t xml:space="preserve">Figure </w:t>
                       </w:r>
-                      <w:r>
-                        <w:fldChar w:fldCharType="begin"/>
-                      </w:r>
-                      <w:r>
-                        <w:instrText xml:space="preserve"> SEQ Figure \* ARABIC </w:instrText>
-                      </w:r>
-                      <w:r>
-                        <w:fldChar w:fldCharType="separate"/>
-                      </w:r>
-                      <w:r>
-                        <w:rPr>
-                          <w:noProof/>
-                        </w:rPr>
-                        <w:t>26</w:t>
-                      </w:r>
-                      <w:r>
-                        <w:rPr>
-                          <w:noProof/>
-                        </w:rPr>
-                        <w:fldChar w:fldCharType="end"/>
-                      </w:r>
+                      <w:fldSimple w:instr=" SEQ Figure \* ARABIC ">
+                        <w:r>
+                          <w:rPr>
+                            <w:noProof/>
+                          </w:rPr>
+                          <w:t>16</w:t>
+                        </w:r>
+                      </w:fldSimple>
                       <w:r>
                         <w:t>: Example of t</w:t>
                       </w:r>
@@ -16875,7 +17035,7 @@
           <w:b/>
         </w:rPr>
       </w:pPr>
-      <w:bookmarkStart w:id="21" w:name="_Toc522900931"/>
+      <w:bookmarkStart w:id="27" w:name="_Toc524882611"/>
       <w:r>
         <w:rPr>
           <w:rFonts w:ascii="Century Gothic" w:hAnsi="Century Gothic"/>
@@ -17017,7 +17177,7 @@
                               <w:rPr>
                                 <w:noProof/>
                               </w:rPr>
-                              <w:t>27</w:t>
+                              <w:t>17</w:t>
                             </w:r>
                             <w:r>
                               <w:rPr>
@@ -17062,27 +17222,14 @@
                       <w:r>
                         <w:t xml:space="preserve">Figure </w:t>
                       </w:r>
-                      <w:r>
-                        <w:fldChar w:fldCharType="begin"/>
-                      </w:r>
-                      <w:r>
-                        <w:instrText xml:space="preserve"> SEQ Figure \* ARABIC </w:instrText>
-                      </w:r>
-                      <w:r>
-                        <w:fldChar w:fldCharType="separate"/>
-                      </w:r>
-                      <w:r>
-                        <w:rPr>
-                          <w:noProof/>
-                        </w:rPr>
-                        <w:t>27</w:t>
-                      </w:r>
-                      <w:r>
-                        <w:rPr>
-                          <w:noProof/>
-                        </w:rPr>
-                        <w:fldChar w:fldCharType="end"/>
-                      </w:r>
+                      <w:fldSimple w:instr=" SEQ Figure \* ARABIC ">
+                        <w:r>
+                          <w:rPr>
+                            <w:noProof/>
+                          </w:rPr>
+                          <w:t>17</w:t>
+                        </w:r>
+                      </w:fldSimple>
                       <w:r>
                         <w:t>: Example of watches being use during debugging</w:t>
                       </w:r>
@@ -17103,7 +17250,7 @@
         </w:rPr>
         <w:t>Watches</w:t>
       </w:r>
-      <w:bookmarkEnd w:id="21"/>
+      <w:bookmarkEnd w:id="27"/>
     </w:p>
     <w:p>
       <w:pPr>
@@ -17209,7 +17356,7 @@
           <w:b/>
         </w:rPr>
       </w:pPr>
-      <w:bookmarkStart w:id="22" w:name="_Toc522900932"/>
+      <w:bookmarkStart w:id="28" w:name="_Toc524882612"/>
       <w:r>
         <w:rPr>
           <w:rFonts w:ascii="Century Gothic" w:hAnsi="Century Gothic"/>
@@ -17376,7 +17523,7 @@
         </w:rPr>
         <w:t>Breakpoint</w:t>
       </w:r>
-      <w:bookmarkEnd w:id="22"/>
+      <w:bookmarkEnd w:id="28"/>
     </w:p>
     <w:p>
       <w:pPr>
@@ -17543,7 +17690,7 @@
                               <w:rPr>
                                 <w:noProof/>
                               </w:rPr>
-                              <w:t>28</w:t>
+                              <w:t>18</w:t>
                             </w:r>
                             <w:r>
                               <w:rPr>
@@ -17588,27 +17735,14 @@
                       <w:r>
                         <w:t xml:space="preserve">Figure </w:t>
                       </w:r>
-                      <w:r>
-                        <w:fldChar w:fldCharType="begin"/>
-                      </w:r>
-                      <w:r>
-                        <w:instrText xml:space="preserve"> SEQ Figure \* ARABIC </w:instrText>
-                      </w:r>
-                      <w:r>
-                        <w:fldChar w:fldCharType="separate"/>
-                      </w:r>
-                      <w:r>
-                        <w:rPr>
-                          <w:noProof/>
-                        </w:rPr>
-                        <w:t>28</w:t>
-                      </w:r>
-                      <w:r>
-                        <w:rPr>
-                          <w:noProof/>
-                        </w:rPr>
-                        <w:fldChar w:fldCharType="end"/>
-                      </w:r>
+                      <w:fldSimple w:instr=" SEQ Figure \* ARABIC ">
+                        <w:r>
+                          <w:rPr>
+                            <w:noProof/>
+                          </w:rPr>
+                          <w:t>18</w:t>
+                        </w:r>
+                      </w:fldSimple>
                       <w:r>
                         <w:t>: Example of breakpoints being use during debugging</w:t>
                       </w:r>
@@ -17947,7 +18081,7 @@
           <w:sz w:val="28"/>
         </w:rPr>
       </w:pPr>
-      <w:bookmarkStart w:id="23" w:name="_Toc522900933"/>
+      <w:bookmarkStart w:id="29" w:name="_Toc524882613"/>
       <w:r>
         <w:rPr>
           <w:rFonts w:ascii="Century Gothic" w:hAnsi="Century Gothic"/>
@@ -17957,7 +18091,7 @@
         </w:rPr>
         <w:t>UML Diagram</w:t>
       </w:r>
-      <w:bookmarkEnd w:id="23"/>
+      <w:bookmarkEnd w:id="29"/>
     </w:p>
     <w:p>
       <w:pPr>
@@ -18118,7 +18252,7 @@
                               <w:rPr>
                                 <w:noProof/>
                               </w:rPr>
-                              <w:t>29</w:t>
+                              <w:t>19</w:t>
                             </w:r>
                             <w:r>
                               <w:rPr>
@@ -18161,27 +18295,14 @@
                       <w:r>
                         <w:t xml:space="preserve">Figure </w:t>
                       </w:r>
-                      <w:r>
-                        <w:fldChar w:fldCharType="begin"/>
-                      </w:r>
-                      <w:r>
-                        <w:instrText xml:space="preserve"> SEQ Figure \* ARABIC </w:instrText>
-                      </w:r>
-                      <w:r>
-                        <w:fldChar w:fldCharType="separate"/>
-                      </w:r>
-                      <w:r>
-                        <w:rPr>
-                          <w:noProof/>
-                        </w:rPr>
-                        <w:t>29</w:t>
-                      </w:r>
-                      <w:r>
-                        <w:rPr>
-                          <w:noProof/>
-                        </w:rPr>
-                        <w:fldChar w:fldCharType="end"/>
-                      </w:r>
+                      <w:fldSimple w:instr=" SEQ Figure \* ARABIC ">
+                        <w:r>
+                          <w:rPr>
+                            <w:noProof/>
+                          </w:rPr>
+                          <w:t>19</w:t>
+                        </w:r>
+                      </w:fldSimple>
                       <w:r>
                         <w:t>: Final UML Class diagram</w:t>
                       </w:r>
@@ -18320,19 +18441,7 @@
                               <w:t xml:space="preserve"> </w:t>
                             </w:r>
                             <w:r>
-                              <w:t xml:space="preserve">The </w:t>
-                            </w:r>
-                            <w:r>
-                              <w:t>Teacher</w:t>
-                            </w:r>
-                            <w:r>
-                              <w:t xml:space="preserve"> UML uses the </w:t>
-                            </w:r>
-                            <w:r>
-                              <w:t>TeacherForm</w:t>
-                            </w:r>
-                            <w:r>
-                              <w:t xml:space="preserve"> class to link all the buttons, functions and GUI together.</w:t>
+                              <w:t>The Teacher UML uses the TeacherForm class to link all the buttons, functions and GUI together.</w:t>
                             </w:r>
                           </w:p>
                         </w:txbxContent>
@@ -18383,19 +18492,7 @@
                         <w:t xml:space="preserve"> </w:t>
                       </w:r>
                       <w:r>
-                        <w:t xml:space="preserve">The </w:t>
-                      </w:r>
-                      <w:r>
-                        <w:t>Teacher</w:t>
-                      </w:r>
-                      <w:r>
-                        <w:t xml:space="preserve"> UML uses the </w:t>
-                      </w:r>
-                      <w:r>
-                        <w:t>TeacherForm</w:t>
-                      </w:r>
-                      <w:r>
-                        <w:t xml:space="preserve"> class to link all the buttons, functions and GUI together.</w:t>
+                        <w:t>The Teacher UML uses the TeacherForm class to link all the buttons, functions and GUI together.</w:t>
                       </w:r>
                     </w:p>
                   </w:txbxContent>
@@ -18522,10 +18619,7 @@
                           </w:p>
                           <w:p>
                             <w:r>
-                              <w:t xml:space="preserve">The </w:t>
-                            </w:r>
-                            <w:r>
-                              <w:t xml:space="preserve">Student UML uses the client and listener classes to get the values sent from the teacher form. The student UML uses the StudentForm class to link all the buttons, functions and GUI together. </w:t>
+                              <w:t xml:space="preserve">The Student UML uses the client and listener classes to get the values sent from the teacher form. The student UML uses the StudentForm class to link all the buttons, functions and GUI together. </w:t>
                             </w:r>
                           </w:p>
                         </w:txbxContent>
@@ -18567,10 +18661,7 @@
                     </w:p>
                     <w:p>
                       <w:r>
-                        <w:t xml:space="preserve">The </w:t>
-                      </w:r>
-                      <w:r>
-                        <w:t xml:space="preserve">Student UML uses the client and listener classes to get the values sent from the teacher form. The student UML uses the StudentForm class to link all the buttons, functions and GUI together. </w:t>
+                        <w:t xml:space="preserve">The Student UML uses the client and listener classes to get the values sent from the teacher form. The student UML uses the StudentForm class to link all the buttons, functions and GUI together. </w:t>
                       </w:r>
                     </w:p>
                   </w:txbxContent>
@@ -18587,7 +18678,7 @@
           <w:sz w:val="28"/>
         </w:rPr>
         <w:pict>
-          <v:shape id="_x0000_i1026" type="#_x0000_t75" style="width:403.5pt;height:222.75pt">
+          <v:shape id="_x0000_i1027" type="#_x0000_t75" style="width:403.5pt;height:222.75pt">
             <v:imagedata r:id="rId26" o:title="UML2"/>
           </v:shape>
         </w:pict>
@@ -18823,7 +18914,7 @@
           <w:sz w:val="28"/>
         </w:rPr>
       </w:pPr>
-      <w:bookmarkStart w:id="24" w:name="_Toc522900934"/>
+      <w:bookmarkStart w:id="30" w:name="_Toc524882614"/>
       <w:r>
         <w:rPr>
           <w:rFonts w:ascii="Century Gothic" w:hAnsi="Century Gothic"/>
@@ -18833,7 +18924,7 @@
         </w:rPr>
         <w:t>References</w:t>
       </w:r>
-      <w:bookmarkEnd w:id="24"/>
+      <w:bookmarkEnd w:id="30"/>
     </w:p>
     <w:p>
       <w:pPr>
@@ -18983,14 +19074,14 @@
         <v:path o:extrusionok="f" gradientshapeok="t" o:connecttype="rect"/>
         <o:lock v:ext="edit" aspectratio="t"/>
       </v:shapetype>
-      <v:shape id="_x0000_i1130" type="#_x0000_t75" style="width:29.05pt;height:27.95pt;visibility:visible;mso-wrap-style:square" o:bullet="t">
+      <v:shape id="_x0000_i1028" type="#_x0000_t75" style="width:29.05pt;height:27.95pt;visibility:visible;mso-wrap-style:square" o:bullet="t">
         <v:imagedata r:id="rId1" o:title=""/>
       </v:shape>
     </w:pict>
   </w:numPicBullet>
   <w:numPicBullet w:numPicBulletId="1">
     <w:pict>
-      <v:shape id="_x0000_i1131" type="#_x0000_t75" style="width:29.05pt;height:27.95pt;visibility:visible;mso-wrap-style:square" o:bullet="t">
+      <v:shape id="_x0000_i1029" type="#_x0000_t75" style="width:29.05pt;height:27.95pt;visibility:visible;mso-wrap-style:square" o:bullet="t">
         <v:imagedata r:id="rId2" o:title=""/>
       </v:shape>
     </w:pict>
@@ -20199,7 +20290,7 @@
   <w:style w:type="paragraph" w:default="1" w:styleId="Normal">
     <w:name w:val="Normal"/>
     <w:qFormat/>
-    <w:rsid w:val="00927FD2"/>
+    <w:rsid w:val="00045F21"/>
   </w:style>
   <w:style w:type="paragraph" w:styleId="Heading1">
     <w:name w:val="heading 1"/>
@@ -20840,7 +20931,7 @@
 </file>
 
 <file path=customXml/itemProps1.xml><?xml version="1.0" encoding="utf-8"?>
-<ds:datastoreItem xmlns:ds="http://schemas.openxmlformats.org/officeDocument/2006/customXml" ds:itemID="{F19AB12A-0B65-4F7C-896A-8C1277620755}">
+<ds:datastoreItem xmlns:ds="http://schemas.openxmlformats.org/officeDocument/2006/customXml" ds:itemID="{3B39C916-407D-42BE-A442-5DAA8DFF80FE}">
   <ds:schemaRefs>
     <ds:schemaRef ds:uri="http://schemas.openxmlformats.org/officeDocument/2006/bibliography"/>
   </ds:schemaRefs>

</xml_diff>